<commit_message>
Modificación de plantillas de documentos de entrega
En total, son tres los documentos que se integran al plan de proyecto: plan de proyecto (plan de mejora del nivel tecnológico), project charter y documento de especificación de requerimientos funcionales y no funcionales
</commit_message>
<xml_diff>
--- a/Planeación/Formatos Plan de Mejoramiento 1- 2 - 3.docx
+++ b/Planeación/Formatos Plan de Mejoramiento 1- 2 - 3.docx
@@ -12,7 +12,21 @@
         <w:rPr>
           <w:b/>
         </w:rPr>
-        <w:t xml:space="preserve">Guía Plan de Mejoramiento Guía N° 1 </w:t>
+        <w:t xml:space="preserve">Guía Plan de Mejoramiento Guía </w:t>
+      </w:r>
+      <w:proofErr w:type="spellStart"/>
+      <w:r>
+        <w:rPr>
+          <w:b/>
+        </w:rPr>
+        <w:t>N°</w:t>
+      </w:r>
+      <w:proofErr w:type="spellEnd"/>
+      <w:r>
+        <w:rPr>
+          <w:b/>
+        </w:rPr>
+        <w:t xml:space="preserve"> 1 </w:t>
       </w:r>
     </w:p>
     <w:p>
@@ -109,7 +123,6 @@
         <w:tblCellMar>
           <w:top w:w="102" w:type="dxa"/>
           <w:left w:w="115" w:type="dxa"/>
-          <w:bottom w:w="0" w:type="dxa"/>
           <w:right w:w="51" w:type="dxa"/>
         </w:tblCellMar>
         <w:tblLook w:val="04A0" w:firstRow="1" w:lastRow="0" w:firstColumn="1" w:lastColumn="0" w:noHBand="0" w:noVBand="1"/>
@@ -191,19 +204,13 @@
             <w:pPr>
               <w:spacing w:after="72" w:line="259" w:lineRule="auto"/>
               <w:ind w:left="0" w:right="2" w:firstLine="0"/>
-              <w:jc w:val="right"/>
+              <w:jc w:val="center"/>
             </w:pPr>
             <w:r>
               <w:rPr>
                 <w:b/>
               </w:rPr>
               <w:t>Wílmer Edilson León Díaz</w:t>
-            </w:r>
-            <w:r>
-              <w:rPr>
-                <w:b/>
-              </w:rPr>
-              <w:t xml:space="preserve"> </w:t>
             </w:r>
           </w:p>
           <w:p>
@@ -234,19 +241,13 @@
             <w:pPr>
               <w:spacing w:after="0" w:line="259" w:lineRule="auto"/>
               <w:ind w:left="0" w:firstLine="0"/>
-              <w:jc w:val="right"/>
+              <w:jc w:val="center"/>
             </w:pPr>
             <w:r>
               <w:rPr>
                 <w:b/>
               </w:rPr>
               <w:t>1022324073</w:t>
-            </w:r>
-            <w:r>
-              <w:rPr>
-                <w:b/>
-              </w:rPr>
-              <w:t xml:space="preserve"> </w:t>
             </w:r>
           </w:p>
         </w:tc>
@@ -324,19 +325,13 @@
             <w:pPr>
               <w:spacing w:after="72" w:line="259" w:lineRule="auto"/>
               <w:ind w:left="0" w:right="2" w:firstLine="0"/>
-              <w:jc w:val="right"/>
+              <w:jc w:val="center"/>
             </w:pPr>
             <w:r>
               <w:rPr>
                 <w:b/>
               </w:rPr>
               <w:t>Tecnológico</w:t>
-            </w:r>
-            <w:r>
-              <w:rPr>
-                <w:b/>
-              </w:rPr>
-              <w:t xml:space="preserve"> </w:t>
             </w:r>
           </w:p>
           <w:p>
@@ -367,13 +362,13 @@
             <w:pPr>
               <w:spacing w:after="0" w:line="259" w:lineRule="auto"/>
               <w:ind w:left="0" w:firstLine="0"/>
-              <w:jc w:val="right"/>
-            </w:pPr>
-            <w:r>
-              <w:rPr>
-                <w:b/>
-              </w:rPr>
-              <w:t xml:space="preserve"> </w:t>
+              <w:jc w:val="center"/>
+            </w:pPr>
+            <w:r>
+              <w:rPr>
+                <w:b/>
+              </w:rPr>
+              <w:t>Marlon José Cárdenas Castellanos</w:t>
             </w:r>
           </w:p>
         </w:tc>
@@ -451,26 +446,13 @@
             <w:pPr>
               <w:spacing w:after="72" w:line="259" w:lineRule="auto"/>
               <w:ind w:left="0" w:right="2" w:firstLine="0"/>
-              <w:jc w:val="right"/>
-            </w:pPr>
-            <w:r>
-              <w:rPr>
-                <w:b/>
-              </w:rPr>
-              <w:t xml:space="preserve"> </w:t>
-            </w:r>
-          </w:p>
-          <w:p>
-            <w:pPr>
-              <w:spacing w:after="0" w:line="259" w:lineRule="auto"/>
-              <w:ind w:left="0" w:right="2" w:firstLine="0"/>
-              <w:jc w:val="right"/>
-            </w:pPr>
-            <w:r>
-              <w:rPr>
-                <w:b/>
-              </w:rPr>
-              <w:t xml:space="preserve"> </w:t>
+              <w:jc w:val="center"/>
+            </w:pPr>
+            <w:r>
+              <w:rPr>
+                <w:b/>
+              </w:rPr>
+              <w:t>Torneos Colombia SAS</w:t>
             </w:r>
           </w:p>
         </w:tc>
@@ -488,13 +470,13 @@
             <w:pPr>
               <w:spacing w:after="0" w:line="259" w:lineRule="auto"/>
               <w:ind w:left="0" w:firstLine="0"/>
-              <w:jc w:val="right"/>
-            </w:pPr>
-            <w:r>
-              <w:rPr>
-                <w:b/>
-              </w:rPr>
-              <w:t xml:space="preserve"> </w:t>
+              <w:jc w:val="center"/>
+            </w:pPr>
+            <w:r>
+              <w:rPr>
+                <w:b/>
+              </w:rPr>
+              <w:t>Máster de Producción Técnica</w:t>
             </w:r>
           </w:p>
         </w:tc>
@@ -549,13 +531,53 @@
             <w:pPr>
               <w:spacing w:after="72" w:line="259" w:lineRule="auto"/>
               <w:ind w:left="0" w:firstLine="0"/>
-              <w:jc w:val="right"/>
-            </w:pPr>
-            <w:r>
-              <w:rPr>
-                <w:b/>
-              </w:rPr>
-              <w:t xml:space="preserve"> </w:t>
+              <w:rPr>
+                <w:b/>
+              </w:rPr>
+            </w:pPr>
+            <w:r>
+              <w:rPr>
+                <w:b/>
+              </w:rPr>
+              <w:t xml:space="preserve">El máster de producción de </w:t>
+            </w:r>
+            <w:r>
+              <w:rPr>
+                <w:b/>
+              </w:rPr>
+              <w:t>l</w:t>
+            </w:r>
+            <w:r>
+              <w:rPr>
+                <w:b/>
+              </w:rPr>
+              <w:t xml:space="preserve">a empresa Torneos Colombia SAS, la cual genera contenidos de medios audiovisuales deportivos, enfrenta un desafío significativo en la inserción de texto en una hoja de cálculo de Excel, que es utilizada para alimentar un </w:t>
+            </w:r>
+            <w:r>
+              <w:rPr>
+                <w:b/>
+                <w:i/>
+                <w:iCs/>
+              </w:rPr>
+              <w:t>software</w:t>
+            </w:r>
+            <w:r>
+              <w:rPr>
+                <w:b/>
+              </w:rPr>
+              <w:t xml:space="preserve"> de envío de créditos.</w:t>
+            </w:r>
+          </w:p>
+          <w:p>
+            <w:pPr>
+              <w:spacing w:after="72" w:line="259" w:lineRule="auto"/>
+              <w:ind w:left="0" w:firstLine="0"/>
+            </w:pPr>
+            <w:r>
+              <w:rPr>
+                <w:b/>
+              </w:rPr>
+              <w:t>Actualmente, el proceso es manual y propenso a errores, lo que genera ineficiencias y retrasa la producción de contenidos. Además, la falta de recursos para adquirir una extensión de la suite de AVID de Maestro limita las opciones de optimización. La dependencia de múltiples pestañas en la hoja de cálculo complica aún más la gestión de los textos y no provee de un previo fiel en el escalamiento de imágenes y visualización real del texto (límite de caracteres), lo que afecta la calidad y la rapidez en la entrega de los créditos necesarios para la transmisión de los contenidos deportivos.</w:t>
             </w:r>
           </w:p>
           <w:p>
@@ -623,13 +645,51 @@
             <w:pPr>
               <w:spacing w:after="72" w:line="259" w:lineRule="auto"/>
               <w:ind w:left="0" w:firstLine="0"/>
-              <w:jc w:val="right"/>
-            </w:pPr>
-            <w:r>
-              <w:rPr>
-                <w:b/>
-              </w:rPr>
-              <w:t xml:space="preserve"> </w:t>
+              <w:jc w:val="center"/>
+            </w:pPr>
+            <w:r>
+              <w:rPr>
+                <w:b/>
+              </w:rPr>
+              <w:t xml:space="preserve">Desarrollar el aplicativo </w:t>
+            </w:r>
+            <w:r>
+              <w:rPr>
+                <w:b/>
+              </w:rPr>
+              <w:t>«</w:t>
+            </w:r>
+            <w:r>
+              <w:rPr>
+                <w:b/>
+              </w:rPr>
+              <w:t>Escaleta-Teclado GC</w:t>
+            </w:r>
+            <w:r>
+              <w:rPr>
+                <w:b/>
+              </w:rPr>
+              <w:t>»</w:t>
+            </w:r>
+            <w:r>
+              <w:rPr>
+                <w:b/>
+              </w:rPr>
+              <w:t xml:space="preserve"> que optimice la inserción de texto desde una hoja de cálculo de Excel hacia el </w:t>
+            </w:r>
+            <w:r>
+              <w:rPr>
+                <w:b/>
+                <w:i/>
+                <w:iCs/>
+              </w:rPr>
+              <w:t>software</w:t>
+            </w:r>
+            <w:r>
+              <w:rPr>
+                <w:b/>
+              </w:rPr>
+              <w:t xml:space="preserve"> de envío de créditos AVID Maestro, mejorando la eficiencia y reduciendo los errores en el proceso de producción de contenidos deportivos.</w:t>
             </w:r>
           </w:p>
           <w:p>
@@ -695,26 +755,144 @@
           </w:tcPr>
           <w:p>
             <w:pPr>
+              <w:pStyle w:val="Prrafodelista"/>
+              <w:numPr>
+                <w:ilvl w:val="0"/>
+                <w:numId w:val="7"/>
+              </w:numPr>
               <w:spacing w:after="72" w:line="259" w:lineRule="auto"/>
-              <w:ind w:left="0" w:firstLine="0"/>
-              <w:jc w:val="right"/>
-            </w:pPr>
-            <w:r>
-              <w:rPr>
-                <w:b/>
+              <w:rPr>
+                <w:b/>
+                <w:bCs/>
+              </w:rPr>
+            </w:pPr>
+            <w:r>
+              <w:rPr>
+                <w:b/>
+                <w:bCs/>
+              </w:rPr>
+              <w:t xml:space="preserve">Producir dos entregables clave: un </w:t>
+            </w:r>
+            <w:proofErr w:type="spellStart"/>
+            <w:r>
+              <w:rPr>
+                <w:b/>
+                <w:bCs/>
+                <w:i/>
+                <w:iCs/>
+              </w:rPr>
+              <w:t>mock</w:t>
+            </w:r>
+            <w:proofErr w:type="spellEnd"/>
+            <w:r>
+              <w:rPr>
+                <w:b/>
+                <w:bCs/>
+                <w:i/>
+                <w:iCs/>
+              </w:rPr>
+              <w:t>-up</w:t>
+            </w:r>
+            <w:r>
+              <w:rPr>
+                <w:b/>
+                <w:bCs/>
+              </w:rPr>
+              <w:t xml:space="preserve"> que represente la interfaz y funcionalidades del aplicativo en la fase de diseño, y un prototipo funcional que demuestre la capacidad del sistema para gestionar y transferir datos de uno de los contenidos deportivos, validando así su efectividad antes de la implementación final.</w:t>
+            </w:r>
+          </w:p>
+          <w:p>
+            <w:pPr>
+              <w:pStyle w:val="Prrafodelista"/>
+              <w:numPr>
+                <w:ilvl w:val="0"/>
+                <w:numId w:val="7"/>
+              </w:numPr>
+              <w:spacing w:after="72" w:line="259" w:lineRule="auto"/>
+              <w:rPr>
+                <w:b/>
+                <w:bCs/>
+              </w:rPr>
+            </w:pPr>
+            <w:r>
+              <w:rPr>
+                <w:b/>
+              </w:rPr>
+              <w:lastRenderedPageBreak/>
+              <w:t xml:space="preserve">Desarrollar un sistema de integración que permita la sincronización automática de datos entre la hoja de cálculo de Excel y el </w:t>
+            </w:r>
+            <w:r>
+              <w:rPr>
+                <w:b/>
+                <w:i/>
+                <w:iCs/>
+              </w:rPr>
+              <w:t>software</w:t>
+            </w:r>
+            <w:r>
+              <w:rPr>
+                <w:b/>
+              </w:rPr>
+              <w:t xml:space="preserve"> Maestro</w:t>
+            </w:r>
+            <w:r>
+              <w:rPr>
+                <w:b/>
+              </w:rPr>
+              <w:t xml:space="preserve"> | TX</w:t>
+            </w:r>
+            <w:r>
+              <w:rPr>
+                <w:b/>
+              </w:rPr>
+              <w:t>, eliminando la necesidad de inserciones manuales y minimizando errores.</w:t>
+            </w:r>
+            <w:r>
+              <w:rPr>
+                <w:b/>
+                <w:bCs/>
               </w:rPr>
               <w:t xml:space="preserve"> </w:t>
             </w:r>
           </w:p>
           <w:p>
             <w:pPr>
-              <w:spacing w:after="0" w:line="259" w:lineRule="auto"/>
-              <w:ind w:left="0" w:firstLine="0"/>
-              <w:jc w:val="right"/>
-            </w:pPr>
-            <w:r>
-              <w:rPr>
-                <w:b/>
+              <w:pStyle w:val="Prrafodelista"/>
+              <w:numPr>
+                <w:ilvl w:val="0"/>
+                <w:numId w:val="7"/>
+              </w:numPr>
+              <w:spacing w:after="72" w:line="259" w:lineRule="auto"/>
+              <w:rPr>
+                <w:b/>
+                <w:bCs/>
+              </w:rPr>
+            </w:pPr>
+            <w:r>
+              <w:rPr>
+                <w:b/>
+                <w:bCs/>
+              </w:rPr>
+              <w:t>Generar</w:t>
+            </w:r>
+            <w:r>
+              <w:rPr>
+                <w:b/>
+                <w:bCs/>
+              </w:rPr>
+              <w:t xml:space="preserve"> un esquema de recomendaciones y proyecciones sobre la funcionalidad del aplicativo y</w:t>
+            </w:r>
+            <w:r>
+              <w:rPr>
+                <w:b/>
+                <w:bCs/>
+              </w:rPr>
+              <w:t xml:space="preserve"> un marco de viabilidad de despliegue.</w:t>
+            </w:r>
+            <w:r>
+              <w:rPr>
+                <w:b/>
+                <w:bCs/>
               </w:rPr>
               <w:t xml:space="preserve"> </w:t>
             </w:r>
@@ -747,6 +925,7 @@
               <w:rPr>
                 <w:b/>
               </w:rPr>
+              <w:lastRenderedPageBreak/>
               <w:t xml:space="preserve">Justificación </w:t>
             </w:r>
           </w:p>
@@ -771,58 +950,84 @@
             <w:pPr>
               <w:spacing w:after="72" w:line="259" w:lineRule="auto"/>
               <w:ind w:left="0" w:firstLine="0"/>
-              <w:jc w:val="right"/>
-            </w:pPr>
-            <w:r>
-              <w:rPr>
-                <w:b/>
-              </w:rPr>
-              <w:t xml:space="preserve"> </w:t>
-            </w:r>
-          </w:p>
-          <w:p>
-            <w:pPr>
-              <w:spacing w:after="72" w:line="259" w:lineRule="auto"/>
-              <w:ind w:left="0" w:firstLine="0"/>
-              <w:jc w:val="right"/>
-            </w:pPr>
-            <w:r>
-              <w:rPr>
-                <w:b/>
-              </w:rPr>
-              <w:t xml:space="preserve"> </w:t>
-            </w:r>
-          </w:p>
-          <w:p>
-            <w:pPr>
-              <w:spacing w:after="0" w:line="259" w:lineRule="auto"/>
-              <w:ind w:left="0" w:firstLine="0"/>
-              <w:jc w:val="right"/>
-            </w:pPr>
-            <w:r>
-              <w:rPr>
-                <w:b/>
-              </w:rPr>
-              <w:t xml:space="preserve"> </w:t>
-            </w:r>
-          </w:p>
-        </w:tc>
-      </w:tr>
-      <w:tr>
-        <w:trPr>
-          <w:trHeight w:val="337"/>
-        </w:trPr>
-        <w:tc>
-          <w:tcPr>
-            <w:tcW w:w="10070" w:type="dxa"/>
-            <w:gridSpan w:val="2"/>
-            <w:tcBorders>
-              <w:top w:val="single" w:sz="4" w:space="0" w:color="000000"/>
-              <w:left w:val="single" w:sz="4" w:space="0" w:color="000000"/>
-              <w:bottom w:val="single" w:sz="4" w:space="0" w:color="000000"/>
-              <w:right w:val="single" w:sz="4" w:space="0" w:color="000000"/>
-            </w:tcBorders>
-          </w:tcPr>
+            </w:pPr>
+            <w:r>
+              <w:rPr>
+                <w:b/>
+              </w:rPr>
+              <w:t xml:space="preserve">La optimización del proceso de inserción de texto es crucial para mejorar la eficiencia operativa de la empresa de producción de medios audiovisuales deportivos. Al desarrollar el aplicativo </w:t>
+            </w:r>
+            <w:r>
+              <w:rPr>
+                <w:b/>
+              </w:rPr>
+              <w:t>«</w:t>
+            </w:r>
+            <w:r>
+              <w:rPr>
+                <w:b/>
+              </w:rPr>
+              <w:t>Escaleta-Teclado GC</w:t>
+            </w:r>
+            <w:r>
+              <w:rPr>
+                <w:b/>
+              </w:rPr>
+              <w:t>»</w:t>
+            </w:r>
+            <w:r>
+              <w:rPr>
+                <w:b/>
+              </w:rPr>
+              <w:t xml:space="preserve">, se busca no solo reducir el tiempo y los errores asociados con el manejo manual de la hoja de cálculo, sino también proporcionar una solución económica que no requiera la adquisición de </w:t>
+            </w:r>
+            <w:r>
+              <w:rPr>
+                <w:b/>
+                <w:i/>
+                <w:iCs/>
+              </w:rPr>
+              <w:t>software</w:t>
+            </w:r>
+            <w:r>
+              <w:rPr>
+                <w:b/>
+              </w:rPr>
+              <w:t xml:space="preserve"> adicional</w:t>
+            </w:r>
+            <w:r>
+              <w:rPr>
+                <w:b/>
+              </w:rPr>
+              <w:t xml:space="preserve"> ni el montaje del complemento de la suite de AVID </w:t>
+            </w:r>
+            <w:proofErr w:type="spellStart"/>
+            <w:r>
+              <w:rPr>
+                <w:b/>
+              </w:rPr>
+              <w:t>iNews</w:t>
+            </w:r>
+            <w:proofErr w:type="spellEnd"/>
+            <w:r>
+              <w:rPr>
+                <w:b/>
+              </w:rPr>
+              <w:t xml:space="preserve"> (al menos para un carga baja y media de trabajo)</w:t>
+            </w:r>
+            <w:r>
+              <w:rPr>
+                <w:b/>
+              </w:rPr>
+              <w:t>. La implementación de metodologías ágiles y tradicionales permitirá un desarrollo más flexible y adaptado a las necesidades específicas de la empresa, asegurando que el producto final cumpla con los estándares de calidad requeridos. Esta mejora no solo beneficiará a la producción interna, sino que también impactará positivamente en la calidad del contenido transmitido, fortaleciendo la competitividad de la empresa en el mercado de medios deportivos.</w:t>
+            </w:r>
+            <w:r>
+              <w:rPr>
+                <w:b/>
+              </w:rPr>
+              <w:t xml:space="preserve">  </w:t>
+            </w:r>
+          </w:p>
           <w:p>
             <w:pPr>
               <w:spacing w:after="0" w:line="259" w:lineRule="auto"/>
@@ -865,11 +1070,7 @@
         <w:t xml:space="preserve">Diagnóstico inicial: </w:t>
       </w:r>
       <w:r>
-        <w:t xml:space="preserve">Para el diagnóstico inicial es necesario que identifique cuales son los factores internos (micro entorno) y externos de la empresa (macro </w:t>
-      </w:r>
-      <w:r>
-        <w:lastRenderedPageBreak/>
-        <w:t xml:space="preserve">entorno) que pueden estar generando la problemática identificada. A partir de esta recolección y análisis de información, realice la “Matriz DOFA” . </w:t>
+        <w:t xml:space="preserve">Para el diagnóstico inicial es necesario que identifique cuales son los factores internos (micro entorno) y externos de la empresa (macro entorno) que pueden estar generando la problemática identificada. A partir de esta recolección y análisis de información, realice la “Matriz DOFA” . </w:t>
       </w:r>
       <w:r>
         <w:rPr>
@@ -898,6 +1099,9 @@
         <w:spacing w:after="1" w:line="250" w:lineRule="auto"/>
         <w:ind w:left="-5"/>
         <w:jc w:val="left"/>
+        <w:rPr>
+          <w:i/>
+        </w:rPr>
       </w:pPr>
       <w:r>
         <w:rPr>
@@ -950,7 +1154,750 @@
         <w:rPr>
           <w:i/>
         </w:rPr>
-        <w:t xml:space="preserve">lanteamiento de las estrategias y análisis de las mismas.) </w:t>
+        <w:t>lanteamiento de las estrategias y análisis de las mismas.)</w:t>
+      </w:r>
+    </w:p>
+    <w:tbl>
+      <w:tblPr>
+        <w:tblStyle w:val="Tablaconcuadrcula7concolores-nfasis6"/>
+        <w:tblpPr w:leftFromText="141" w:rightFromText="141" w:vertAnchor="text" w:tblpY="1"/>
+        <w:tblOverlap w:val="never"/>
+        <w:tblW w:w="0" w:type="auto"/>
+        <w:tblBorders>
+          <w:top w:val="single" w:sz="4" w:space="0" w:color="auto"/>
+          <w:left w:val="single" w:sz="4" w:space="0" w:color="auto"/>
+          <w:bottom w:val="single" w:sz="4" w:space="0" w:color="auto"/>
+          <w:right w:val="single" w:sz="4" w:space="0" w:color="auto"/>
+          <w:insideH w:val="single" w:sz="4" w:space="0" w:color="auto"/>
+          <w:insideV w:val="single" w:sz="4" w:space="0" w:color="auto"/>
+        </w:tblBorders>
+        <w:tblLook w:val="04A0" w:firstRow="1" w:lastRow="0" w:firstColumn="1" w:lastColumn="0" w:noHBand="0" w:noVBand="1"/>
+      </w:tblPr>
+      <w:tblGrid>
+        <w:gridCol w:w="3116"/>
+        <w:gridCol w:w="3117"/>
+        <w:gridCol w:w="3117"/>
+      </w:tblGrid>
+      <w:tr>
+        <w:trPr>
+          <w:cnfStyle w:val="100000000000" w:firstRow="1" w:lastRow="0" w:firstColumn="0" w:lastColumn="0" w:oddVBand="0" w:evenVBand="0" w:oddHBand="0" w:evenHBand="0" w:firstRowFirstColumn="0" w:firstRowLastColumn="0" w:lastRowFirstColumn="0" w:lastRowLastColumn="0"/>
+        </w:trPr>
+        <w:tc>
+          <w:tcPr>
+            <w:cnfStyle w:val="001000000100" w:firstRow="0" w:lastRow="0" w:firstColumn="1" w:lastColumn="0" w:oddVBand="0" w:evenVBand="0" w:oddHBand="0" w:evenHBand="0" w:firstRowFirstColumn="1" w:firstRowLastColumn="0" w:lastRowFirstColumn="0" w:lastRowLastColumn="0"/>
+            <w:tcW w:w="3116" w:type="dxa"/>
+            <w:tcBorders>
+              <w:top w:val="none" w:sz="0" w:space="0" w:color="auto"/>
+              <w:left w:val="none" w:sz="0" w:space="0" w:color="auto"/>
+              <w:bottom w:val="none" w:sz="0" w:space="0" w:color="auto"/>
+              <w:right w:val="none" w:sz="0" w:space="0" w:color="auto"/>
+            </w:tcBorders>
+          </w:tcPr>
+          <w:p>
+            <w:pPr>
+              <w:spacing w:after="120"/>
+              <w:ind w:firstLine="0"/>
+              <w:jc w:val="center"/>
+              <w:rPr>
+                <w:b w:val="0"/>
+                <w:bCs w:val="0"/>
+                <w:i w:val="0"/>
+                <w:iCs w:val="0"/>
+              </w:rPr>
+            </w:pPr>
+            <w:r>
+              <w:rPr>
+                <w:noProof/>
+              </w:rPr>
+              <mc:AlternateContent>
+                <mc:Choice Requires="wps">
+                  <w:drawing>
+                    <wp:anchor distT="0" distB="0" distL="114300" distR="114300" simplePos="0" relativeHeight="251660288" behindDoc="0" locked="0" layoutInCell="1" allowOverlap="1" wp14:anchorId="49853642" wp14:editId="38B48479">
+                      <wp:simplePos x="0" y="0"/>
+                      <wp:positionH relativeFrom="margin">
+                        <wp:posOffset>-71755</wp:posOffset>
+                      </wp:positionH>
+                      <wp:positionV relativeFrom="paragraph">
+                        <wp:posOffset>-10795</wp:posOffset>
+                      </wp:positionV>
+                      <wp:extent cx="1981200" cy="2382520"/>
+                      <wp:effectExtent l="0" t="0" r="19050" b="36830"/>
+                      <wp:wrapNone/>
+                      <wp:docPr id="2087160915" name="Conector recto 1"/>
+                      <wp:cNvGraphicFramePr/>
+                      <a:graphic xmlns:a="http://schemas.openxmlformats.org/drawingml/2006/main">
+                        <a:graphicData uri="http://schemas.microsoft.com/office/word/2010/wordprocessingShape">
+                          <wps:wsp>
+                            <wps:cNvCnPr/>
+                            <wps:spPr>
+                              <a:xfrm>
+                                <a:off x="0" y="0"/>
+                                <a:ext cx="1981200" cy="2382520"/>
+                              </a:xfrm>
+                              <a:prstGeom prst="line">
+                                <a:avLst/>
+                              </a:prstGeom>
+                            </wps:spPr>
+                            <wps:style>
+                              <a:lnRef idx="1">
+                                <a:schemeClr val="dk1"/>
+                              </a:lnRef>
+                              <a:fillRef idx="0">
+                                <a:schemeClr val="dk1"/>
+                              </a:fillRef>
+                              <a:effectRef idx="0">
+                                <a:schemeClr val="dk1"/>
+                              </a:effectRef>
+                              <a:fontRef idx="minor">
+                                <a:schemeClr val="tx1"/>
+                              </a:fontRef>
+                            </wps:style>
+                            <wps:bodyPr/>
+                          </wps:wsp>
+                        </a:graphicData>
+                      </a:graphic>
+                      <wp14:sizeRelH relativeFrom="margin">
+                        <wp14:pctWidth>0</wp14:pctWidth>
+                      </wp14:sizeRelH>
+                      <wp14:sizeRelV relativeFrom="margin">
+                        <wp14:pctHeight>0</wp14:pctHeight>
+                      </wp14:sizeRelV>
+                    </wp:anchor>
+                  </w:drawing>
+                </mc:Choice>
+                <mc:Fallback>
+                  <w:pict>
+                    <v:line w14:anchorId="15C95002" id="Conector recto 1" o:spid="_x0000_s1026" style="position:absolute;z-index:251660288;visibility:visible;mso-wrap-style:square;mso-width-percent:0;mso-height-percent:0;mso-wrap-distance-left:9pt;mso-wrap-distance-top:0;mso-wrap-distance-right:9pt;mso-wrap-distance-bottom:0;mso-position-horizontal:absolute;mso-position-horizontal-relative:margin;mso-position-vertical:absolute;mso-position-vertical-relative:text;mso-width-percent:0;mso-height-percent:0;mso-width-relative:margin;mso-height-relative:margin" from="-5.65pt,-.85pt" to="150.35pt,186.75pt" o:gfxdata="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" strokecolor="black [3200]" strokeweight=".5pt">
+                      <v:stroke joinstyle="miter"/>
+                      <w10:wrap anchorx="margin"/>
+                    </v:line>
+                  </w:pict>
+                </mc:Fallback>
+              </mc:AlternateContent>
+            </w:r>
+            <w:r>
+              <w:t xml:space="preserve">                </w:t>
+            </w:r>
+          </w:p>
+          <w:p>
+            <w:pPr>
+              <w:spacing w:after="120"/>
+              <w:ind w:firstLine="0"/>
+              <w:jc w:val="center"/>
+              <w:rPr>
+                <w:b w:val="0"/>
+                <w:bCs w:val="0"/>
+                <w:i w:val="0"/>
+                <w:iCs w:val="0"/>
+              </w:rPr>
+            </w:pPr>
+            <w:r>
+              <w:t>Factores externos</w:t>
+            </w:r>
+          </w:p>
+          <w:p>
+            <w:pPr>
+              <w:spacing w:after="120"/>
+              <w:ind w:firstLine="0"/>
+              <w:jc w:val="left"/>
+              <w:rPr>
+                <w:b w:val="0"/>
+                <w:bCs w:val="0"/>
+                <w:i w:val="0"/>
+                <w:iCs w:val="0"/>
+              </w:rPr>
+            </w:pPr>
+          </w:p>
+          <w:p>
+            <w:pPr>
+              <w:spacing w:after="120"/>
+              <w:ind w:firstLine="0"/>
+              <w:jc w:val="left"/>
+            </w:pPr>
+          </w:p>
+          <w:p>
+            <w:pPr>
+              <w:spacing w:after="120"/>
+              <w:ind w:firstLine="0"/>
+              <w:jc w:val="left"/>
+            </w:pPr>
+          </w:p>
+          <w:p>
+            <w:pPr>
+              <w:spacing w:after="120"/>
+              <w:ind w:left="0" w:firstLine="0"/>
+              <w:jc w:val="left"/>
+            </w:pPr>
+          </w:p>
+          <w:p>
+            <w:pPr>
+              <w:spacing w:after="120"/>
+              <w:ind w:firstLine="0"/>
+              <w:jc w:val="left"/>
+              <w:rPr>
+                <w:b w:val="0"/>
+                <w:bCs w:val="0"/>
+                <w:i w:val="0"/>
+                <w:iCs w:val="0"/>
+              </w:rPr>
+            </w:pPr>
+          </w:p>
+          <w:p>
+            <w:pPr>
+              <w:spacing w:after="120"/>
+              <w:ind w:firstLine="0"/>
+              <w:jc w:val="left"/>
+            </w:pPr>
+            <w:r>
+              <w:t>Factores internos</w:t>
+            </w:r>
+          </w:p>
+        </w:tc>
+        <w:tc>
+          <w:tcPr>
+            <w:tcW w:w="3117" w:type="dxa"/>
+            <w:tcBorders>
+              <w:top w:val="none" w:sz="0" w:space="0" w:color="auto"/>
+              <w:left w:val="none" w:sz="0" w:space="0" w:color="auto"/>
+              <w:bottom w:val="single" w:sz="4" w:space="0" w:color="auto"/>
+              <w:right w:val="none" w:sz="0" w:space="0" w:color="auto"/>
+            </w:tcBorders>
+          </w:tcPr>
+          <w:p>
+            <w:pPr>
+              <w:spacing w:after="120"/>
+              <w:ind w:firstLine="0"/>
+              <w:cnfStyle w:val="100000000000" w:firstRow="1" w:lastRow="0" w:firstColumn="0" w:lastColumn="0" w:oddVBand="0" w:evenVBand="0" w:oddHBand="0" w:evenHBand="0" w:firstRowFirstColumn="0" w:firstRowLastColumn="0" w:lastRowFirstColumn="0" w:lastRowLastColumn="0"/>
+              <w:rPr>
+                <w:b w:val="0"/>
+                <w:bCs w:val="0"/>
+              </w:rPr>
+            </w:pPr>
+            <w:r>
+              <w:t>Oportunidades</w:t>
+            </w:r>
+          </w:p>
+          <w:p>
+            <w:pPr>
+              <w:pStyle w:val="Prrafodelista"/>
+              <w:numPr>
+                <w:ilvl w:val="0"/>
+                <w:numId w:val="8"/>
+              </w:numPr>
+              <w:spacing w:before="160" w:after="120" w:line="480" w:lineRule="auto"/>
+              <w:jc w:val="left"/>
+              <w:cnfStyle w:val="100000000000" w:firstRow="1" w:lastRow="0" w:firstColumn="0" w:lastColumn="0" w:oddVBand="0" w:evenVBand="0" w:oddHBand="0" w:evenHBand="0" w:firstRowFirstColumn="0" w:firstRowLastColumn="0" w:lastRowFirstColumn="0" w:lastRowLastColumn="0"/>
+            </w:pPr>
+            <w:r>
+              <w:t xml:space="preserve">Infraestructura y suite poderosa de renderizado gráfico: </w:t>
+            </w:r>
+            <w:proofErr w:type="spellStart"/>
+            <w:r>
+              <w:t>Vizrt</w:t>
+            </w:r>
+            <w:proofErr w:type="spellEnd"/>
+            <w:r>
+              <w:t>.</w:t>
+            </w:r>
+          </w:p>
+        </w:tc>
+        <w:tc>
+          <w:tcPr>
+            <w:tcW w:w="3117" w:type="dxa"/>
+            <w:tcBorders>
+              <w:top w:val="none" w:sz="0" w:space="0" w:color="auto"/>
+              <w:left w:val="none" w:sz="0" w:space="0" w:color="auto"/>
+              <w:bottom w:val="single" w:sz="4" w:space="0" w:color="auto"/>
+              <w:right w:val="none" w:sz="0" w:space="0" w:color="auto"/>
+            </w:tcBorders>
+          </w:tcPr>
+          <w:p>
+            <w:pPr>
+              <w:spacing w:after="120"/>
+              <w:ind w:firstLine="0"/>
+              <w:cnfStyle w:val="100000000000" w:firstRow="1" w:lastRow="0" w:firstColumn="0" w:lastColumn="0" w:oddVBand="0" w:evenVBand="0" w:oddHBand="0" w:evenHBand="0" w:firstRowFirstColumn="0" w:firstRowLastColumn="0" w:lastRowFirstColumn="0" w:lastRowLastColumn="0"/>
+              <w:rPr>
+                <w:b w:val="0"/>
+                <w:bCs w:val="0"/>
+              </w:rPr>
+            </w:pPr>
+            <w:r>
+              <w:t>Amenazas</w:t>
+            </w:r>
+          </w:p>
+          <w:p>
+            <w:pPr>
+              <w:pStyle w:val="Prrafodelista"/>
+              <w:numPr>
+                <w:ilvl w:val="0"/>
+                <w:numId w:val="8"/>
+              </w:numPr>
+              <w:spacing w:before="160" w:after="120" w:line="480" w:lineRule="auto"/>
+              <w:jc w:val="left"/>
+              <w:cnfStyle w:val="100000000000" w:firstRow="1" w:lastRow="0" w:firstColumn="0" w:lastColumn="0" w:oddVBand="0" w:evenVBand="0" w:oddHBand="0" w:evenHBand="0" w:firstRowFirstColumn="0" w:firstRowLastColumn="0" w:lastRowFirstColumn="0" w:lastRowLastColumn="0"/>
+            </w:pPr>
+            <w:r>
+              <w:t xml:space="preserve">Desactualización de versiones de </w:t>
+            </w:r>
+            <w:r>
+              <w:rPr>
+                <w:i/>
+                <w:iCs/>
+              </w:rPr>
+              <w:t>software</w:t>
+            </w:r>
+            <w:r>
+              <w:t xml:space="preserve"> dependientes a </w:t>
+            </w:r>
+            <w:proofErr w:type="spellStart"/>
+            <w:r>
+              <w:t>Vizrt</w:t>
+            </w:r>
+            <w:proofErr w:type="spellEnd"/>
+            <w:r>
+              <w:t xml:space="preserve"> y equipos con limitaciones de ejecución de renderizado.</w:t>
+            </w:r>
+          </w:p>
+        </w:tc>
+      </w:tr>
+      <w:tr>
+        <w:trPr>
+          <w:cnfStyle w:val="000000100000" w:firstRow="0" w:lastRow="0" w:firstColumn="0" w:lastColumn="0" w:oddVBand="0" w:evenVBand="0" w:oddHBand="1" w:evenHBand="0" w:firstRowFirstColumn="0" w:firstRowLastColumn="0" w:lastRowFirstColumn="0" w:lastRowLastColumn="0"/>
+        </w:trPr>
+        <w:tc>
+          <w:tcPr>
+            <w:cnfStyle w:val="001000000000" w:firstRow="0" w:lastRow="0" w:firstColumn="1" w:lastColumn="0" w:oddVBand="0" w:evenVBand="0" w:oddHBand="0" w:evenHBand="0" w:firstRowFirstColumn="0" w:firstRowLastColumn="0" w:lastRowFirstColumn="0" w:lastRowLastColumn="0"/>
+            <w:tcW w:w="3116" w:type="dxa"/>
+            <w:tcBorders>
+              <w:top w:val="none" w:sz="0" w:space="0" w:color="auto"/>
+              <w:left w:val="none" w:sz="0" w:space="0" w:color="auto"/>
+              <w:bottom w:val="none" w:sz="0" w:space="0" w:color="auto"/>
+            </w:tcBorders>
+          </w:tcPr>
+          <w:p>
+            <w:pPr>
+              <w:spacing w:after="120"/>
+              <w:ind w:firstLine="0"/>
+              <w:jc w:val="left"/>
+              <w:rPr>
+                <w:b/>
+                <w:bCs/>
+              </w:rPr>
+            </w:pPr>
+            <w:r>
+              <w:rPr>
+                <w:b/>
+                <w:bCs/>
+                <w:i w:val="0"/>
+                <w:iCs w:val="0"/>
+              </w:rPr>
+              <w:t>Debilidades</w:t>
+            </w:r>
+          </w:p>
+          <w:p>
+            <w:pPr>
+              <w:pStyle w:val="Prrafodelista"/>
+              <w:numPr>
+                <w:ilvl w:val="0"/>
+                <w:numId w:val="8"/>
+              </w:numPr>
+              <w:spacing w:before="160" w:after="120" w:line="480" w:lineRule="auto"/>
+              <w:jc w:val="left"/>
+              <w:rPr>
+                <w:b/>
+                <w:bCs/>
+              </w:rPr>
+            </w:pPr>
+            <w:r>
+              <w:rPr>
+                <w:b/>
+                <w:bCs/>
+                <w:i w:val="0"/>
+                <w:iCs w:val="0"/>
+              </w:rPr>
+              <w:t xml:space="preserve">Orquestación de los sistemas </w:t>
+            </w:r>
+            <w:proofErr w:type="spellStart"/>
+            <w:r>
+              <w:rPr>
+                <w:b/>
+                <w:bCs/>
+                <w:i w:val="0"/>
+                <w:iCs w:val="0"/>
+              </w:rPr>
+              <w:t>Octopus-Viz|Trio</w:t>
+            </w:r>
+            <w:proofErr w:type="spellEnd"/>
+            <w:r>
+              <w:rPr>
+                <w:b/>
+                <w:bCs/>
+                <w:i w:val="0"/>
+                <w:iCs w:val="0"/>
+              </w:rPr>
+              <w:t xml:space="preserve">, poco soporte técnico del fabricante </w:t>
+            </w:r>
+            <w:r>
+              <w:rPr>
+                <w:b/>
+                <w:bCs/>
+                <w:i w:val="0"/>
+                <w:iCs w:val="0"/>
+              </w:rPr>
+              <w:lastRenderedPageBreak/>
+              <w:t>e interfaz poco amigable para los usuarios.</w:t>
+            </w:r>
+          </w:p>
+        </w:tc>
+        <w:tc>
+          <w:tcPr>
+            <w:tcW w:w="3117" w:type="dxa"/>
+            <w:shd w:val="clear" w:color="auto" w:fill="B3E5A1" w:themeFill="accent6" w:themeFillTint="66"/>
+          </w:tcPr>
+          <w:p>
+            <w:pPr>
+              <w:spacing w:after="120"/>
+              <w:ind w:firstLine="0"/>
+              <w:cnfStyle w:val="000000100000" w:firstRow="0" w:lastRow="0" w:firstColumn="0" w:lastColumn="0" w:oddVBand="0" w:evenVBand="0" w:oddHBand="1" w:evenHBand="0" w:firstRowFirstColumn="0" w:firstRowLastColumn="0" w:lastRowFirstColumn="0" w:lastRowLastColumn="0"/>
+              <w:rPr>
+                <w:b/>
+                <w:bCs/>
+              </w:rPr>
+            </w:pPr>
+            <w:r>
+              <w:rPr>
+                <w:b/>
+                <w:bCs/>
+              </w:rPr>
+              <w:lastRenderedPageBreak/>
+              <w:t>Estrategias DO</w:t>
+            </w:r>
+          </w:p>
+          <w:p>
+            <w:pPr>
+              <w:pStyle w:val="Prrafodelista"/>
+              <w:numPr>
+                <w:ilvl w:val="0"/>
+                <w:numId w:val="8"/>
+              </w:numPr>
+              <w:spacing w:before="160" w:after="120" w:line="480" w:lineRule="auto"/>
+              <w:jc w:val="left"/>
+              <w:cnfStyle w:val="000000100000" w:firstRow="0" w:lastRow="0" w:firstColumn="0" w:lastColumn="0" w:oddVBand="0" w:evenVBand="0" w:oddHBand="1" w:evenHBand="0" w:firstRowFirstColumn="0" w:firstRowLastColumn="0" w:lastRowFirstColumn="0" w:lastRowLastColumn="0"/>
+            </w:pPr>
+            <w:r>
+              <w:t xml:space="preserve">Optimización mediante depuración de paquetes gráficos obsoletos que generan errores en la </w:t>
+            </w:r>
+            <w:r>
+              <w:lastRenderedPageBreak/>
+              <w:t xml:space="preserve">carga y que están mal acoplados en su programación para el máximo aprovechamiento de </w:t>
+            </w:r>
+            <w:proofErr w:type="spellStart"/>
+            <w:r>
+              <w:t>Vizrt</w:t>
+            </w:r>
+            <w:proofErr w:type="spellEnd"/>
+            <w:r>
+              <w:t xml:space="preserve"> y el modelo de manual de operación de </w:t>
+            </w:r>
+            <w:proofErr w:type="spellStart"/>
+            <w:r>
+              <w:t>Octopus</w:t>
+            </w:r>
+            <w:proofErr w:type="spellEnd"/>
+            <w:r>
+              <w:t xml:space="preserve"> y </w:t>
+            </w:r>
+            <w:proofErr w:type="spellStart"/>
+            <w:r>
+              <w:t>ortotipográfico</w:t>
+            </w:r>
+            <w:proofErr w:type="spellEnd"/>
+            <w:r>
+              <w:t xml:space="preserve"> para sortear interfaz poco amigable.</w:t>
+            </w:r>
+          </w:p>
+        </w:tc>
+        <w:tc>
+          <w:tcPr>
+            <w:tcW w:w="3117" w:type="dxa"/>
+            <w:shd w:val="clear" w:color="auto" w:fill="B3E5A1" w:themeFill="accent6" w:themeFillTint="66"/>
+          </w:tcPr>
+          <w:p>
+            <w:pPr>
+              <w:spacing w:after="120"/>
+              <w:ind w:firstLine="0"/>
+              <w:cnfStyle w:val="000000100000" w:firstRow="0" w:lastRow="0" w:firstColumn="0" w:lastColumn="0" w:oddVBand="0" w:evenVBand="0" w:oddHBand="1" w:evenHBand="0" w:firstRowFirstColumn="0" w:firstRowLastColumn="0" w:lastRowFirstColumn="0" w:lastRowLastColumn="0"/>
+              <w:rPr>
+                <w:b/>
+                <w:bCs/>
+              </w:rPr>
+            </w:pPr>
+            <w:r>
+              <w:rPr>
+                <w:b/>
+                <w:bCs/>
+              </w:rPr>
+              <w:lastRenderedPageBreak/>
+              <w:t>Estrategias DA</w:t>
+            </w:r>
+          </w:p>
+          <w:p>
+            <w:pPr>
+              <w:pStyle w:val="Prrafodelista"/>
+              <w:numPr>
+                <w:ilvl w:val="0"/>
+                <w:numId w:val="8"/>
+              </w:numPr>
+              <w:spacing w:before="160" w:after="120" w:line="480" w:lineRule="auto"/>
+              <w:jc w:val="left"/>
+              <w:cnfStyle w:val="000000100000" w:firstRow="0" w:lastRow="0" w:firstColumn="0" w:lastColumn="0" w:oddVBand="0" w:evenVBand="0" w:oddHBand="1" w:evenHBand="0" w:firstRowFirstColumn="0" w:firstRowLastColumn="0" w:lastRowFirstColumn="0" w:lastRowLastColumn="0"/>
+            </w:pPr>
+            <w:r>
+              <w:t xml:space="preserve">Filtrar formatos no admisibles en </w:t>
+            </w:r>
+            <w:proofErr w:type="spellStart"/>
+            <w:r>
+              <w:t>Vizrt</w:t>
+            </w:r>
+            <w:proofErr w:type="spellEnd"/>
+            <w:r>
+              <w:t xml:space="preserve"> para la programación adecuada por medio de </w:t>
+            </w:r>
+            <w:proofErr w:type="spellStart"/>
+            <w:r>
+              <w:lastRenderedPageBreak/>
+              <w:t>Viz</w:t>
+            </w:r>
+            <w:proofErr w:type="spellEnd"/>
+            <w:r>
+              <w:t xml:space="preserve"> </w:t>
+            </w:r>
+            <w:proofErr w:type="spellStart"/>
+            <w:r>
+              <w:t>Template</w:t>
+            </w:r>
+            <w:proofErr w:type="spellEnd"/>
+            <w:r>
+              <w:t xml:space="preserve"> </w:t>
+            </w:r>
+            <w:proofErr w:type="spellStart"/>
+            <w:r>
+              <w:t>Wizard</w:t>
+            </w:r>
+            <w:proofErr w:type="spellEnd"/>
+            <w:r>
+              <w:t xml:space="preserve"> y mejorar el renderizado en la terminal del </w:t>
+            </w:r>
+            <w:proofErr w:type="spellStart"/>
+            <w:r>
+              <w:t>Viz|Trio</w:t>
+            </w:r>
+            <w:proofErr w:type="spellEnd"/>
+            <w:r>
+              <w:t>.</w:t>
+            </w:r>
+          </w:p>
+        </w:tc>
+      </w:tr>
+      <w:tr>
+        <w:tc>
+          <w:tcPr>
+            <w:cnfStyle w:val="001000000000" w:firstRow="0" w:lastRow="0" w:firstColumn="1" w:lastColumn="0" w:oddVBand="0" w:evenVBand="0" w:oddHBand="0" w:evenHBand="0" w:firstRowFirstColumn="0" w:firstRowLastColumn="0" w:lastRowFirstColumn="0" w:lastRowLastColumn="0"/>
+            <w:tcW w:w="3116" w:type="dxa"/>
+            <w:tcBorders>
+              <w:top w:val="none" w:sz="0" w:space="0" w:color="auto"/>
+              <w:left w:val="none" w:sz="0" w:space="0" w:color="auto"/>
+              <w:bottom w:val="none" w:sz="0" w:space="0" w:color="auto"/>
+            </w:tcBorders>
+          </w:tcPr>
+          <w:p>
+            <w:pPr>
+              <w:spacing w:after="120"/>
+              <w:ind w:firstLine="0"/>
+              <w:jc w:val="left"/>
+              <w:rPr>
+                <w:b/>
+                <w:bCs/>
+              </w:rPr>
+            </w:pPr>
+            <w:r>
+              <w:rPr>
+                <w:b/>
+                <w:bCs/>
+                <w:i w:val="0"/>
+                <w:iCs w:val="0"/>
+              </w:rPr>
+              <w:lastRenderedPageBreak/>
+              <w:t>Fortalezas</w:t>
+            </w:r>
+          </w:p>
+          <w:p>
+            <w:pPr>
+              <w:pStyle w:val="Prrafodelista"/>
+              <w:numPr>
+                <w:ilvl w:val="0"/>
+                <w:numId w:val="8"/>
+              </w:numPr>
+              <w:spacing w:before="160" w:after="120" w:line="480" w:lineRule="auto"/>
+              <w:jc w:val="left"/>
+              <w:rPr>
+                <w:b/>
+                <w:bCs/>
+              </w:rPr>
+            </w:pPr>
+            <w:r>
+              <w:rPr>
+                <w:b/>
+                <w:bCs/>
+                <w:i w:val="0"/>
+                <w:iCs w:val="0"/>
+              </w:rPr>
+              <w:t>Versatilidad para disponer de las terminales.</w:t>
+            </w:r>
+          </w:p>
+        </w:tc>
+        <w:tc>
+          <w:tcPr>
+            <w:tcW w:w="3117" w:type="dxa"/>
+            <w:shd w:val="clear" w:color="auto" w:fill="B3E5A1" w:themeFill="accent6" w:themeFillTint="66"/>
+          </w:tcPr>
+          <w:p>
+            <w:pPr>
+              <w:spacing w:after="120"/>
+              <w:ind w:firstLine="0"/>
+              <w:cnfStyle w:val="000000000000" w:firstRow="0" w:lastRow="0" w:firstColumn="0" w:lastColumn="0" w:oddVBand="0" w:evenVBand="0" w:oddHBand="0" w:evenHBand="0" w:firstRowFirstColumn="0" w:firstRowLastColumn="0" w:lastRowFirstColumn="0" w:lastRowLastColumn="0"/>
+              <w:rPr>
+                <w:b/>
+                <w:bCs/>
+              </w:rPr>
+            </w:pPr>
+            <w:r>
+              <w:rPr>
+                <w:b/>
+                <w:bCs/>
+              </w:rPr>
+              <w:t>Estrategias FO</w:t>
+            </w:r>
+          </w:p>
+          <w:p>
+            <w:pPr>
+              <w:pStyle w:val="Prrafodelista"/>
+              <w:numPr>
+                <w:ilvl w:val="0"/>
+                <w:numId w:val="8"/>
+              </w:numPr>
+              <w:spacing w:before="160" w:after="120" w:line="480" w:lineRule="auto"/>
+              <w:jc w:val="left"/>
+              <w:cnfStyle w:val="000000000000" w:firstRow="0" w:lastRow="0" w:firstColumn="0" w:lastColumn="0" w:oddVBand="0" w:evenVBand="0" w:oddHBand="0" w:evenHBand="0" w:firstRowFirstColumn="0" w:firstRowLastColumn="0" w:lastRowFirstColumn="0" w:lastRowLastColumn="0"/>
+            </w:pPr>
+            <w:r>
+              <w:t xml:space="preserve">Gestionar las pruebas de créditos por medio de una terminal </w:t>
+            </w:r>
+            <w:proofErr w:type="spellStart"/>
+            <w:r>
+              <w:t>Newsroom</w:t>
+            </w:r>
+            <w:proofErr w:type="spellEnd"/>
+            <w:r>
+              <w:rPr>
+                <w:rStyle w:val="Refdenotaalpie"/>
+              </w:rPr>
+              <w:footnoteReference w:id="1"/>
+            </w:r>
+            <w:r>
+              <w:t xml:space="preserve"> fijada en el área de Máster de Producción y creación de manual de operación de la terminal </w:t>
+            </w:r>
+            <w:proofErr w:type="spellStart"/>
+            <w:r>
+              <w:t>Viz|Trio</w:t>
+            </w:r>
+            <w:proofErr w:type="spellEnd"/>
+            <w:r>
+              <w:t xml:space="preserve"> en anexo al manual otorgado por el fabricante, para aprovechar al máximo la suite de </w:t>
+            </w:r>
+            <w:proofErr w:type="spellStart"/>
+            <w:r>
+              <w:t>Vizrt</w:t>
+            </w:r>
+            <w:proofErr w:type="spellEnd"/>
+            <w:r>
+              <w:t>.</w:t>
+            </w:r>
+          </w:p>
+        </w:tc>
+        <w:tc>
+          <w:tcPr>
+            <w:tcW w:w="3117" w:type="dxa"/>
+            <w:shd w:val="clear" w:color="auto" w:fill="B3E5A1" w:themeFill="accent6" w:themeFillTint="66"/>
+          </w:tcPr>
+          <w:p>
+            <w:pPr>
+              <w:spacing w:after="120"/>
+              <w:ind w:firstLine="0"/>
+              <w:cnfStyle w:val="000000000000" w:firstRow="0" w:lastRow="0" w:firstColumn="0" w:lastColumn="0" w:oddVBand="0" w:evenVBand="0" w:oddHBand="0" w:evenHBand="0" w:firstRowFirstColumn="0" w:firstRowLastColumn="0" w:lastRowFirstColumn="0" w:lastRowLastColumn="0"/>
+              <w:rPr>
+                <w:b/>
+                <w:bCs/>
+              </w:rPr>
+            </w:pPr>
+            <w:r>
+              <w:rPr>
+                <w:b/>
+                <w:bCs/>
+              </w:rPr>
+              <w:t>Estrategias FA</w:t>
+            </w:r>
+          </w:p>
+          <w:p>
+            <w:pPr>
+              <w:pStyle w:val="Prrafodelista"/>
+              <w:numPr>
+                <w:ilvl w:val="0"/>
+                <w:numId w:val="8"/>
+              </w:numPr>
+              <w:spacing w:before="160" w:after="120" w:line="480" w:lineRule="auto"/>
+              <w:jc w:val="left"/>
+              <w:cnfStyle w:val="000000000000" w:firstRow="0" w:lastRow="0" w:firstColumn="0" w:lastColumn="0" w:oddVBand="0" w:evenVBand="0" w:oddHBand="0" w:evenHBand="0" w:firstRowFirstColumn="0" w:firstRowLastColumn="0" w:lastRowFirstColumn="0" w:lastRowLastColumn="0"/>
+            </w:pPr>
+            <w:r>
+              <w:t xml:space="preserve">Fijar los scripts y las macros funcionales para cada terminal </w:t>
+            </w:r>
+            <w:proofErr w:type="spellStart"/>
+            <w:r>
+              <w:t>Viz|Trio</w:t>
+            </w:r>
+            <w:proofErr w:type="spellEnd"/>
+            <w:r>
+              <w:t>, para sortear las fallas de importación de .</w:t>
+            </w:r>
+            <w:proofErr w:type="spellStart"/>
+            <w:r>
+              <w:t>xml</w:t>
+            </w:r>
+            <w:proofErr w:type="spellEnd"/>
+            <w:r>
+              <w:t xml:space="preserve"> entre distintas versiones del </w:t>
+            </w:r>
+            <w:proofErr w:type="spellStart"/>
+            <w:r>
+              <w:t>Viz|Trio</w:t>
+            </w:r>
+            <w:proofErr w:type="spellEnd"/>
+            <w:r>
+              <w:t>.</w:t>
+            </w:r>
+          </w:p>
+        </w:tc>
+      </w:tr>
+    </w:tbl>
+    <w:p>
+      <w:pPr>
+        <w:spacing w:after="1" w:line="250" w:lineRule="auto"/>
+        <w:ind w:left="-5"/>
+        <w:jc w:val="left"/>
+      </w:pPr>
+      <w:r>
+        <w:br w:type="textWrapping" w:clear="all"/>
       </w:r>
     </w:p>
     <w:p>
@@ -963,6 +1910,7 @@
         <w:rPr>
           <w:i/>
         </w:rPr>
+        <w:lastRenderedPageBreak/>
         <w:t xml:space="preserve"> </w:t>
       </w:r>
     </w:p>
@@ -1119,7 +2067,15 @@
         <w:ind w:hanging="142"/>
       </w:pPr>
       <w:r>
-        <w:t xml:space="preserve">Su presentación formal deberá hacerse iniciando con un verbo en infinitivo (terminado en ar, er o ir) </w:t>
+        <w:t xml:space="preserve">Su presentación formal deberá hacerse iniciando con un verbo en infinitivo (terminado en ar, </w:t>
+      </w:r>
+      <w:proofErr w:type="spellStart"/>
+      <w:r>
+        <w:t>er</w:t>
+      </w:r>
+      <w:proofErr w:type="spellEnd"/>
+      <w:r>
+        <w:t xml:space="preserve"> o ir) </w:t>
       </w:r>
     </w:p>
     <w:p>
@@ -1162,7 +2118,6 @@
         <w:tblCellMar>
           <w:top w:w="12" w:type="dxa"/>
           <w:left w:w="5" w:type="dxa"/>
-          <w:bottom w:w="0" w:type="dxa"/>
           <w:right w:w="32" w:type="dxa"/>
         </w:tblCellMar>
         <w:tblLook w:val="04A0" w:firstRow="1" w:lastRow="0" w:firstColumn="1" w:lastColumn="0" w:noHBand="0" w:noVBand="1"/>
@@ -1570,7 +2525,6 @@
         <w:rPr>
           <w:b/>
         </w:rPr>
-        <w:lastRenderedPageBreak/>
         <w:t xml:space="preserve"> </w:t>
       </w:r>
     </w:p>
@@ -1650,6 +2604,7 @@
           <w:b/>
           <w:i/>
         </w:rPr>
+        <w:lastRenderedPageBreak/>
         <w:t>CORPORACIÓN UNIFICADA NACIONAL DE EDUCACIÓN SUPERIOR C</w:t>
       </w:r>
     </w:p>
@@ -1689,7 +2644,21 @@
         <w:rPr>
           <w:b/>
         </w:rPr>
-        <w:t xml:space="preserve">Guía Plan de Mejoramiento Guía N° 2 </w:t>
+        <w:t xml:space="preserve">Guía Plan de Mejoramiento Guía </w:t>
+      </w:r>
+      <w:proofErr w:type="spellStart"/>
+      <w:r>
+        <w:rPr>
+          <w:b/>
+        </w:rPr>
+        <w:t>N°</w:t>
+      </w:r>
+      <w:proofErr w:type="spellEnd"/>
+      <w:r>
+        <w:rPr>
+          <w:b/>
+        </w:rPr>
+        <w:t xml:space="preserve"> 2 </w:t>
       </w:r>
     </w:p>
     <w:p>
@@ -1753,7 +2722,6 @@
         <w:tblCellMar>
           <w:top w:w="102" w:type="dxa"/>
           <w:left w:w="115" w:type="dxa"/>
-          <w:bottom w:w="0" w:type="dxa"/>
           <w:right w:w="49" w:type="dxa"/>
         </w:tblCellMar>
         <w:tblLook w:val="04A0" w:firstRow="1" w:lastRow="0" w:firstColumn="1" w:lastColumn="0" w:noHBand="0" w:noVBand="1"/>
@@ -2416,7 +3384,6 @@
               <w:rPr>
                 <w:b/>
               </w:rPr>
-              <w:lastRenderedPageBreak/>
               <w:t xml:space="preserve"> </w:t>
             </w:r>
           </w:p>
@@ -2504,6 +3471,7 @@
               <w:rPr>
                 <w:b/>
               </w:rPr>
+              <w:lastRenderedPageBreak/>
               <w:t xml:space="preserve"> </w:t>
             </w:r>
           </w:p>
@@ -2663,7 +3631,6 @@
         <w:tblCellMar>
           <w:top w:w="98" w:type="dxa"/>
           <w:left w:w="115" w:type="dxa"/>
-          <w:bottom w:w="0" w:type="dxa"/>
           <w:right w:w="53" w:type="dxa"/>
         </w:tblCellMar>
         <w:tblLook w:val="04A0" w:firstRow="1" w:lastRow="0" w:firstColumn="1" w:lastColumn="0" w:noHBand="0" w:noVBand="1"/>
@@ -3014,2064 +3981,12 @@
         <w:t xml:space="preserve"> </w:t>
       </w:r>
     </w:p>
-    <w:p>
-      <w:pPr>
-        <w:spacing w:after="0" w:line="259" w:lineRule="auto"/>
-        <w:ind w:left="65"/>
-        <w:jc w:val="center"/>
-      </w:pPr>
-      <w:r>
-        <w:rPr>
-          <w:b/>
-          <w:i/>
-        </w:rPr>
-        <w:t>CORPORACIÓN UNIFICADA NACIONAL DE EDUCACIÓN SUPERIOR C</w:t>
-      </w:r>
-    </w:p>
-    <w:p>
-      <w:pPr>
-        <w:spacing w:after="0" w:line="259" w:lineRule="auto"/>
-        <w:ind w:left="359" w:right="1"/>
-        <w:jc w:val="center"/>
-      </w:pPr>
-      <w:r>
-        <w:rPr>
-          <w:b/>
-        </w:rPr>
-        <w:t xml:space="preserve">PROGRAMA INGENIERIA DE </w:t>
-      </w:r>
-    </w:p>
-    <w:p>
-      <w:pPr>
-        <w:spacing w:after="500" w:line="250" w:lineRule="auto"/>
-        <w:ind w:left="3849" w:right="3183"/>
-        <w:jc w:val="left"/>
-      </w:pPr>
-      <w:r>
-        <w:rPr>
-          <w:b/>
-        </w:rPr>
-        <w:t xml:space="preserve">SISTEMAS </w:t>
-      </w:r>
-    </w:p>
-    <w:p>
-      <w:pPr>
-        <w:spacing w:after="0" w:line="259" w:lineRule="auto"/>
-        <w:ind w:left="0" w:firstLine="0"/>
-        <w:jc w:val="left"/>
-      </w:pPr>
-      <w:r>
-        <w:rPr>
-          <w:b/>
-        </w:rPr>
-        <w:t xml:space="preserve"> </w:t>
-      </w:r>
-    </w:p>
-    <w:p>
-      <w:pPr>
-        <w:spacing w:after="5" w:line="250" w:lineRule="auto"/>
-        <w:ind w:left="3070" w:right="3183" w:hanging="583"/>
-        <w:jc w:val="left"/>
-      </w:pPr>
-      <w:r>
-        <w:rPr>
-          <w:b/>
-        </w:rPr>
-        <w:t xml:space="preserve">Guía Plan de Mejoramiento  Guía N° 3 </w:t>
-      </w:r>
-      <w:r>
-        <w:rPr>
-          <w:b/>
-          <w:u w:val="single" w:color="000000"/>
-        </w:rPr>
-        <w:t>Practica 3.  (Nivel profesional)</w:t>
-      </w:r>
-      <w:r>
-        <w:rPr>
-          <w:b/>
-        </w:rPr>
-        <w:t xml:space="preserve"> </w:t>
-      </w:r>
-    </w:p>
-    <w:p>
-      <w:pPr>
-        <w:spacing w:after="0" w:line="259" w:lineRule="auto"/>
-        <w:ind w:left="0" w:firstLine="0"/>
-        <w:jc w:val="left"/>
-      </w:pPr>
-      <w:r>
-        <w:rPr>
-          <w:b/>
-        </w:rPr>
-        <w:t xml:space="preserve"> </w:t>
-      </w:r>
-    </w:p>
-    <w:p>
-      <w:pPr>
-        <w:spacing w:after="0" w:line="259" w:lineRule="auto"/>
-        <w:ind w:left="0" w:firstLine="0"/>
-        <w:jc w:val="left"/>
-      </w:pPr>
-      <w:r>
-        <w:rPr>
-          <w:b/>
-        </w:rPr>
-        <w:t xml:space="preserve"> </w:t>
-      </w:r>
-    </w:p>
-    <w:p>
-      <w:pPr>
-        <w:numPr>
-          <w:ilvl w:val="0"/>
-          <w:numId w:val="6"/>
-        </w:numPr>
-        <w:spacing w:after="111"/>
-        <w:ind w:hanging="720"/>
-      </w:pPr>
-      <w:r>
-        <w:t xml:space="preserve">Elaborar un trabajo en normas APA. </w:t>
-      </w:r>
-    </w:p>
-    <w:p>
-      <w:pPr>
-        <w:numPr>
-          <w:ilvl w:val="0"/>
-          <w:numId w:val="6"/>
-        </w:numPr>
-        <w:spacing w:after="113"/>
-        <w:ind w:hanging="720"/>
-      </w:pPr>
-      <w:r>
-        <w:lastRenderedPageBreak/>
-        <w:t xml:space="preserve">El plan de mejora se puede aplicar a cualquier área de la empresa. </w:t>
-      </w:r>
-    </w:p>
-    <w:p>
-      <w:pPr>
-        <w:numPr>
-          <w:ilvl w:val="0"/>
-          <w:numId w:val="6"/>
-        </w:numPr>
-        <w:spacing w:after="113"/>
-        <w:ind w:hanging="720"/>
-      </w:pPr>
-      <w:r>
-        <w:t xml:space="preserve">En necesario elaborar el marco teórico. </w:t>
-      </w:r>
-    </w:p>
-    <w:p>
-      <w:pPr>
-        <w:numPr>
-          <w:ilvl w:val="0"/>
-          <w:numId w:val="6"/>
-        </w:numPr>
-        <w:spacing w:after="113"/>
-        <w:ind w:hanging="720"/>
-      </w:pPr>
-      <w:r>
-        <w:t xml:space="preserve">Registrar indicadores de los diferentes procesos. </w:t>
-      </w:r>
-    </w:p>
-    <w:p>
-      <w:pPr>
-        <w:numPr>
-          <w:ilvl w:val="0"/>
-          <w:numId w:val="6"/>
-        </w:numPr>
-        <w:spacing w:after="111"/>
-        <w:ind w:hanging="720"/>
-      </w:pPr>
-      <w:r>
-        <w:t xml:space="preserve">Incluir evidencias documentadas y procesadas en memoria de cálculo. </w:t>
-      </w:r>
-    </w:p>
-    <w:p>
-      <w:pPr>
-        <w:numPr>
-          <w:ilvl w:val="0"/>
-          <w:numId w:val="6"/>
-        </w:numPr>
-        <w:spacing w:after="114"/>
-        <w:ind w:hanging="720"/>
-      </w:pPr>
-      <w:r>
-        <w:t xml:space="preserve">La justificación debe ser de una página. </w:t>
-      </w:r>
-    </w:p>
-    <w:p>
-      <w:pPr>
-        <w:numPr>
-          <w:ilvl w:val="0"/>
-          <w:numId w:val="6"/>
-        </w:numPr>
-        <w:spacing w:after="113"/>
-        <w:ind w:hanging="720"/>
-      </w:pPr>
-      <w:r>
-        <w:t xml:space="preserve">Establecer un objetivo general y tres específicos. </w:t>
-      </w:r>
-    </w:p>
-    <w:p>
-      <w:pPr>
-        <w:numPr>
-          <w:ilvl w:val="0"/>
-          <w:numId w:val="6"/>
-        </w:numPr>
-        <w:spacing w:after="113"/>
-        <w:ind w:hanging="720"/>
-      </w:pPr>
-      <w:r>
-        <w:t xml:space="preserve">Separar las conclusiones de las recomendaciones. </w:t>
-      </w:r>
-    </w:p>
-    <w:p>
-      <w:pPr>
-        <w:numPr>
-          <w:ilvl w:val="0"/>
-          <w:numId w:val="6"/>
-        </w:numPr>
-        <w:spacing w:line="360" w:lineRule="auto"/>
-        <w:ind w:hanging="720"/>
-      </w:pPr>
-      <w:r>
-        <w:t xml:space="preserve">Incluir en el desarrollo del trabajo, gráficos, mapas mentales, conceptuales, flujogramas, diagramas de flujo, etc. </w:t>
-      </w:r>
-    </w:p>
-    <w:p>
-      <w:pPr>
-        <w:numPr>
-          <w:ilvl w:val="0"/>
-          <w:numId w:val="6"/>
-        </w:numPr>
-        <w:ind w:hanging="720"/>
-      </w:pPr>
-      <w:r>
-        <w:t xml:space="preserve">Adjuntar referencias bibliográficas. </w:t>
-      </w:r>
-    </w:p>
-    <w:tbl>
-      <w:tblPr>
-        <w:tblStyle w:val="TableGrid"/>
-        <w:tblW w:w="10073" w:type="dxa"/>
-        <w:tblInd w:w="5" w:type="dxa"/>
-        <w:tblCellMar>
-          <w:top w:w="103" w:type="dxa"/>
-          <w:left w:w="113" w:type="dxa"/>
-          <w:bottom w:w="0" w:type="dxa"/>
-          <w:right w:w="53" w:type="dxa"/>
-        </w:tblCellMar>
-        <w:tblLook w:val="04A0" w:firstRow="1" w:lastRow="0" w:firstColumn="1" w:lastColumn="0" w:noHBand="0" w:noVBand="1"/>
-      </w:tblPr>
-      <w:tblGrid>
-        <w:gridCol w:w="5036"/>
-        <w:gridCol w:w="5037"/>
-      </w:tblGrid>
-      <w:tr>
-        <w:trPr>
-          <w:trHeight w:val="334"/>
-        </w:trPr>
-        <w:tc>
-          <w:tcPr>
-            <w:tcW w:w="5036" w:type="dxa"/>
-            <w:tcBorders>
-              <w:top w:val="single" w:sz="4" w:space="0" w:color="000000"/>
-              <w:left w:val="single" w:sz="4" w:space="0" w:color="000000"/>
-              <w:bottom w:val="single" w:sz="4" w:space="0" w:color="000000"/>
-              <w:right w:val="single" w:sz="4" w:space="0" w:color="000000"/>
-            </w:tcBorders>
-          </w:tcPr>
-          <w:p>
-            <w:pPr>
-              <w:spacing w:after="0" w:line="259" w:lineRule="auto"/>
-              <w:ind w:left="0" w:right="68" w:firstLine="0"/>
-              <w:jc w:val="center"/>
-            </w:pPr>
-            <w:r>
-              <w:rPr>
-                <w:b/>
-              </w:rPr>
-              <w:t xml:space="preserve">Nombres y apellidos del estudiante </w:t>
-            </w:r>
-          </w:p>
-        </w:tc>
-        <w:tc>
-          <w:tcPr>
-            <w:tcW w:w="5036" w:type="dxa"/>
-            <w:tcBorders>
-              <w:top w:val="single" w:sz="4" w:space="0" w:color="000000"/>
-              <w:left w:val="single" w:sz="4" w:space="0" w:color="000000"/>
-              <w:bottom w:val="single" w:sz="4" w:space="0" w:color="000000"/>
-              <w:right w:val="single" w:sz="4" w:space="0" w:color="000000"/>
-            </w:tcBorders>
-          </w:tcPr>
-          <w:p>
-            <w:pPr>
-              <w:spacing w:after="0" w:line="259" w:lineRule="auto"/>
-              <w:ind w:left="0" w:right="71" w:firstLine="0"/>
-              <w:jc w:val="center"/>
-            </w:pPr>
-            <w:r>
-              <w:rPr>
-                <w:b/>
-              </w:rPr>
-              <w:t xml:space="preserve">Numero de documento de identidad </w:t>
-            </w:r>
-          </w:p>
-        </w:tc>
-      </w:tr>
-      <w:tr>
-        <w:trPr>
-          <w:trHeight w:val="653"/>
-        </w:trPr>
-        <w:tc>
-          <w:tcPr>
-            <w:tcW w:w="5036" w:type="dxa"/>
-            <w:tcBorders>
-              <w:top w:val="single" w:sz="4" w:space="0" w:color="000000"/>
-              <w:left w:val="single" w:sz="4" w:space="0" w:color="000000"/>
-              <w:bottom w:val="single" w:sz="4" w:space="0" w:color="000000"/>
-              <w:right w:val="single" w:sz="4" w:space="0" w:color="000000"/>
-            </w:tcBorders>
-          </w:tcPr>
-          <w:p>
-            <w:pPr>
-              <w:spacing w:after="72" w:line="259" w:lineRule="auto"/>
-              <w:ind w:left="0" w:right="2" w:firstLine="0"/>
-              <w:jc w:val="right"/>
-            </w:pPr>
-            <w:r>
-              <w:rPr>
-                <w:b/>
-              </w:rPr>
-              <w:t xml:space="preserve"> </w:t>
-            </w:r>
-          </w:p>
-          <w:p>
-            <w:pPr>
-              <w:spacing w:after="0" w:line="259" w:lineRule="auto"/>
-              <w:ind w:left="0" w:right="2" w:firstLine="0"/>
-              <w:jc w:val="right"/>
-            </w:pPr>
-            <w:r>
-              <w:rPr>
-                <w:b/>
-              </w:rPr>
-              <w:t xml:space="preserve"> </w:t>
-            </w:r>
-          </w:p>
-        </w:tc>
-        <w:tc>
-          <w:tcPr>
-            <w:tcW w:w="5036" w:type="dxa"/>
-            <w:tcBorders>
-              <w:top w:val="single" w:sz="4" w:space="0" w:color="000000"/>
-              <w:left w:val="single" w:sz="4" w:space="0" w:color="000000"/>
-              <w:bottom w:val="single" w:sz="4" w:space="0" w:color="000000"/>
-              <w:right w:val="single" w:sz="4" w:space="0" w:color="000000"/>
-            </w:tcBorders>
-          </w:tcPr>
-          <w:p>
-            <w:pPr>
-              <w:spacing w:after="0" w:line="259" w:lineRule="auto"/>
-              <w:ind w:left="0" w:right="2" w:firstLine="0"/>
-              <w:jc w:val="right"/>
-            </w:pPr>
-            <w:r>
-              <w:rPr>
-                <w:b/>
-              </w:rPr>
-              <w:t xml:space="preserve"> </w:t>
-            </w:r>
-          </w:p>
-        </w:tc>
-      </w:tr>
-      <w:tr>
-        <w:trPr>
-          <w:trHeight w:val="336"/>
-        </w:trPr>
-        <w:tc>
-          <w:tcPr>
-            <w:tcW w:w="5036" w:type="dxa"/>
-            <w:tcBorders>
-              <w:top w:val="single" w:sz="4" w:space="0" w:color="000000"/>
-              <w:left w:val="single" w:sz="4" w:space="0" w:color="000000"/>
-              <w:bottom w:val="single" w:sz="4" w:space="0" w:color="000000"/>
-              <w:right w:val="single" w:sz="4" w:space="0" w:color="000000"/>
-            </w:tcBorders>
-          </w:tcPr>
-          <w:p>
-            <w:pPr>
-              <w:spacing w:after="0" w:line="259" w:lineRule="auto"/>
-              <w:ind w:left="0" w:right="70" w:firstLine="0"/>
-              <w:jc w:val="center"/>
-            </w:pPr>
-            <w:r>
-              <w:rPr>
-                <w:b/>
-              </w:rPr>
-              <w:t xml:space="preserve">Ciclo de formación </w:t>
-            </w:r>
-          </w:p>
-        </w:tc>
-        <w:tc>
-          <w:tcPr>
-            <w:tcW w:w="5036" w:type="dxa"/>
-            <w:tcBorders>
-              <w:top w:val="single" w:sz="4" w:space="0" w:color="000000"/>
-              <w:left w:val="single" w:sz="4" w:space="0" w:color="000000"/>
-              <w:bottom w:val="single" w:sz="4" w:space="0" w:color="000000"/>
-              <w:right w:val="single" w:sz="4" w:space="0" w:color="000000"/>
-            </w:tcBorders>
-          </w:tcPr>
-          <w:p>
-            <w:pPr>
-              <w:spacing w:after="0" w:line="259" w:lineRule="auto"/>
-              <w:ind w:left="0" w:right="70" w:firstLine="0"/>
-              <w:jc w:val="center"/>
-            </w:pPr>
-            <w:r>
-              <w:rPr>
-                <w:b/>
-              </w:rPr>
-              <w:t xml:space="preserve">Docente de practicas </w:t>
-            </w:r>
-          </w:p>
-        </w:tc>
-      </w:tr>
-      <w:tr>
-        <w:trPr>
-          <w:trHeight w:val="653"/>
-        </w:trPr>
-        <w:tc>
-          <w:tcPr>
-            <w:tcW w:w="5036" w:type="dxa"/>
-            <w:tcBorders>
-              <w:top w:val="single" w:sz="4" w:space="0" w:color="000000"/>
-              <w:left w:val="single" w:sz="4" w:space="0" w:color="000000"/>
-              <w:bottom w:val="single" w:sz="4" w:space="0" w:color="000000"/>
-              <w:right w:val="single" w:sz="4" w:space="0" w:color="000000"/>
-            </w:tcBorders>
-          </w:tcPr>
-          <w:p>
-            <w:pPr>
-              <w:spacing w:after="72" w:line="259" w:lineRule="auto"/>
-              <w:ind w:left="0" w:right="2" w:firstLine="0"/>
-              <w:jc w:val="right"/>
-            </w:pPr>
-            <w:r>
-              <w:rPr>
-                <w:b/>
-              </w:rPr>
-              <w:t xml:space="preserve"> </w:t>
-            </w:r>
-          </w:p>
-          <w:p>
-            <w:pPr>
-              <w:spacing w:after="0" w:line="259" w:lineRule="auto"/>
-              <w:ind w:left="0" w:right="2" w:firstLine="0"/>
-              <w:jc w:val="right"/>
-            </w:pPr>
-            <w:r>
-              <w:rPr>
-                <w:b/>
-              </w:rPr>
-              <w:t xml:space="preserve"> </w:t>
-            </w:r>
-          </w:p>
-        </w:tc>
-        <w:tc>
-          <w:tcPr>
-            <w:tcW w:w="5036" w:type="dxa"/>
-            <w:tcBorders>
-              <w:top w:val="single" w:sz="4" w:space="0" w:color="000000"/>
-              <w:left w:val="single" w:sz="4" w:space="0" w:color="000000"/>
-              <w:bottom w:val="single" w:sz="4" w:space="0" w:color="000000"/>
-              <w:right w:val="single" w:sz="4" w:space="0" w:color="000000"/>
-            </w:tcBorders>
-          </w:tcPr>
-          <w:p>
-            <w:pPr>
-              <w:spacing w:after="0" w:line="259" w:lineRule="auto"/>
-              <w:ind w:left="0" w:right="2" w:firstLine="0"/>
-              <w:jc w:val="right"/>
-            </w:pPr>
-            <w:r>
-              <w:rPr>
-                <w:b/>
-              </w:rPr>
-              <w:t xml:space="preserve"> </w:t>
-            </w:r>
-          </w:p>
-        </w:tc>
-      </w:tr>
-      <w:tr>
-        <w:trPr>
-          <w:trHeight w:val="334"/>
-        </w:trPr>
-        <w:tc>
-          <w:tcPr>
-            <w:tcW w:w="5036" w:type="dxa"/>
-            <w:tcBorders>
-              <w:top w:val="single" w:sz="4" w:space="0" w:color="000000"/>
-              <w:left w:val="single" w:sz="4" w:space="0" w:color="000000"/>
-              <w:bottom w:val="single" w:sz="4" w:space="0" w:color="000000"/>
-              <w:right w:val="single" w:sz="4" w:space="0" w:color="000000"/>
-            </w:tcBorders>
-          </w:tcPr>
-          <w:p>
-            <w:pPr>
-              <w:spacing w:after="0" w:line="259" w:lineRule="auto"/>
-              <w:ind w:left="0" w:right="68" w:firstLine="0"/>
-              <w:jc w:val="center"/>
-            </w:pPr>
-            <w:r>
-              <w:rPr>
-                <w:b/>
-              </w:rPr>
-              <w:t xml:space="preserve">Empresa </w:t>
-            </w:r>
-          </w:p>
-        </w:tc>
-        <w:tc>
-          <w:tcPr>
-            <w:tcW w:w="5036" w:type="dxa"/>
-            <w:tcBorders>
-              <w:top w:val="single" w:sz="4" w:space="0" w:color="000000"/>
-              <w:left w:val="single" w:sz="4" w:space="0" w:color="000000"/>
-              <w:bottom w:val="single" w:sz="4" w:space="0" w:color="000000"/>
-              <w:right w:val="single" w:sz="4" w:space="0" w:color="000000"/>
-            </w:tcBorders>
-          </w:tcPr>
-          <w:p>
-            <w:pPr>
-              <w:spacing w:after="0" w:line="259" w:lineRule="auto"/>
-              <w:ind w:left="0" w:firstLine="0"/>
-              <w:jc w:val="left"/>
-            </w:pPr>
-            <w:r>
-              <w:rPr>
-                <w:b/>
-              </w:rPr>
-              <w:t xml:space="preserve">Área o áreas estratégicas donde realiza la practica </w:t>
-            </w:r>
-          </w:p>
-        </w:tc>
-      </w:tr>
-      <w:tr>
-        <w:trPr>
-          <w:trHeight w:val="655"/>
-        </w:trPr>
-        <w:tc>
-          <w:tcPr>
-            <w:tcW w:w="5036" w:type="dxa"/>
-            <w:tcBorders>
-              <w:top w:val="single" w:sz="4" w:space="0" w:color="000000"/>
-              <w:left w:val="single" w:sz="4" w:space="0" w:color="000000"/>
-              <w:bottom w:val="single" w:sz="4" w:space="0" w:color="000000"/>
-              <w:right w:val="single" w:sz="4" w:space="0" w:color="000000"/>
-            </w:tcBorders>
-          </w:tcPr>
-          <w:p>
-            <w:pPr>
-              <w:spacing w:after="72" w:line="259" w:lineRule="auto"/>
-              <w:ind w:left="0" w:right="2" w:firstLine="0"/>
-              <w:jc w:val="right"/>
-            </w:pPr>
-            <w:r>
-              <w:rPr>
-                <w:b/>
-              </w:rPr>
-              <w:t xml:space="preserve"> </w:t>
-            </w:r>
-          </w:p>
-          <w:p>
-            <w:pPr>
-              <w:spacing w:after="0" w:line="259" w:lineRule="auto"/>
-              <w:ind w:left="0" w:right="2" w:firstLine="0"/>
-              <w:jc w:val="right"/>
-            </w:pPr>
-            <w:r>
-              <w:rPr>
-                <w:b/>
-              </w:rPr>
-              <w:t xml:space="preserve"> </w:t>
-            </w:r>
-          </w:p>
-        </w:tc>
-        <w:tc>
-          <w:tcPr>
-            <w:tcW w:w="5036" w:type="dxa"/>
-            <w:tcBorders>
-              <w:top w:val="single" w:sz="4" w:space="0" w:color="000000"/>
-              <w:left w:val="single" w:sz="4" w:space="0" w:color="000000"/>
-              <w:bottom w:val="single" w:sz="4" w:space="0" w:color="000000"/>
-              <w:right w:val="single" w:sz="4" w:space="0" w:color="000000"/>
-            </w:tcBorders>
-          </w:tcPr>
-          <w:p>
-            <w:pPr>
-              <w:spacing w:after="0" w:line="259" w:lineRule="auto"/>
-              <w:ind w:left="0" w:right="2" w:firstLine="0"/>
-              <w:jc w:val="right"/>
-            </w:pPr>
-            <w:r>
-              <w:rPr>
-                <w:b/>
-              </w:rPr>
-              <w:t xml:space="preserve"> </w:t>
-            </w:r>
-          </w:p>
-        </w:tc>
-      </w:tr>
-      <w:tr>
-        <w:trPr>
-          <w:trHeight w:val="334"/>
-        </w:trPr>
-        <w:tc>
-          <w:tcPr>
-            <w:tcW w:w="10073" w:type="dxa"/>
-            <w:gridSpan w:val="2"/>
-            <w:tcBorders>
-              <w:top w:val="single" w:sz="4" w:space="0" w:color="000000"/>
-              <w:left w:val="single" w:sz="4" w:space="0" w:color="000000"/>
-              <w:bottom w:val="single" w:sz="4" w:space="0" w:color="000000"/>
-              <w:right w:val="single" w:sz="4" w:space="0" w:color="000000"/>
-            </w:tcBorders>
-          </w:tcPr>
-          <w:p>
-            <w:pPr>
-              <w:spacing w:after="0" w:line="259" w:lineRule="auto"/>
-              <w:ind w:left="0" w:right="65" w:firstLine="0"/>
-              <w:jc w:val="center"/>
-            </w:pPr>
-            <w:r>
-              <w:rPr>
-                <w:b/>
-              </w:rPr>
-              <w:t xml:space="preserve">Planteamiento del problema </w:t>
-            </w:r>
-          </w:p>
-        </w:tc>
-      </w:tr>
-      <w:tr>
-        <w:trPr>
-          <w:trHeight w:val="653"/>
-        </w:trPr>
-        <w:tc>
-          <w:tcPr>
-            <w:tcW w:w="10073" w:type="dxa"/>
-            <w:gridSpan w:val="2"/>
-            <w:tcBorders>
-              <w:top w:val="single" w:sz="4" w:space="0" w:color="000000"/>
-              <w:left w:val="single" w:sz="4" w:space="0" w:color="000000"/>
-              <w:bottom w:val="single" w:sz="4" w:space="0" w:color="000000"/>
-              <w:right w:val="single" w:sz="4" w:space="0" w:color="000000"/>
-            </w:tcBorders>
-          </w:tcPr>
-          <w:p>
-            <w:pPr>
-              <w:spacing w:after="72" w:line="259" w:lineRule="auto"/>
-              <w:ind w:left="0" w:firstLine="0"/>
-              <w:jc w:val="right"/>
-            </w:pPr>
-            <w:r>
-              <w:rPr>
-                <w:b/>
-              </w:rPr>
-              <w:t xml:space="preserve"> </w:t>
-            </w:r>
-          </w:p>
-          <w:p>
-            <w:pPr>
-              <w:spacing w:after="0" w:line="259" w:lineRule="auto"/>
-              <w:ind w:left="0" w:firstLine="0"/>
-              <w:jc w:val="right"/>
-            </w:pPr>
-            <w:r>
-              <w:rPr>
-                <w:b/>
-              </w:rPr>
-              <w:t xml:space="preserve"> </w:t>
-            </w:r>
-          </w:p>
-        </w:tc>
-      </w:tr>
-      <w:tr>
-        <w:trPr>
-          <w:trHeight w:val="336"/>
-        </w:trPr>
-        <w:tc>
-          <w:tcPr>
-            <w:tcW w:w="10073" w:type="dxa"/>
-            <w:gridSpan w:val="2"/>
-            <w:tcBorders>
-              <w:top w:val="single" w:sz="4" w:space="0" w:color="000000"/>
-              <w:left w:val="single" w:sz="4" w:space="0" w:color="000000"/>
-              <w:bottom w:val="single" w:sz="4" w:space="0" w:color="000000"/>
-              <w:right w:val="single" w:sz="4" w:space="0" w:color="000000"/>
-            </w:tcBorders>
-          </w:tcPr>
-          <w:p>
-            <w:pPr>
-              <w:spacing w:after="0" w:line="259" w:lineRule="auto"/>
-              <w:ind w:left="0" w:right="66" w:firstLine="0"/>
-              <w:jc w:val="center"/>
-            </w:pPr>
-            <w:r>
-              <w:rPr>
-                <w:b/>
-              </w:rPr>
-              <w:t xml:space="preserve">Objetivo General </w:t>
-            </w:r>
-          </w:p>
-        </w:tc>
-      </w:tr>
-      <w:tr>
-        <w:trPr>
-          <w:trHeight w:val="653"/>
-        </w:trPr>
-        <w:tc>
-          <w:tcPr>
-            <w:tcW w:w="10073" w:type="dxa"/>
-            <w:gridSpan w:val="2"/>
-            <w:tcBorders>
-              <w:top w:val="single" w:sz="4" w:space="0" w:color="000000"/>
-              <w:left w:val="single" w:sz="4" w:space="0" w:color="000000"/>
-              <w:bottom w:val="single" w:sz="4" w:space="0" w:color="000000"/>
-              <w:right w:val="single" w:sz="4" w:space="0" w:color="000000"/>
-            </w:tcBorders>
-          </w:tcPr>
-          <w:p>
-            <w:pPr>
-              <w:spacing w:after="72" w:line="259" w:lineRule="auto"/>
-              <w:ind w:left="0" w:firstLine="0"/>
-              <w:jc w:val="right"/>
-            </w:pPr>
-            <w:r>
-              <w:rPr>
-                <w:b/>
-              </w:rPr>
-              <w:t xml:space="preserve"> </w:t>
-            </w:r>
-          </w:p>
-          <w:p>
-            <w:pPr>
-              <w:spacing w:after="0" w:line="259" w:lineRule="auto"/>
-              <w:ind w:left="0" w:firstLine="0"/>
-              <w:jc w:val="right"/>
-            </w:pPr>
-            <w:r>
-              <w:rPr>
-                <w:b/>
-              </w:rPr>
-              <w:t xml:space="preserve"> </w:t>
-            </w:r>
-          </w:p>
-        </w:tc>
-      </w:tr>
-      <w:tr>
-        <w:trPr>
-          <w:trHeight w:val="334"/>
-        </w:trPr>
-        <w:tc>
-          <w:tcPr>
-            <w:tcW w:w="10073" w:type="dxa"/>
-            <w:gridSpan w:val="2"/>
-            <w:tcBorders>
-              <w:top w:val="single" w:sz="4" w:space="0" w:color="000000"/>
-              <w:left w:val="single" w:sz="4" w:space="0" w:color="000000"/>
-              <w:bottom w:val="single" w:sz="4" w:space="0" w:color="000000"/>
-              <w:right w:val="single" w:sz="4" w:space="0" w:color="000000"/>
-            </w:tcBorders>
-          </w:tcPr>
-          <w:p>
-            <w:pPr>
-              <w:spacing w:after="0" w:line="259" w:lineRule="auto"/>
-              <w:ind w:left="0" w:right="64" w:firstLine="0"/>
-              <w:jc w:val="center"/>
-            </w:pPr>
-            <w:r>
-              <w:rPr>
-                <w:b/>
-              </w:rPr>
-              <w:t xml:space="preserve">Objetivos Específicos </w:t>
-            </w:r>
-          </w:p>
-        </w:tc>
-      </w:tr>
-      <w:tr>
-        <w:trPr>
-          <w:trHeight w:val="974"/>
-        </w:trPr>
-        <w:tc>
-          <w:tcPr>
-            <w:tcW w:w="10073" w:type="dxa"/>
-            <w:gridSpan w:val="2"/>
-            <w:tcBorders>
-              <w:top w:val="single" w:sz="4" w:space="0" w:color="000000"/>
-              <w:left w:val="single" w:sz="4" w:space="0" w:color="000000"/>
-              <w:bottom w:val="single" w:sz="4" w:space="0" w:color="000000"/>
-              <w:right w:val="single" w:sz="4" w:space="0" w:color="000000"/>
-            </w:tcBorders>
-          </w:tcPr>
-          <w:p>
-            <w:pPr>
-              <w:spacing w:after="72" w:line="259" w:lineRule="auto"/>
-              <w:ind w:left="0" w:firstLine="0"/>
-              <w:jc w:val="right"/>
-            </w:pPr>
-            <w:r>
-              <w:rPr>
-                <w:b/>
-              </w:rPr>
-              <w:t xml:space="preserve"> </w:t>
-            </w:r>
-          </w:p>
-          <w:p>
-            <w:pPr>
-              <w:spacing w:after="74" w:line="259" w:lineRule="auto"/>
-              <w:ind w:left="0" w:firstLine="0"/>
-              <w:jc w:val="right"/>
-            </w:pPr>
-            <w:r>
-              <w:rPr>
-                <w:b/>
-              </w:rPr>
-              <w:t xml:space="preserve"> </w:t>
-            </w:r>
-          </w:p>
-          <w:p>
-            <w:pPr>
-              <w:spacing w:after="0" w:line="259" w:lineRule="auto"/>
-              <w:ind w:left="0" w:firstLine="0"/>
-              <w:jc w:val="right"/>
-            </w:pPr>
-            <w:r>
-              <w:rPr>
-                <w:b/>
-              </w:rPr>
-              <w:t xml:space="preserve"> </w:t>
-            </w:r>
-          </w:p>
-        </w:tc>
-      </w:tr>
-    </w:tbl>
-    <w:p>
-      <w:pPr>
-        <w:spacing w:after="225" w:line="259" w:lineRule="auto"/>
-        <w:ind w:left="0" w:firstLine="0"/>
-        <w:jc w:val="left"/>
-      </w:pPr>
-      <w:r>
-        <w:t xml:space="preserve"> </w:t>
-      </w:r>
-    </w:p>
-    <w:p>
-      <w:pPr>
-        <w:spacing w:after="31"/>
-        <w:ind w:left="-5"/>
-      </w:pPr>
-      <w:r>
-        <w:rPr>
-          <w:b/>
-        </w:rPr>
-        <w:t>NOTA:</w:t>
-      </w:r>
-      <w:r>
-        <w:t xml:space="preserve"> </w:t>
-      </w:r>
-      <w:r>
-        <w:t>Es importante que esta investigación esté avalada por su jefe inmediato y posteriormente será revisada y aprobada por el docente de seguimiento asignado.</w:t>
-      </w:r>
-    </w:p>
-    <w:p>
-      <w:pPr>
-        <w:sectPr>
-          <w:headerReference w:type="even" r:id="rId10"/>
-          <w:headerReference w:type="default" r:id="rId11"/>
-          <w:headerReference w:type="first" r:id="rId12"/>
-          <w:pgSz w:w="12240" w:h="15840"/>
-          <w:pgMar w:top="756" w:right="1090" w:bottom="1694" w:left="1078" w:header="756" w:footer="720" w:gutter="0"/>
-          <w:cols w:space="720"/>
-        </w:sectPr>
-      </w:pPr>
-    </w:p>
-    <w:p>
-      <w:pPr>
-        <w:spacing w:after="0" w:line="259" w:lineRule="auto"/>
-        <w:ind w:left="0" w:right="2774" w:firstLine="0"/>
-        <w:jc w:val="right"/>
-      </w:pPr>
-      <w:r>
-        <w:rPr>
-          <w:noProof/>
-        </w:rPr>
-        <w:lastRenderedPageBreak/>
-        <w:drawing>
-          <wp:anchor distT="0" distB="0" distL="114300" distR="114300" simplePos="0" relativeHeight="251658240" behindDoc="0" locked="0" layoutInCell="1" allowOverlap="0" wp14:anchorId="6E9763F8" wp14:editId="40E30619">
-            <wp:simplePos x="0" y="0"/>
-            <wp:positionH relativeFrom="column">
-              <wp:posOffset>5540375</wp:posOffset>
-            </wp:positionH>
-            <wp:positionV relativeFrom="paragraph">
-              <wp:posOffset>5890</wp:posOffset>
-            </wp:positionV>
-            <wp:extent cx="927735" cy="885825"/>
-            <wp:effectExtent l="0" t="0" r="0" b="0"/>
-            <wp:wrapSquare wrapText="bothSides"/>
-            <wp:docPr id="981" name="Picture 981"/>
-            <wp:cNvGraphicFramePr/>
-            <a:graphic xmlns:a="http://schemas.openxmlformats.org/drawingml/2006/main">
-              <a:graphicData uri="http://schemas.openxmlformats.org/drawingml/2006/picture">
-                <pic:pic xmlns:pic="http://schemas.openxmlformats.org/drawingml/2006/picture">
-                  <pic:nvPicPr>
-                    <pic:cNvPr id="981" name="Picture 981"/>
-                    <pic:cNvPicPr/>
-                  </pic:nvPicPr>
-                  <pic:blipFill>
-                    <a:blip r:embed="rId13"/>
-                    <a:stretch>
-                      <a:fillRect/>
-                    </a:stretch>
-                  </pic:blipFill>
-                  <pic:spPr>
-                    <a:xfrm>
-                      <a:off x="0" y="0"/>
-                      <a:ext cx="927735" cy="885825"/>
-                    </a:xfrm>
-                    <a:prstGeom prst="rect">
-                      <a:avLst/>
-                    </a:prstGeom>
-                  </pic:spPr>
-                </pic:pic>
-              </a:graphicData>
-            </a:graphic>
-          </wp:anchor>
-        </w:drawing>
-      </w:r>
-      <w:r>
-        <w:rPr>
-          <w:b/>
-          <w:i/>
-        </w:rPr>
-        <w:t>CORPORACIÓN UNIFICADA NACIONAL DE EDUCACIÓN SUPERIOR C</w:t>
-      </w:r>
-      <w:r>
-        <w:rPr>
-          <w:b/>
-          <w:i/>
-          <w:color w:val="404040"/>
-        </w:rPr>
-        <w:t>UN</w:t>
-      </w:r>
-      <w:r>
-        <w:rPr>
-          <w:b/>
-          <w:i/>
-        </w:rPr>
-        <w:t xml:space="preserve"> </w:t>
-      </w:r>
-    </w:p>
-    <w:p>
-      <w:pPr>
-        <w:spacing w:after="5" w:line="250" w:lineRule="auto"/>
-        <w:ind w:left="3849" w:right="3183"/>
-        <w:jc w:val="left"/>
-      </w:pPr>
-      <w:r>
-        <w:rPr>
-          <w:b/>
-        </w:rPr>
-        <w:t xml:space="preserve">PROGRAMA INGENIERIA DE SISTEMAS </w:t>
-      </w:r>
-    </w:p>
-    <w:p>
-      <w:pPr>
-        <w:spacing w:after="0" w:line="259" w:lineRule="auto"/>
-        <w:ind w:left="0" w:right="2774" w:firstLine="0"/>
-        <w:jc w:val="left"/>
-      </w:pPr>
-      <w:r>
-        <w:rPr>
-          <w:rFonts w:ascii="Times New Roman" w:eastAsia="Times New Roman" w:hAnsi="Times New Roman" w:cs="Times New Roman"/>
-          <w:sz w:val="22"/>
-        </w:rPr>
-        <w:t xml:space="preserve"> </w:t>
-      </w:r>
-    </w:p>
-    <w:p>
-      <w:pPr>
-        <w:spacing w:after="0" w:line="259" w:lineRule="auto"/>
-        <w:ind w:left="0" w:right="2774" w:firstLine="0"/>
-        <w:jc w:val="left"/>
-      </w:pPr>
-      <w:r>
-        <w:rPr>
-          <w:rFonts w:ascii="Times New Roman" w:eastAsia="Times New Roman" w:hAnsi="Times New Roman" w:cs="Times New Roman"/>
-          <w:sz w:val="22"/>
-        </w:rPr>
-        <w:t xml:space="preserve"> </w:t>
-      </w:r>
-    </w:p>
-    <w:p>
-      <w:pPr>
-        <w:spacing w:after="0" w:line="259" w:lineRule="auto"/>
-        <w:ind w:left="0" w:right="2774" w:firstLine="0"/>
-        <w:jc w:val="left"/>
-      </w:pPr>
-      <w:r>
-        <w:rPr>
-          <w:b/>
-        </w:rPr>
-        <w:t xml:space="preserve"> </w:t>
-      </w:r>
-    </w:p>
-    <w:p>
-      <w:pPr>
-        <w:spacing w:after="0" w:line="259" w:lineRule="auto"/>
-        <w:ind w:left="0" w:right="2774" w:firstLine="0"/>
-        <w:jc w:val="left"/>
-      </w:pPr>
-      <w:r>
-        <w:rPr>
-          <w:b/>
-        </w:rPr>
-        <w:t xml:space="preserve"> </w:t>
-      </w:r>
-    </w:p>
-    <w:p>
-      <w:pPr>
-        <w:spacing w:after="0" w:line="259" w:lineRule="auto"/>
-        <w:ind w:left="0" w:firstLine="0"/>
-        <w:jc w:val="left"/>
-      </w:pPr>
-      <w:r>
-        <w:rPr>
-          <w:b/>
-        </w:rPr>
-        <w:t xml:space="preserve"> </w:t>
-      </w:r>
-    </w:p>
-    <w:tbl>
-      <w:tblPr>
-        <w:tblStyle w:val="TableGrid"/>
-        <w:tblW w:w="13603" w:type="dxa"/>
-        <w:tblInd w:w="6" w:type="dxa"/>
-        <w:tblCellMar>
-          <w:top w:w="12" w:type="dxa"/>
-          <w:left w:w="107" w:type="dxa"/>
-          <w:bottom w:w="0" w:type="dxa"/>
-          <w:right w:w="53" w:type="dxa"/>
-        </w:tblCellMar>
-        <w:tblLook w:val="04A0" w:firstRow="1" w:lastRow="0" w:firstColumn="1" w:lastColumn="0" w:noHBand="0" w:noVBand="1"/>
-      </w:tblPr>
-      <w:tblGrid>
-        <w:gridCol w:w="1838"/>
-        <w:gridCol w:w="2552"/>
-        <w:gridCol w:w="1560"/>
-        <w:gridCol w:w="1276"/>
-        <w:gridCol w:w="2761"/>
-        <w:gridCol w:w="1796"/>
-        <w:gridCol w:w="1820"/>
-      </w:tblGrid>
-      <w:tr>
-        <w:trPr>
-          <w:trHeight w:val="468"/>
-        </w:trPr>
-        <w:tc>
-          <w:tcPr>
-            <w:tcW w:w="1838" w:type="dxa"/>
-            <w:tcBorders>
-              <w:top w:val="single" w:sz="4" w:space="0" w:color="000000"/>
-              <w:left w:val="single" w:sz="4" w:space="0" w:color="000000"/>
-              <w:bottom w:val="single" w:sz="4" w:space="0" w:color="000000"/>
-              <w:right w:val="single" w:sz="4" w:space="0" w:color="000000"/>
-            </w:tcBorders>
-            <w:shd w:val="clear" w:color="auto" w:fill="92D050"/>
-          </w:tcPr>
-          <w:p>
-            <w:pPr>
-              <w:spacing w:after="0" w:line="259" w:lineRule="auto"/>
-              <w:ind w:left="0" w:firstLine="0"/>
-              <w:jc w:val="center"/>
-            </w:pPr>
-            <w:r>
-              <w:rPr>
-                <w:rFonts w:ascii="Times New Roman" w:eastAsia="Times New Roman" w:hAnsi="Times New Roman" w:cs="Times New Roman"/>
-                <w:b/>
-              </w:rPr>
-              <w:t>ÁREA ESTRATÉGICA</w:t>
-            </w:r>
-            <w:r>
-              <w:rPr>
-                <w:b/>
-              </w:rPr>
-              <w:t xml:space="preserve"> </w:t>
-            </w:r>
-          </w:p>
-        </w:tc>
-        <w:tc>
-          <w:tcPr>
-            <w:tcW w:w="2552" w:type="dxa"/>
-            <w:tcBorders>
-              <w:top w:val="single" w:sz="4" w:space="0" w:color="000000"/>
-              <w:left w:val="single" w:sz="4" w:space="0" w:color="000000"/>
-              <w:bottom w:val="single" w:sz="4" w:space="0" w:color="000000"/>
-              <w:right w:val="single" w:sz="4" w:space="0" w:color="000000"/>
-            </w:tcBorders>
-            <w:shd w:val="clear" w:color="auto" w:fill="92D050"/>
-          </w:tcPr>
-          <w:p>
-            <w:pPr>
-              <w:spacing w:after="0" w:line="259" w:lineRule="auto"/>
-              <w:ind w:left="0" w:right="57" w:firstLine="0"/>
-              <w:jc w:val="center"/>
-            </w:pPr>
-            <w:r>
-              <w:rPr>
-                <w:rFonts w:ascii="Times New Roman" w:eastAsia="Times New Roman" w:hAnsi="Times New Roman" w:cs="Times New Roman"/>
-                <w:b/>
-              </w:rPr>
-              <w:t>OBJETIVOS</w:t>
-            </w:r>
-            <w:r>
-              <w:rPr>
-                <w:b/>
-              </w:rPr>
-              <w:t xml:space="preserve"> </w:t>
-            </w:r>
-          </w:p>
-        </w:tc>
-        <w:tc>
-          <w:tcPr>
-            <w:tcW w:w="1560" w:type="dxa"/>
-            <w:tcBorders>
-              <w:top w:val="single" w:sz="4" w:space="0" w:color="000000"/>
-              <w:left w:val="single" w:sz="4" w:space="0" w:color="000000"/>
-              <w:bottom w:val="single" w:sz="4" w:space="0" w:color="000000"/>
-              <w:right w:val="single" w:sz="4" w:space="0" w:color="000000"/>
-            </w:tcBorders>
-            <w:shd w:val="clear" w:color="auto" w:fill="92D050"/>
-          </w:tcPr>
-          <w:p>
-            <w:pPr>
-              <w:spacing w:after="0" w:line="259" w:lineRule="auto"/>
-              <w:ind w:left="49" w:firstLine="0"/>
-              <w:jc w:val="left"/>
-            </w:pPr>
-            <w:r>
-              <w:rPr>
-                <w:rFonts w:ascii="Times New Roman" w:eastAsia="Times New Roman" w:hAnsi="Times New Roman" w:cs="Times New Roman"/>
-                <w:b/>
-              </w:rPr>
-              <w:t>PROYECTOS</w:t>
-            </w:r>
-            <w:r>
-              <w:rPr>
-                <w:b/>
-              </w:rPr>
-              <w:t xml:space="preserve"> </w:t>
-            </w:r>
-          </w:p>
-        </w:tc>
-        <w:tc>
-          <w:tcPr>
-            <w:tcW w:w="1276" w:type="dxa"/>
-            <w:tcBorders>
-              <w:top w:val="single" w:sz="4" w:space="0" w:color="000000"/>
-              <w:left w:val="single" w:sz="4" w:space="0" w:color="000000"/>
-              <w:bottom w:val="single" w:sz="4" w:space="0" w:color="000000"/>
-              <w:right w:val="single" w:sz="4" w:space="0" w:color="000000"/>
-            </w:tcBorders>
-            <w:shd w:val="clear" w:color="auto" w:fill="92D050"/>
-          </w:tcPr>
-          <w:p>
-            <w:pPr>
-              <w:spacing w:after="0" w:line="259" w:lineRule="auto"/>
-              <w:ind w:left="0" w:right="56" w:firstLine="0"/>
-              <w:jc w:val="center"/>
-            </w:pPr>
-            <w:r>
-              <w:rPr>
-                <w:rFonts w:ascii="Times New Roman" w:eastAsia="Times New Roman" w:hAnsi="Times New Roman" w:cs="Times New Roman"/>
-                <w:b/>
-              </w:rPr>
-              <w:t>METAS</w:t>
-            </w:r>
-            <w:r>
-              <w:rPr>
-                <w:b/>
-              </w:rPr>
-              <w:t xml:space="preserve"> </w:t>
-            </w:r>
-          </w:p>
-        </w:tc>
-        <w:tc>
-          <w:tcPr>
-            <w:tcW w:w="2761" w:type="dxa"/>
-            <w:tcBorders>
-              <w:top w:val="single" w:sz="4" w:space="0" w:color="000000"/>
-              <w:left w:val="single" w:sz="4" w:space="0" w:color="000000"/>
-              <w:bottom w:val="single" w:sz="4" w:space="0" w:color="000000"/>
-              <w:right w:val="single" w:sz="4" w:space="0" w:color="000000"/>
-            </w:tcBorders>
-            <w:shd w:val="clear" w:color="auto" w:fill="92D050"/>
-          </w:tcPr>
-          <w:p>
-            <w:pPr>
-              <w:spacing w:after="0" w:line="259" w:lineRule="auto"/>
-              <w:ind w:left="122" w:firstLine="0"/>
-              <w:jc w:val="left"/>
-            </w:pPr>
-            <w:r>
-              <w:rPr>
-                <w:rFonts w:ascii="Times New Roman" w:eastAsia="Times New Roman" w:hAnsi="Times New Roman" w:cs="Times New Roman"/>
-                <w:b/>
-              </w:rPr>
-              <w:t>INDICADOR DE LOGRO</w:t>
-            </w:r>
-            <w:r>
-              <w:rPr>
-                <w:b/>
-              </w:rPr>
-              <w:t xml:space="preserve"> </w:t>
-            </w:r>
-          </w:p>
-        </w:tc>
-        <w:tc>
-          <w:tcPr>
-            <w:tcW w:w="1796" w:type="dxa"/>
-            <w:tcBorders>
-              <w:top w:val="single" w:sz="4" w:space="0" w:color="000000"/>
-              <w:left w:val="single" w:sz="4" w:space="0" w:color="000000"/>
-              <w:bottom w:val="single" w:sz="4" w:space="0" w:color="000000"/>
-              <w:right w:val="single" w:sz="4" w:space="0" w:color="000000"/>
-            </w:tcBorders>
-            <w:shd w:val="clear" w:color="auto" w:fill="92D050"/>
-          </w:tcPr>
-          <w:p>
-            <w:pPr>
-              <w:spacing w:after="0" w:line="259" w:lineRule="auto"/>
-              <w:ind w:left="1" w:firstLine="0"/>
-            </w:pPr>
-            <w:r>
-              <w:rPr>
-                <w:rFonts w:ascii="Times New Roman" w:eastAsia="Times New Roman" w:hAnsi="Times New Roman" w:cs="Times New Roman"/>
-                <w:b/>
-              </w:rPr>
-              <w:t>RESPONSABLES</w:t>
-            </w:r>
-            <w:r>
-              <w:rPr>
-                <w:b/>
-              </w:rPr>
-              <w:t xml:space="preserve"> </w:t>
-            </w:r>
-          </w:p>
-        </w:tc>
-        <w:tc>
-          <w:tcPr>
-            <w:tcW w:w="1820" w:type="dxa"/>
-            <w:tcBorders>
-              <w:top w:val="single" w:sz="4" w:space="0" w:color="000000"/>
-              <w:left w:val="single" w:sz="4" w:space="0" w:color="000000"/>
-              <w:bottom w:val="single" w:sz="4" w:space="0" w:color="000000"/>
-              <w:right w:val="single" w:sz="4" w:space="0" w:color="000000"/>
-            </w:tcBorders>
-            <w:shd w:val="clear" w:color="auto" w:fill="92D050"/>
-          </w:tcPr>
-          <w:p>
-            <w:pPr>
-              <w:spacing w:after="0" w:line="259" w:lineRule="auto"/>
-              <w:ind w:left="83" w:firstLine="0"/>
-              <w:jc w:val="left"/>
-            </w:pPr>
-            <w:r>
-              <w:rPr>
-                <w:rFonts w:ascii="Times New Roman" w:eastAsia="Times New Roman" w:hAnsi="Times New Roman" w:cs="Times New Roman"/>
-                <w:b/>
-              </w:rPr>
-              <w:t>FECHA PLAZO</w:t>
-            </w:r>
-            <w:r>
-              <w:rPr>
-                <w:b/>
-              </w:rPr>
-              <w:t xml:space="preserve"> </w:t>
-            </w:r>
-          </w:p>
-          <w:p>
-            <w:pPr>
-              <w:spacing w:after="0" w:line="259" w:lineRule="auto"/>
-              <w:ind w:left="0" w:firstLine="0"/>
-              <w:jc w:val="center"/>
-            </w:pPr>
-            <w:r>
-              <w:rPr>
-                <w:b/>
-              </w:rPr>
-              <w:t xml:space="preserve"> </w:t>
-            </w:r>
-          </w:p>
-        </w:tc>
-      </w:tr>
-      <w:tr>
-        <w:trPr>
-          <w:trHeight w:val="2771"/>
-        </w:trPr>
-        <w:tc>
-          <w:tcPr>
-            <w:tcW w:w="1838" w:type="dxa"/>
-            <w:tcBorders>
-              <w:top w:val="single" w:sz="4" w:space="0" w:color="000000"/>
-              <w:left w:val="single" w:sz="4" w:space="0" w:color="000000"/>
-              <w:bottom w:val="single" w:sz="4" w:space="0" w:color="000000"/>
-              <w:right w:val="single" w:sz="4" w:space="0" w:color="000000"/>
-            </w:tcBorders>
-          </w:tcPr>
-          <w:p>
-            <w:pPr>
-              <w:spacing w:after="0" w:line="259" w:lineRule="auto"/>
-              <w:ind w:left="0" w:firstLine="0"/>
-              <w:jc w:val="left"/>
-            </w:pPr>
-            <w:r>
-              <w:rPr>
-                <w:b/>
-              </w:rPr>
-              <w:t xml:space="preserve"> </w:t>
-            </w:r>
-          </w:p>
-          <w:p>
-            <w:pPr>
-              <w:spacing w:after="0" w:line="259" w:lineRule="auto"/>
-              <w:ind w:left="0" w:firstLine="0"/>
-              <w:jc w:val="left"/>
-            </w:pPr>
-            <w:r>
-              <w:rPr>
-                <w:b/>
-              </w:rPr>
-              <w:t xml:space="preserve"> </w:t>
-            </w:r>
-          </w:p>
-          <w:p>
-            <w:pPr>
-              <w:spacing w:after="0" w:line="259" w:lineRule="auto"/>
-              <w:ind w:left="0" w:firstLine="0"/>
-              <w:jc w:val="left"/>
-            </w:pPr>
-            <w:r>
-              <w:rPr>
-                <w:b/>
-              </w:rPr>
-              <w:t xml:space="preserve"> </w:t>
-            </w:r>
-          </w:p>
-          <w:p>
-            <w:pPr>
-              <w:spacing w:after="0" w:line="259" w:lineRule="auto"/>
-              <w:ind w:left="0" w:firstLine="0"/>
-              <w:jc w:val="left"/>
-            </w:pPr>
-            <w:r>
-              <w:rPr>
-                <w:b/>
-              </w:rPr>
-              <w:t xml:space="preserve"> </w:t>
-            </w:r>
-          </w:p>
-          <w:p>
-            <w:pPr>
-              <w:spacing w:after="0" w:line="259" w:lineRule="auto"/>
-              <w:ind w:left="0" w:firstLine="0"/>
-              <w:jc w:val="left"/>
-            </w:pPr>
-            <w:r>
-              <w:rPr>
-                <w:b/>
-              </w:rPr>
-              <w:t xml:space="preserve"> </w:t>
-            </w:r>
-          </w:p>
-          <w:p>
-            <w:pPr>
-              <w:spacing w:after="0" w:line="259" w:lineRule="auto"/>
-              <w:ind w:left="0" w:firstLine="0"/>
-              <w:jc w:val="left"/>
-            </w:pPr>
-            <w:r>
-              <w:rPr>
-                <w:b/>
-              </w:rPr>
-              <w:t xml:space="preserve"> </w:t>
-            </w:r>
-          </w:p>
-          <w:p>
-            <w:pPr>
-              <w:spacing w:after="0" w:line="259" w:lineRule="auto"/>
-              <w:ind w:left="0" w:firstLine="0"/>
-              <w:jc w:val="left"/>
-            </w:pPr>
-            <w:r>
-              <w:rPr>
-                <w:b/>
-              </w:rPr>
-              <w:t xml:space="preserve"> </w:t>
-            </w:r>
-          </w:p>
-          <w:p>
-            <w:pPr>
-              <w:spacing w:after="0" w:line="259" w:lineRule="auto"/>
-              <w:ind w:left="0" w:firstLine="0"/>
-              <w:jc w:val="left"/>
-            </w:pPr>
-            <w:r>
-              <w:rPr>
-                <w:b/>
-              </w:rPr>
-              <w:t xml:space="preserve"> </w:t>
-            </w:r>
-          </w:p>
-          <w:p>
-            <w:pPr>
-              <w:spacing w:after="0" w:line="259" w:lineRule="auto"/>
-              <w:ind w:left="0" w:firstLine="0"/>
-              <w:jc w:val="left"/>
-            </w:pPr>
-            <w:r>
-              <w:rPr>
-                <w:b/>
-              </w:rPr>
-              <w:t xml:space="preserve"> </w:t>
-            </w:r>
-          </w:p>
-          <w:p>
-            <w:pPr>
-              <w:spacing w:after="0" w:line="259" w:lineRule="auto"/>
-              <w:ind w:left="0" w:firstLine="0"/>
-              <w:jc w:val="left"/>
-            </w:pPr>
-            <w:r>
-              <w:rPr>
-                <w:b/>
-              </w:rPr>
-              <w:t xml:space="preserve"> </w:t>
-            </w:r>
-          </w:p>
-          <w:p>
-            <w:pPr>
-              <w:spacing w:after="0" w:line="259" w:lineRule="auto"/>
-              <w:ind w:left="0" w:firstLine="0"/>
-              <w:jc w:val="left"/>
-            </w:pPr>
-            <w:r>
-              <w:rPr>
-                <w:b/>
-              </w:rPr>
-              <w:t xml:space="preserve"> </w:t>
-            </w:r>
-          </w:p>
-          <w:p>
-            <w:pPr>
-              <w:spacing w:after="0" w:line="259" w:lineRule="auto"/>
-              <w:ind w:left="0" w:firstLine="0"/>
-              <w:jc w:val="left"/>
-            </w:pPr>
-            <w:r>
-              <w:rPr>
-                <w:b/>
-              </w:rPr>
-              <w:t xml:space="preserve"> </w:t>
-            </w:r>
-          </w:p>
-        </w:tc>
-        <w:tc>
-          <w:tcPr>
-            <w:tcW w:w="2552" w:type="dxa"/>
-            <w:tcBorders>
-              <w:top w:val="single" w:sz="4" w:space="0" w:color="000000"/>
-              <w:left w:val="single" w:sz="4" w:space="0" w:color="000000"/>
-              <w:bottom w:val="single" w:sz="4" w:space="0" w:color="000000"/>
-              <w:right w:val="single" w:sz="4" w:space="0" w:color="000000"/>
-            </w:tcBorders>
-          </w:tcPr>
-          <w:p>
-            <w:pPr>
-              <w:spacing w:after="0" w:line="259" w:lineRule="auto"/>
-              <w:ind w:left="1" w:firstLine="0"/>
-              <w:jc w:val="left"/>
-            </w:pPr>
-            <w:r>
-              <w:rPr>
-                <w:b/>
-              </w:rPr>
-              <w:t xml:space="preserve"> </w:t>
-            </w:r>
-          </w:p>
-        </w:tc>
-        <w:tc>
-          <w:tcPr>
-            <w:tcW w:w="1560" w:type="dxa"/>
-            <w:tcBorders>
-              <w:top w:val="single" w:sz="4" w:space="0" w:color="000000"/>
-              <w:left w:val="single" w:sz="4" w:space="0" w:color="000000"/>
-              <w:bottom w:val="single" w:sz="4" w:space="0" w:color="000000"/>
-              <w:right w:val="single" w:sz="4" w:space="0" w:color="000000"/>
-            </w:tcBorders>
-          </w:tcPr>
-          <w:p>
-            <w:pPr>
-              <w:spacing w:after="0" w:line="259" w:lineRule="auto"/>
-              <w:ind w:left="1" w:firstLine="0"/>
-              <w:jc w:val="left"/>
-            </w:pPr>
-            <w:r>
-              <w:rPr>
-                <w:b/>
-              </w:rPr>
-              <w:t xml:space="preserve"> </w:t>
-            </w:r>
-          </w:p>
-        </w:tc>
-        <w:tc>
-          <w:tcPr>
-            <w:tcW w:w="1276" w:type="dxa"/>
-            <w:tcBorders>
-              <w:top w:val="single" w:sz="4" w:space="0" w:color="000000"/>
-              <w:left w:val="single" w:sz="4" w:space="0" w:color="000000"/>
-              <w:bottom w:val="single" w:sz="4" w:space="0" w:color="000000"/>
-              <w:right w:val="single" w:sz="4" w:space="0" w:color="000000"/>
-            </w:tcBorders>
-          </w:tcPr>
-          <w:p>
-            <w:pPr>
-              <w:spacing w:after="0" w:line="259" w:lineRule="auto"/>
-              <w:ind w:left="1" w:firstLine="0"/>
-              <w:jc w:val="left"/>
-            </w:pPr>
-            <w:r>
-              <w:rPr>
-                <w:b/>
-              </w:rPr>
-              <w:t xml:space="preserve"> </w:t>
-            </w:r>
-          </w:p>
-        </w:tc>
-        <w:tc>
-          <w:tcPr>
-            <w:tcW w:w="2761" w:type="dxa"/>
-            <w:tcBorders>
-              <w:top w:val="single" w:sz="4" w:space="0" w:color="000000"/>
-              <w:left w:val="single" w:sz="4" w:space="0" w:color="000000"/>
-              <w:bottom w:val="single" w:sz="4" w:space="0" w:color="000000"/>
-              <w:right w:val="single" w:sz="4" w:space="0" w:color="000000"/>
-            </w:tcBorders>
-          </w:tcPr>
-          <w:p>
-            <w:pPr>
-              <w:spacing w:after="0" w:line="259" w:lineRule="auto"/>
-              <w:ind w:left="0" w:firstLine="0"/>
-              <w:jc w:val="left"/>
-            </w:pPr>
-            <w:r>
-              <w:rPr>
-                <w:b/>
-              </w:rPr>
-              <w:t xml:space="preserve"> </w:t>
-            </w:r>
-          </w:p>
-        </w:tc>
-        <w:tc>
-          <w:tcPr>
-            <w:tcW w:w="1796" w:type="dxa"/>
-            <w:tcBorders>
-              <w:top w:val="single" w:sz="4" w:space="0" w:color="000000"/>
-              <w:left w:val="single" w:sz="4" w:space="0" w:color="000000"/>
-              <w:bottom w:val="single" w:sz="4" w:space="0" w:color="000000"/>
-              <w:right w:val="single" w:sz="4" w:space="0" w:color="000000"/>
-            </w:tcBorders>
-          </w:tcPr>
-          <w:p>
-            <w:pPr>
-              <w:spacing w:after="0" w:line="259" w:lineRule="auto"/>
-              <w:ind w:left="1" w:firstLine="0"/>
-              <w:jc w:val="left"/>
-            </w:pPr>
-            <w:r>
-              <w:rPr>
-                <w:b/>
-              </w:rPr>
-              <w:t xml:space="preserve"> </w:t>
-            </w:r>
-          </w:p>
-        </w:tc>
-        <w:tc>
-          <w:tcPr>
-            <w:tcW w:w="1820" w:type="dxa"/>
-            <w:tcBorders>
-              <w:top w:val="single" w:sz="4" w:space="0" w:color="000000"/>
-              <w:left w:val="single" w:sz="4" w:space="0" w:color="000000"/>
-              <w:bottom w:val="single" w:sz="4" w:space="0" w:color="000000"/>
-              <w:right w:val="single" w:sz="4" w:space="0" w:color="000000"/>
-            </w:tcBorders>
-          </w:tcPr>
-          <w:p>
-            <w:pPr>
-              <w:spacing w:after="0" w:line="259" w:lineRule="auto"/>
-              <w:ind w:left="1" w:firstLine="0"/>
-              <w:jc w:val="left"/>
-            </w:pPr>
-            <w:r>
-              <w:rPr>
-                <w:b/>
-              </w:rPr>
-              <w:t xml:space="preserve"> </w:t>
-            </w:r>
-          </w:p>
-        </w:tc>
-      </w:tr>
-      <w:tr>
-        <w:trPr>
-          <w:trHeight w:val="4611"/>
-        </w:trPr>
-        <w:tc>
-          <w:tcPr>
-            <w:tcW w:w="1838" w:type="dxa"/>
-            <w:tcBorders>
-              <w:top w:val="single" w:sz="4" w:space="0" w:color="000000"/>
-              <w:left w:val="single" w:sz="4" w:space="0" w:color="000000"/>
-              <w:bottom w:val="single" w:sz="4" w:space="0" w:color="000000"/>
-              <w:right w:val="single" w:sz="4" w:space="0" w:color="000000"/>
-            </w:tcBorders>
-          </w:tcPr>
-          <w:p>
-            <w:pPr>
-              <w:spacing w:after="0" w:line="259" w:lineRule="auto"/>
-              <w:ind w:left="0" w:firstLine="0"/>
-              <w:jc w:val="left"/>
-            </w:pPr>
-            <w:r>
-              <w:rPr>
-                <w:b/>
-              </w:rPr>
-              <w:lastRenderedPageBreak/>
-              <w:t xml:space="preserve"> </w:t>
-            </w:r>
-          </w:p>
-          <w:p>
-            <w:pPr>
-              <w:spacing w:after="0" w:line="259" w:lineRule="auto"/>
-              <w:ind w:left="0" w:firstLine="0"/>
-              <w:jc w:val="left"/>
-            </w:pPr>
-            <w:r>
-              <w:rPr>
-                <w:b/>
-              </w:rPr>
-              <w:t xml:space="preserve"> </w:t>
-            </w:r>
-          </w:p>
-          <w:p>
-            <w:pPr>
-              <w:spacing w:after="0" w:line="259" w:lineRule="auto"/>
-              <w:ind w:left="0" w:firstLine="0"/>
-              <w:jc w:val="left"/>
-            </w:pPr>
-            <w:r>
-              <w:rPr>
-                <w:b/>
-              </w:rPr>
-              <w:t xml:space="preserve"> </w:t>
-            </w:r>
-          </w:p>
-          <w:p>
-            <w:pPr>
-              <w:spacing w:after="0" w:line="259" w:lineRule="auto"/>
-              <w:ind w:left="0" w:firstLine="0"/>
-              <w:jc w:val="left"/>
-            </w:pPr>
-            <w:r>
-              <w:rPr>
-                <w:b/>
-              </w:rPr>
-              <w:t xml:space="preserve"> </w:t>
-            </w:r>
-          </w:p>
-          <w:p>
-            <w:pPr>
-              <w:spacing w:after="0" w:line="259" w:lineRule="auto"/>
-              <w:ind w:left="0" w:firstLine="0"/>
-              <w:jc w:val="left"/>
-            </w:pPr>
-            <w:r>
-              <w:rPr>
-                <w:b/>
-              </w:rPr>
-              <w:t xml:space="preserve"> </w:t>
-            </w:r>
-          </w:p>
-          <w:p>
-            <w:pPr>
-              <w:spacing w:after="0" w:line="259" w:lineRule="auto"/>
-              <w:ind w:left="0" w:firstLine="0"/>
-              <w:jc w:val="left"/>
-            </w:pPr>
-            <w:r>
-              <w:rPr>
-                <w:b/>
-              </w:rPr>
-              <w:t xml:space="preserve"> </w:t>
-            </w:r>
-          </w:p>
-          <w:p>
-            <w:pPr>
-              <w:spacing w:after="0" w:line="259" w:lineRule="auto"/>
-              <w:ind w:left="0" w:firstLine="0"/>
-              <w:jc w:val="left"/>
-            </w:pPr>
-            <w:r>
-              <w:rPr>
-                <w:b/>
-              </w:rPr>
-              <w:t xml:space="preserve"> </w:t>
-            </w:r>
-          </w:p>
-          <w:p>
-            <w:pPr>
-              <w:spacing w:after="0" w:line="259" w:lineRule="auto"/>
-              <w:ind w:left="0" w:firstLine="0"/>
-              <w:jc w:val="left"/>
-            </w:pPr>
-            <w:r>
-              <w:rPr>
-                <w:b/>
-              </w:rPr>
-              <w:t xml:space="preserve"> </w:t>
-            </w:r>
-          </w:p>
-          <w:p>
-            <w:pPr>
-              <w:spacing w:after="0" w:line="259" w:lineRule="auto"/>
-              <w:ind w:left="0" w:firstLine="0"/>
-              <w:jc w:val="left"/>
-            </w:pPr>
-            <w:r>
-              <w:rPr>
-                <w:b/>
-              </w:rPr>
-              <w:t xml:space="preserve"> </w:t>
-            </w:r>
-          </w:p>
-          <w:p>
-            <w:pPr>
-              <w:spacing w:after="0" w:line="259" w:lineRule="auto"/>
-              <w:ind w:left="0" w:firstLine="0"/>
-              <w:jc w:val="left"/>
-            </w:pPr>
-            <w:r>
-              <w:rPr>
-                <w:b/>
-              </w:rPr>
-              <w:t xml:space="preserve"> </w:t>
-            </w:r>
-          </w:p>
-          <w:p>
-            <w:pPr>
-              <w:spacing w:after="0" w:line="259" w:lineRule="auto"/>
-              <w:ind w:left="0" w:firstLine="0"/>
-              <w:jc w:val="left"/>
-            </w:pPr>
-            <w:r>
-              <w:rPr>
-                <w:b/>
-              </w:rPr>
-              <w:t xml:space="preserve"> </w:t>
-            </w:r>
-          </w:p>
-          <w:p>
-            <w:pPr>
-              <w:spacing w:after="0" w:line="259" w:lineRule="auto"/>
-              <w:ind w:left="0" w:firstLine="0"/>
-              <w:jc w:val="left"/>
-            </w:pPr>
-            <w:r>
-              <w:rPr>
-                <w:b/>
-              </w:rPr>
-              <w:t xml:space="preserve"> </w:t>
-            </w:r>
-          </w:p>
-          <w:p>
-            <w:pPr>
-              <w:spacing w:after="0" w:line="259" w:lineRule="auto"/>
-              <w:ind w:left="0" w:firstLine="0"/>
-              <w:jc w:val="left"/>
-            </w:pPr>
-            <w:r>
-              <w:rPr>
-                <w:b/>
-              </w:rPr>
-              <w:t xml:space="preserve"> </w:t>
-            </w:r>
-          </w:p>
-          <w:p>
-            <w:pPr>
-              <w:spacing w:after="0" w:line="259" w:lineRule="auto"/>
-              <w:ind w:left="0" w:firstLine="0"/>
-              <w:jc w:val="left"/>
-            </w:pPr>
-            <w:r>
-              <w:rPr>
-                <w:b/>
-              </w:rPr>
-              <w:t xml:space="preserve"> </w:t>
-            </w:r>
-          </w:p>
-          <w:p>
-            <w:pPr>
-              <w:spacing w:after="0" w:line="259" w:lineRule="auto"/>
-              <w:ind w:left="0" w:firstLine="0"/>
-              <w:jc w:val="left"/>
-            </w:pPr>
-            <w:r>
-              <w:rPr>
-                <w:b/>
-              </w:rPr>
-              <w:t xml:space="preserve"> </w:t>
-            </w:r>
-          </w:p>
-          <w:p>
-            <w:pPr>
-              <w:spacing w:after="0" w:line="259" w:lineRule="auto"/>
-              <w:ind w:left="0" w:firstLine="0"/>
-              <w:jc w:val="left"/>
-            </w:pPr>
-            <w:r>
-              <w:rPr>
-                <w:b/>
-              </w:rPr>
-              <w:t xml:space="preserve"> </w:t>
-            </w:r>
-          </w:p>
-          <w:p>
-            <w:pPr>
-              <w:spacing w:after="0" w:line="259" w:lineRule="auto"/>
-              <w:ind w:left="0" w:firstLine="0"/>
-              <w:jc w:val="left"/>
-            </w:pPr>
-            <w:r>
-              <w:rPr>
-                <w:b/>
-              </w:rPr>
-              <w:t xml:space="preserve"> </w:t>
-            </w:r>
-          </w:p>
-          <w:p>
-            <w:pPr>
-              <w:spacing w:after="0" w:line="259" w:lineRule="auto"/>
-              <w:ind w:left="0" w:firstLine="0"/>
-              <w:jc w:val="left"/>
-            </w:pPr>
-            <w:r>
-              <w:rPr>
-                <w:b/>
-              </w:rPr>
-              <w:t xml:space="preserve"> </w:t>
-            </w:r>
-          </w:p>
-          <w:p>
-            <w:pPr>
-              <w:spacing w:after="0" w:line="259" w:lineRule="auto"/>
-              <w:ind w:left="0" w:firstLine="0"/>
-              <w:jc w:val="left"/>
-            </w:pPr>
-            <w:r>
-              <w:rPr>
-                <w:b/>
-              </w:rPr>
-              <w:t xml:space="preserve"> </w:t>
-            </w:r>
-          </w:p>
-          <w:p>
-            <w:pPr>
-              <w:spacing w:after="0" w:line="259" w:lineRule="auto"/>
-              <w:ind w:left="0" w:firstLine="0"/>
-              <w:jc w:val="left"/>
-            </w:pPr>
-            <w:r>
-              <w:rPr>
-                <w:b/>
-              </w:rPr>
-              <w:t xml:space="preserve"> </w:t>
-            </w:r>
-          </w:p>
-        </w:tc>
-        <w:tc>
-          <w:tcPr>
-            <w:tcW w:w="2552" w:type="dxa"/>
-            <w:tcBorders>
-              <w:top w:val="single" w:sz="4" w:space="0" w:color="000000"/>
-              <w:left w:val="single" w:sz="4" w:space="0" w:color="000000"/>
-              <w:bottom w:val="single" w:sz="4" w:space="0" w:color="000000"/>
-              <w:right w:val="single" w:sz="4" w:space="0" w:color="000000"/>
-            </w:tcBorders>
-          </w:tcPr>
-          <w:p>
-            <w:pPr>
-              <w:spacing w:after="0" w:line="259" w:lineRule="auto"/>
-              <w:ind w:left="1" w:firstLine="0"/>
-              <w:jc w:val="left"/>
-            </w:pPr>
-            <w:r>
-              <w:rPr>
-                <w:b/>
-              </w:rPr>
-              <w:t xml:space="preserve"> </w:t>
-            </w:r>
-          </w:p>
-        </w:tc>
-        <w:tc>
-          <w:tcPr>
-            <w:tcW w:w="1560" w:type="dxa"/>
-            <w:tcBorders>
-              <w:top w:val="single" w:sz="4" w:space="0" w:color="000000"/>
-              <w:left w:val="single" w:sz="4" w:space="0" w:color="000000"/>
-              <w:bottom w:val="single" w:sz="4" w:space="0" w:color="000000"/>
-              <w:right w:val="single" w:sz="4" w:space="0" w:color="000000"/>
-            </w:tcBorders>
-          </w:tcPr>
-          <w:p>
-            <w:pPr>
-              <w:spacing w:after="0" w:line="259" w:lineRule="auto"/>
-              <w:ind w:left="1" w:firstLine="0"/>
-              <w:jc w:val="left"/>
-            </w:pPr>
-            <w:r>
-              <w:rPr>
-                <w:b/>
-              </w:rPr>
-              <w:t xml:space="preserve"> </w:t>
-            </w:r>
-          </w:p>
-        </w:tc>
-        <w:tc>
-          <w:tcPr>
-            <w:tcW w:w="1276" w:type="dxa"/>
-            <w:tcBorders>
-              <w:top w:val="single" w:sz="4" w:space="0" w:color="000000"/>
-              <w:left w:val="single" w:sz="4" w:space="0" w:color="000000"/>
-              <w:bottom w:val="single" w:sz="4" w:space="0" w:color="000000"/>
-              <w:right w:val="single" w:sz="4" w:space="0" w:color="000000"/>
-            </w:tcBorders>
-          </w:tcPr>
-          <w:p>
-            <w:pPr>
-              <w:spacing w:after="0" w:line="259" w:lineRule="auto"/>
-              <w:ind w:left="1" w:firstLine="0"/>
-              <w:jc w:val="left"/>
-            </w:pPr>
-            <w:r>
-              <w:rPr>
-                <w:b/>
-              </w:rPr>
-              <w:t xml:space="preserve"> </w:t>
-            </w:r>
-          </w:p>
-        </w:tc>
-        <w:tc>
-          <w:tcPr>
-            <w:tcW w:w="2761" w:type="dxa"/>
-            <w:tcBorders>
-              <w:top w:val="single" w:sz="4" w:space="0" w:color="000000"/>
-              <w:left w:val="single" w:sz="4" w:space="0" w:color="000000"/>
-              <w:bottom w:val="single" w:sz="4" w:space="0" w:color="000000"/>
-              <w:right w:val="single" w:sz="4" w:space="0" w:color="000000"/>
-            </w:tcBorders>
-          </w:tcPr>
-          <w:p>
-            <w:pPr>
-              <w:spacing w:after="0" w:line="259" w:lineRule="auto"/>
-              <w:ind w:left="0" w:firstLine="0"/>
-              <w:jc w:val="left"/>
-            </w:pPr>
-            <w:r>
-              <w:rPr>
-                <w:b/>
-              </w:rPr>
-              <w:t xml:space="preserve"> </w:t>
-            </w:r>
-          </w:p>
-        </w:tc>
-        <w:tc>
-          <w:tcPr>
-            <w:tcW w:w="1796" w:type="dxa"/>
-            <w:tcBorders>
-              <w:top w:val="single" w:sz="4" w:space="0" w:color="000000"/>
-              <w:left w:val="single" w:sz="4" w:space="0" w:color="000000"/>
-              <w:bottom w:val="single" w:sz="4" w:space="0" w:color="000000"/>
-              <w:right w:val="single" w:sz="4" w:space="0" w:color="000000"/>
-            </w:tcBorders>
-          </w:tcPr>
-          <w:p>
-            <w:pPr>
-              <w:spacing w:after="0" w:line="259" w:lineRule="auto"/>
-              <w:ind w:left="1" w:firstLine="0"/>
-              <w:jc w:val="left"/>
-            </w:pPr>
-            <w:r>
-              <w:rPr>
-                <w:b/>
-              </w:rPr>
-              <w:t xml:space="preserve"> </w:t>
-            </w:r>
-          </w:p>
-        </w:tc>
-        <w:tc>
-          <w:tcPr>
-            <w:tcW w:w="1820" w:type="dxa"/>
-            <w:tcBorders>
-              <w:top w:val="single" w:sz="4" w:space="0" w:color="000000"/>
-              <w:left w:val="single" w:sz="4" w:space="0" w:color="000000"/>
-              <w:bottom w:val="single" w:sz="4" w:space="0" w:color="000000"/>
-              <w:right w:val="single" w:sz="4" w:space="0" w:color="000000"/>
-            </w:tcBorders>
-          </w:tcPr>
-          <w:p>
-            <w:pPr>
-              <w:spacing w:after="0" w:line="259" w:lineRule="auto"/>
-              <w:ind w:left="1" w:firstLine="0"/>
-              <w:jc w:val="left"/>
-            </w:pPr>
-            <w:r>
-              <w:rPr>
-                <w:b/>
-              </w:rPr>
-              <w:t xml:space="preserve"> </w:t>
-            </w:r>
-          </w:p>
-        </w:tc>
-      </w:tr>
-    </w:tbl>
-    <w:p>
-      <w:pPr>
-        <w:spacing w:after="0" w:line="259" w:lineRule="auto"/>
-        <w:ind w:left="0" w:firstLine="0"/>
-        <w:jc w:val="left"/>
-      </w:pPr>
-      <w:r>
-        <w:rPr>
-          <w:b/>
-        </w:rPr>
-        <w:t xml:space="preserve"> </w:t>
-      </w:r>
-    </w:p>
     <w:sectPr>
-      <w:headerReference w:type="even" r:id="rId14"/>
-      <w:headerReference w:type="default" r:id="rId15"/>
-      <w:headerReference w:type="first" r:id="rId16"/>
-      <w:pgSz w:w="15840" w:h="12240" w:orient="landscape"/>
-      <w:pgMar w:top="1440" w:right="1440" w:bottom="1440" w:left="1440" w:header="993" w:footer="720" w:gutter="0"/>
+      <w:headerReference w:type="even" r:id="rId10"/>
+      <w:headerReference w:type="default" r:id="rId11"/>
+      <w:headerReference w:type="first" r:id="rId12"/>
+      <w:pgSz w:w="12240" w:h="15840"/>
+      <w:pgMar w:top="756" w:right="1090" w:bottom="1694" w:left="1078" w:header="756" w:footer="720" w:gutter="0"/>
       <w:cols w:space="720"/>
     </w:sectPr>
   </w:body>
@@ -5123,6 +4038,18 @@
       <w:r>
         <w:continuationSeparator/>
       </w:r>
+    </w:p>
+  </w:footnote>
+  <w:footnote w:id="1">
+    <w:p>
+      <w:pPr>
+        <w:pStyle w:val="Piedepgina"/>
+      </w:pPr>
+    </w:p>
+    <w:p>
+      <w:pPr>
+        <w:pStyle w:val="Piedepgina"/>
+      </w:pPr>
     </w:p>
   </w:footnote>
 </w:footnotes>
@@ -5283,21 +4210,21 @@
             </wp:anchor>
           </w:drawing>
         </mc:Choice>
-        <mc:Fallback xmlns:a="http://schemas.openxmlformats.org/drawingml/2006/main">
+        <mc:Fallback>
           <w:pict>
-            <v:group id="Group 10674" style="width:108.4pt;height:57.75pt;position:absolute;mso-position-horizontal-relative:page;mso-position-horizontal:absolute;margin-left:43.5pt;mso-position-vertical-relative:page;margin-top:49.65pt;" coordsize="13766,7334">
-              <v:rect id="Rectangle 10676" style="position:absolute;width:466;height:2064;left:1318;top:2887;" filled="f" stroked="f">
+            <v:group w14:anchorId="2F078966" id="Group 10674" o:spid="_x0000_s1026" style="position:absolute;left:0;text-align:left;margin-left:43.5pt;margin-top:49.65pt;width:108.4pt;height:57.75pt;z-index:251658240;mso-position-horizontal-relative:page;mso-position-vertical-relative:page" coordsize="13766,7334" o:gfxdata="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">
+              <v:rect id="Rectangle 10676" o:spid="_x0000_s1027" style="position:absolute;left:1318;top:2887;width:466;height:2064;visibility:visible;mso-wrap-style:square;v-text-anchor:top" o:gfxdata="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" filled="f" stroked="f">
                 <v:textbox inset="0,0,0,0">
                   <w:txbxContent>
                     <w:p>
                       <w:pPr>
-                        <w:spacing w:before="0" w:after="160" w:line="259" w:lineRule="auto"/>
+                        <w:spacing w:after="160" w:line="259" w:lineRule="auto"/>
                         <w:ind w:left="0" w:firstLine="0"/>
                         <w:jc w:val="left"/>
                       </w:pPr>
                       <w:r>
                         <w:rPr>
-                          <w:rFonts w:cs="Times New Roman" w:hAnsi="Times New Roman" w:eastAsia="Times New Roman" w:ascii="Times New Roman"/>
+                          <w:rFonts w:ascii="Times New Roman" w:eastAsia="Times New Roman" w:hAnsi="Times New Roman" w:cs="Times New Roman"/>
                           <w:sz w:val="22"/>
                         </w:rPr>
                         <w:t xml:space="preserve"> </w:t>
@@ -5306,18 +4233,18 @@
                   </w:txbxContent>
                 </v:textbox>
               </v:rect>
-              <v:rect id="Rectangle 10677" style="position:absolute;width:466;height:2064;left:1318;top:4502;" filled="f" stroked="f">
+              <v:rect id="Rectangle 10677" o:spid="_x0000_s1028" style="position:absolute;left:1318;top:4502;width:466;height:2064;visibility:visible;mso-wrap-style:square;v-text-anchor:top" o:gfxdata="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" filled="f" stroked="f">
                 <v:textbox inset="0,0,0,0">
                   <w:txbxContent>
                     <w:p>
                       <w:pPr>
-                        <w:spacing w:before="0" w:after="160" w:line="259" w:lineRule="auto"/>
+                        <w:spacing w:after="160" w:line="259" w:lineRule="auto"/>
                         <w:ind w:left="0" w:firstLine="0"/>
                         <w:jc w:val="left"/>
                       </w:pPr>
                       <w:r>
                         <w:rPr>
-                          <w:rFonts w:cs="Times New Roman" w:hAnsi="Times New Roman" w:eastAsia="Times New Roman" w:ascii="Times New Roman"/>
+                          <w:rFonts w:ascii="Times New Roman" w:eastAsia="Times New Roman" w:hAnsi="Times New Roman" w:cs="Times New Roman"/>
                           <w:sz w:val="22"/>
                         </w:rPr>
                         <w:t xml:space="preserve"> </w:t>
@@ -5326,10 +4253,29 @@
                   </w:txbxContent>
                 </v:textbox>
               </v:rect>
-              <v:shape id="Picture 10675" style="position:absolute;width:13766;height:7334;left:0;top:0;" filled="f">
-                <v:imagedata r:id="rId11"/>
+              <v:shapetype id="_x0000_t75" coordsize="21600,21600" o:spt="75" o:preferrelative="t" path="m@4@5l@4@11@9@11@9@5xe" filled="f" stroked="f">
+                <v:stroke joinstyle="miter"/>
+                <v:formulas>
+                  <v:f eqn="if lineDrawn pixelLineWidth 0"/>
+                  <v:f eqn="sum @0 1 0"/>
+                  <v:f eqn="sum 0 0 @1"/>
+                  <v:f eqn="prod @2 1 2"/>
+                  <v:f eqn="prod @3 21600 pixelWidth"/>
+                  <v:f eqn="prod @3 21600 pixelHeight"/>
+                  <v:f eqn="sum @0 0 1"/>
+                  <v:f eqn="prod @6 1 2"/>
+                  <v:f eqn="prod @7 21600 pixelWidth"/>
+                  <v:f eqn="sum @8 21600 0"/>
+                  <v:f eqn="prod @7 21600 pixelHeight"/>
+                  <v:f eqn="sum @10 21600 0"/>
+                </v:formulas>
+                <v:path o:extrusionok="f" gradientshapeok="t" o:connecttype="rect"/>
+                <o:lock v:ext="edit" aspectratio="t"/>
+              </v:shapetype>
+              <v:shape id="Picture 10675" o:spid="_x0000_s1029" type="#_x0000_t75" style="position:absolute;width:13766;height:7334;visibility:visible;mso-wrap-style:square" o:gfxdata="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">
+                <v:imagedata r:id="rId2" o:title=""/>
               </v:shape>
-              <w10:wrap type="square"/>
+              <w10:wrap type="square" anchorx="page" anchory="page"/>
             </v:group>
           </w:pict>
         </mc:Fallback>
@@ -5361,7 +4307,7 @@
                   <pic:cNvPicPr/>
                 </pic:nvPicPr>
                 <pic:blipFill>
-                  <a:blip r:embed="rId12"/>
+                  <a:blip r:embed="rId3"/>
                   <a:stretch>
                     <a:fillRect/>
                   </a:stretch>
@@ -5413,786 +4359,6 @@
 </file>
 
 <file path=word/header4.xml><?xml version="1.0" encoding="utf-8"?>
-<w:hdr xmlns:wpc="http://schemas.microsoft.com/office/word/2010/wordprocessingCanvas" xmlns:cx="http://schemas.microsoft.com/office/drawing/2014/chartex" xmlns:cx1="http://schemas.microsoft.com/office/drawing/2015/9/8/chartex" xmlns:cx2="http://schemas.microsoft.com/office/drawing/2015/10/21/chartex" xmlns:cx3="http://schemas.microsoft.com/office/drawing/2016/5/9/chartex" xmlns:cx4="http://schemas.microsoft.com/office/drawing/2016/5/10/chartex" xmlns:cx5="http://schemas.microsoft.com/office/drawing/2016/5/11/chartex" xmlns:cx6="http://schemas.microsoft.com/office/drawing/2016/5/12/chartex" xmlns:cx7="http://schemas.microsoft.com/office/drawing/2016/5/13/chartex" xmlns:cx8="http://schemas.microsoft.com/office/drawing/2016/5/14/chartex" xmlns:mc="http://schemas.openxmlformats.org/markup-compatibility/2006" xmlns:aink="http://schemas.microsoft.com/office/drawing/2016/ink" xmlns:am3d="http://schemas.microsoft.com/office/drawing/2017/model3d" xmlns:o="urn:schemas-microsoft-com:office:office" xmlns:oel="http://schemas.microsoft.com/office/2019/extlst" xmlns:r="http://schemas.openxmlformats.org/officeDocument/2006/relationships" xmlns:m="http://schemas.openxmlformats.org/officeDocument/2006/math" xmlns:v="urn:schemas-microsoft-com:vml" xmlns:wp14="http://schemas.microsoft.com/office/word/2010/wordprocessingDrawing" xmlns:wp="http://schemas.openxmlformats.org/drawingml/2006/wordprocessingDrawing" xmlns:w10="urn:schemas-microsoft-com:office:word" xmlns:w="http://schemas.openxmlformats.org/wordprocessingml/2006/main" xmlns:w14="http://schemas.microsoft.com/office/word/2010/wordml" xmlns:w15="http://schemas.microsoft.com/office/word/2012/wordml" xmlns:w16cex="http://schemas.microsoft.com/office/word/2018/wordml/cex" xmlns:w16cid="http://schemas.microsoft.com/office/word/2016/wordml/cid" xmlns:w16="http://schemas.microsoft.com/office/word/2018/wordml" xmlns:w16du="http://schemas.microsoft.com/office/word/2023/wordml/word16du" xmlns:w16sdtdh="http://schemas.microsoft.com/office/word/2020/wordml/sdtdatahash" xmlns:w16se="http://schemas.microsoft.com/office/word/2015/wordml/symex" xmlns:wpg="http://schemas.microsoft.com/office/word/2010/wordprocessingGroup" xmlns:wpi="http://schemas.microsoft.com/office/word/2010/wordprocessingInk" xmlns:wne="http://schemas.microsoft.com/office/word/2006/wordml" xmlns:wps="http://schemas.microsoft.com/office/word/2010/wordprocessingShape" mc:Ignorable="w14 w15 w16se w16cid w16 w16cex w16sdtdh w16du wp14">
-  <w:p>
-    <w:pPr>
-      <w:spacing w:after="0" w:line="259" w:lineRule="auto"/>
-      <w:ind w:left="0" w:right="1373" w:firstLine="0"/>
-      <w:jc w:val="right"/>
-    </w:pPr>
-    <w:r>
-      <w:rPr>
-        <w:rFonts w:ascii="Calibri" w:eastAsia="Calibri" w:hAnsi="Calibri" w:cs="Calibri"/>
-        <w:noProof/>
-        <w:sz w:val="22"/>
-      </w:rPr>
-      <mc:AlternateContent>
-        <mc:Choice Requires="wpg">
-          <w:drawing>
-            <wp:anchor distT="0" distB="0" distL="114300" distR="114300" simplePos="0" relativeHeight="251660288" behindDoc="0" locked="0" layoutInCell="1" allowOverlap="1" wp14:anchorId="25B77F50" wp14:editId="0B9BF842">
-              <wp:simplePos x="0" y="0"/>
-              <wp:positionH relativeFrom="page">
-                <wp:posOffset>552450</wp:posOffset>
-              </wp:positionH>
-              <wp:positionV relativeFrom="page">
-                <wp:posOffset>630555</wp:posOffset>
-              </wp:positionV>
-              <wp:extent cx="1376680" cy="733425"/>
-              <wp:effectExtent l="0" t="0" r="0" b="0"/>
-              <wp:wrapSquare wrapText="bothSides"/>
-              <wp:docPr id="10715" name="Group 10715"/>
-              <wp:cNvGraphicFramePr/>
-              <a:graphic xmlns:a="http://schemas.openxmlformats.org/drawingml/2006/main">
-                <a:graphicData uri="http://schemas.microsoft.com/office/word/2010/wordprocessingGroup">
-                  <wpg:wgp>
-                    <wpg:cNvGrpSpPr/>
-                    <wpg:grpSpPr>
-                      <a:xfrm>
-                        <a:off x="0" y="0"/>
-                        <a:ext cx="1376680" cy="733425"/>
-                        <a:chOff x="0" y="0"/>
-                        <a:chExt cx="1376680" cy="733425"/>
-                      </a:xfrm>
-                    </wpg:grpSpPr>
-                    <wps:wsp>
-                      <wps:cNvPr id="10717" name="Rectangle 10717"/>
-                      <wps:cNvSpPr/>
-                      <wps:spPr>
-                        <a:xfrm>
-                          <a:off x="131826" y="288713"/>
-                          <a:ext cx="46619" cy="206430"/>
-                        </a:xfrm>
-                        <a:prstGeom prst="rect">
-                          <a:avLst/>
-                        </a:prstGeom>
-                        <a:ln>
-                          <a:noFill/>
-                        </a:ln>
-                      </wps:spPr>
-                      <wps:txbx>
-                        <w:txbxContent>
-                          <w:p>
-                            <w:pPr>
-                              <w:spacing w:after="160" w:line="259" w:lineRule="auto"/>
-                              <w:ind w:left="0" w:firstLine="0"/>
-                              <w:jc w:val="left"/>
-                            </w:pPr>
-                            <w:r>
-                              <w:rPr>
-                                <w:rFonts w:ascii="Times New Roman" w:eastAsia="Times New Roman" w:hAnsi="Times New Roman" w:cs="Times New Roman"/>
-                                <w:sz w:val="22"/>
-                              </w:rPr>
-                              <w:t xml:space="preserve"> </w:t>
-                            </w:r>
-                          </w:p>
-                        </w:txbxContent>
-                      </wps:txbx>
-                      <wps:bodyPr horzOverflow="overflow" vert="horz" lIns="0" tIns="0" rIns="0" bIns="0" rtlCol="0">
-                        <a:noAutofit/>
-                      </wps:bodyPr>
-                    </wps:wsp>
-                    <wps:wsp>
-                      <wps:cNvPr id="10718" name="Rectangle 10718"/>
-                      <wps:cNvSpPr/>
-                      <wps:spPr>
-                        <a:xfrm>
-                          <a:off x="131826" y="450258"/>
-                          <a:ext cx="46619" cy="206429"/>
-                        </a:xfrm>
-                        <a:prstGeom prst="rect">
-                          <a:avLst/>
-                        </a:prstGeom>
-                        <a:ln>
-                          <a:noFill/>
-                        </a:ln>
-                      </wps:spPr>
-                      <wps:txbx>
-                        <w:txbxContent>
-                          <w:p>
-                            <w:pPr>
-                              <w:spacing w:after="160" w:line="259" w:lineRule="auto"/>
-                              <w:ind w:left="0" w:firstLine="0"/>
-                              <w:jc w:val="left"/>
-                            </w:pPr>
-                            <w:r>
-                              <w:rPr>
-                                <w:rFonts w:ascii="Times New Roman" w:eastAsia="Times New Roman" w:hAnsi="Times New Roman" w:cs="Times New Roman"/>
-                                <w:sz w:val="22"/>
-                              </w:rPr>
-                              <w:t xml:space="preserve"> </w:t>
-                            </w:r>
-                          </w:p>
-                        </w:txbxContent>
-                      </wps:txbx>
-                      <wps:bodyPr horzOverflow="overflow" vert="horz" lIns="0" tIns="0" rIns="0" bIns="0" rtlCol="0">
-                        <a:noAutofit/>
-                      </wps:bodyPr>
-                    </wps:wsp>
-                    <pic:pic xmlns:pic="http://schemas.openxmlformats.org/drawingml/2006/picture">
-                      <pic:nvPicPr>
-                        <pic:cNvPr id="10716" name="Picture 10716"/>
-                        <pic:cNvPicPr/>
-                      </pic:nvPicPr>
-                      <pic:blipFill>
-                        <a:blip r:embed="rId1"/>
-                        <a:stretch>
-                          <a:fillRect/>
-                        </a:stretch>
-                      </pic:blipFill>
-                      <pic:spPr>
-                        <a:xfrm>
-                          <a:off x="0" y="0"/>
-                          <a:ext cx="1376680" cy="733425"/>
-                        </a:xfrm>
-                        <a:prstGeom prst="rect">
-                          <a:avLst/>
-                        </a:prstGeom>
-                      </pic:spPr>
-                    </pic:pic>
-                  </wpg:wgp>
-                </a:graphicData>
-              </a:graphic>
-            </wp:anchor>
-          </w:drawing>
-        </mc:Choice>
-        <mc:Fallback xmlns:a="http://schemas.openxmlformats.org/drawingml/2006/main">
-          <w:pict>
-            <v:group id="Group 10715" style="width:108.4pt;height:57.75pt;position:absolute;mso-position-horizontal-relative:page;mso-position-horizontal:absolute;margin-left:43.5pt;mso-position-vertical-relative:page;margin-top:49.65pt;" coordsize="13766,7334">
-              <v:rect id="Rectangle 10717" style="position:absolute;width:466;height:2064;left:1318;top:2887;" filled="f" stroked="f">
-                <v:textbox inset="0,0,0,0">
-                  <w:txbxContent>
-                    <w:p>
-                      <w:pPr>
-                        <w:spacing w:before="0" w:after="160" w:line="259" w:lineRule="auto"/>
-                        <w:ind w:left="0" w:firstLine="0"/>
-                        <w:jc w:val="left"/>
-                      </w:pPr>
-                      <w:r>
-                        <w:rPr>
-                          <w:rFonts w:cs="Times New Roman" w:hAnsi="Times New Roman" w:eastAsia="Times New Roman" w:ascii="Times New Roman"/>
-                          <w:sz w:val="22"/>
-                        </w:rPr>
-                        <w:t xml:space="preserve"> </w:t>
-                      </w:r>
-                    </w:p>
-                  </w:txbxContent>
-                </v:textbox>
-              </v:rect>
-              <v:rect id="Rectangle 10718" style="position:absolute;width:466;height:2064;left:1318;top:4502;" filled="f" stroked="f">
-                <v:textbox inset="0,0,0,0">
-                  <w:txbxContent>
-                    <w:p>
-                      <w:pPr>
-                        <w:spacing w:before="0" w:after="160" w:line="259" w:lineRule="auto"/>
-                        <w:ind w:left="0" w:firstLine="0"/>
-                        <w:jc w:val="left"/>
-                      </w:pPr>
-                      <w:r>
-                        <w:rPr>
-                          <w:rFonts w:cs="Times New Roman" w:hAnsi="Times New Roman" w:eastAsia="Times New Roman" w:ascii="Times New Roman"/>
-                          <w:sz w:val="22"/>
-                        </w:rPr>
-                        <w:t xml:space="preserve"> </w:t>
-                      </w:r>
-                    </w:p>
-                  </w:txbxContent>
-                </v:textbox>
-              </v:rect>
-              <v:shape id="Picture 10716" style="position:absolute;width:13766;height:7334;left:0;top:0;" filled="f">
-                <v:imagedata r:id="rId11"/>
-              </v:shape>
-              <w10:wrap type="square"/>
-            </v:group>
-          </w:pict>
-        </mc:Fallback>
-      </mc:AlternateContent>
-    </w:r>
-    <w:r>
-      <w:rPr>
-        <w:noProof/>
-      </w:rPr>
-      <w:drawing>
-        <wp:anchor distT="0" distB="0" distL="114300" distR="114300" simplePos="0" relativeHeight="251661312" behindDoc="0" locked="0" layoutInCell="1" allowOverlap="0" wp14:anchorId="798FA76F" wp14:editId="171734A7">
-          <wp:simplePos x="0" y="0"/>
-          <wp:positionH relativeFrom="page">
-            <wp:posOffset>6224270</wp:posOffset>
-          </wp:positionH>
-          <wp:positionV relativeFrom="page">
-            <wp:posOffset>631698</wp:posOffset>
-          </wp:positionV>
-          <wp:extent cx="927735" cy="885825"/>
-          <wp:effectExtent l="0" t="0" r="0" b="0"/>
-          <wp:wrapSquare wrapText="bothSides"/>
-          <wp:docPr id="1314532280" name="Picture 442"/>
-          <wp:cNvGraphicFramePr/>
-          <a:graphic xmlns:a="http://schemas.openxmlformats.org/drawingml/2006/main">
-            <a:graphicData uri="http://schemas.openxmlformats.org/drawingml/2006/picture">
-              <pic:pic xmlns:pic="http://schemas.openxmlformats.org/drawingml/2006/picture">
-                <pic:nvPicPr>
-                  <pic:cNvPr id="442" name="Picture 442"/>
-                  <pic:cNvPicPr/>
-                </pic:nvPicPr>
-                <pic:blipFill>
-                  <a:blip r:embed="rId12"/>
-                  <a:stretch>
-                    <a:fillRect/>
-                  </a:stretch>
-                </pic:blipFill>
-                <pic:spPr>
-                  <a:xfrm>
-                    <a:off x="0" y="0"/>
-                    <a:ext cx="927735" cy="885825"/>
-                  </a:xfrm>
-                  <a:prstGeom prst="rect">
-                    <a:avLst/>
-                  </a:prstGeom>
-                </pic:spPr>
-              </pic:pic>
-            </a:graphicData>
-          </a:graphic>
-        </wp:anchor>
-      </w:drawing>
-    </w:r>
-    <w:r>
-      <w:rPr>
-        <w:b/>
-        <w:i/>
-        <w:color w:val="404040"/>
-      </w:rPr>
-      <w:t>UN</w:t>
-    </w:r>
-    <w:r>
-      <w:rPr>
-        <w:b/>
-        <w:i/>
-      </w:rPr>
-      <w:t xml:space="preserve"> </w:t>
-    </w:r>
-  </w:p>
-</w:hdr>
-</file>
-
-<file path=word/header5.xml><?xml version="1.0" encoding="utf-8"?>
-<w:hdr xmlns:wpc="http://schemas.microsoft.com/office/word/2010/wordprocessingCanvas" xmlns:cx="http://schemas.microsoft.com/office/drawing/2014/chartex" xmlns:cx1="http://schemas.microsoft.com/office/drawing/2015/9/8/chartex" xmlns:cx2="http://schemas.microsoft.com/office/drawing/2015/10/21/chartex" xmlns:cx3="http://schemas.microsoft.com/office/drawing/2016/5/9/chartex" xmlns:cx4="http://schemas.microsoft.com/office/drawing/2016/5/10/chartex" xmlns:cx5="http://schemas.microsoft.com/office/drawing/2016/5/11/chartex" xmlns:cx6="http://schemas.microsoft.com/office/drawing/2016/5/12/chartex" xmlns:cx7="http://schemas.microsoft.com/office/drawing/2016/5/13/chartex" xmlns:cx8="http://schemas.microsoft.com/office/drawing/2016/5/14/chartex" xmlns:mc="http://schemas.openxmlformats.org/markup-compatibility/2006" xmlns:aink="http://schemas.microsoft.com/office/drawing/2016/ink" xmlns:am3d="http://schemas.microsoft.com/office/drawing/2017/model3d" xmlns:o="urn:schemas-microsoft-com:office:office" xmlns:oel="http://schemas.microsoft.com/office/2019/extlst" xmlns:r="http://schemas.openxmlformats.org/officeDocument/2006/relationships" xmlns:m="http://schemas.openxmlformats.org/officeDocument/2006/math" xmlns:v="urn:schemas-microsoft-com:vml" xmlns:wp14="http://schemas.microsoft.com/office/word/2010/wordprocessingDrawing" xmlns:wp="http://schemas.openxmlformats.org/drawingml/2006/wordprocessingDrawing" xmlns:w10="urn:schemas-microsoft-com:office:word" xmlns:w="http://schemas.openxmlformats.org/wordprocessingml/2006/main" xmlns:w14="http://schemas.microsoft.com/office/word/2010/wordml" xmlns:w15="http://schemas.microsoft.com/office/word/2012/wordml" xmlns:w16cex="http://schemas.microsoft.com/office/word/2018/wordml/cex" xmlns:w16cid="http://schemas.microsoft.com/office/word/2016/wordml/cid" xmlns:w16="http://schemas.microsoft.com/office/word/2018/wordml" xmlns:w16du="http://schemas.microsoft.com/office/word/2023/wordml/word16du" xmlns:w16sdtdh="http://schemas.microsoft.com/office/word/2020/wordml/sdtdatahash" xmlns:w16se="http://schemas.microsoft.com/office/word/2015/wordml/symex" xmlns:wpg="http://schemas.microsoft.com/office/word/2010/wordprocessingGroup" xmlns:wpi="http://schemas.microsoft.com/office/word/2010/wordprocessingInk" xmlns:wne="http://schemas.microsoft.com/office/word/2006/wordml" xmlns:wps="http://schemas.microsoft.com/office/word/2010/wordprocessingShape" mc:Ignorable="w14 w15 w16se w16cid w16 w16cex w16sdtdh w16du wp14">
-  <w:p>
-    <w:pPr>
-      <w:spacing w:after="0" w:line="259" w:lineRule="auto"/>
-      <w:ind w:left="0" w:right="1373" w:firstLine="0"/>
-      <w:jc w:val="right"/>
-    </w:pPr>
-    <w:r>
-      <w:rPr>
-        <w:rFonts w:ascii="Calibri" w:eastAsia="Calibri" w:hAnsi="Calibri" w:cs="Calibri"/>
-        <w:noProof/>
-        <w:sz w:val="22"/>
-      </w:rPr>
-      <mc:AlternateContent>
-        <mc:Choice Requires="wpg">
-          <w:drawing>
-            <wp:anchor distT="0" distB="0" distL="114300" distR="114300" simplePos="0" relativeHeight="251662336" behindDoc="0" locked="0" layoutInCell="1" allowOverlap="1" wp14:anchorId="704BB0B9" wp14:editId="22C7A30B">
-              <wp:simplePos x="0" y="0"/>
-              <wp:positionH relativeFrom="page">
-                <wp:posOffset>552450</wp:posOffset>
-              </wp:positionH>
-              <wp:positionV relativeFrom="page">
-                <wp:posOffset>630555</wp:posOffset>
-              </wp:positionV>
-              <wp:extent cx="1376680" cy="733425"/>
-              <wp:effectExtent l="0" t="0" r="0" b="0"/>
-              <wp:wrapSquare wrapText="bothSides"/>
-              <wp:docPr id="10702" name="Group 10702"/>
-              <wp:cNvGraphicFramePr/>
-              <a:graphic xmlns:a="http://schemas.openxmlformats.org/drawingml/2006/main">
-                <a:graphicData uri="http://schemas.microsoft.com/office/word/2010/wordprocessingGroup">
-                  <wpg:wgp>
-                    <wpg:cNvGrpSpPr/>
-                    <wpg:grpSpPr>
-                      <a:xfrm>
-                        <a:off x="0" y="0"/>
-                        <a:ext cx="1376680" cy="733425"/>
-                        <a:chOff x="0" y="0"/>
-                        <a:chExt cx="1376680" cy="733425"/>
-                      </a:xfrm>
-                    </wpg:grpSpPr>
-                    <wps:wsp>
-                      <wps:cNvPr id="10704" name="Rectangle 10704"/>
-                      <wps:cNvSpPr/>
-                      <wps:spPr>
-                        <a:xfrm>
-                          <a:off x="131826" y="288713"/>
-                          <a:ext cx="46619" cy="206430"/>
-                        </a:xfrm>
-                        <a:prstGeom prst="rect">
-                          <a:avLst/>
-                        </a:prstGeom>
-                        <a:ln>
-                          <a:noFill/>
-                        </a:ln>
-                      </wps:spPr>
-                      <wps:txbx>
-                        <w:txbxContent>
-                          <w:p>
-                            <w:pPr>
-                              <w:spacing w:after="160" w:line="259" w:lineRule="auto"/>
-                              <w:ind w:left="0" w:firstLine="0"/>
-                              <w:jc w:val="left"/>
-                            </w:pPr>
-                            <w:r>
-                              <w:rPr>
-                                <w:rFonts w:ascii="Times New Roman" w:eastAsia="Times New Roman" w:hAnsi="Times New Roman" w:cs="Times New Roman"/>
-                                <w:sz w:val="22"/>
-                              </w:rPr>
-                              <w:t xml:space="preserve"> </w:t>
-                            </w:r>
-                          </w:p>
-                        </w:txbxContent>
-                      </wps:txbx>
-                      <wps:bodyPr horzOverflow="overflow" vert="horz" lIns="0" tIns="0" rIns="0" bIns="0" rtlCol="0">
-                        <a:noAutofit/>
-                      </wps:bodyPr>
-                    </wps:wsp>
-                    <wps:wsp>
-                      <wps:cNvPr id="10705" name="Rectangle 10705"/>
-                      <wps:cNvSpPr/>
-                      <wps:spPr>
-                        <a:xfrm>
-                          <a:off x="131826" y="450258"/>
-                          <a:ext cx="46619" cy="206429"/>
-                        </a:xfrm>
-                        <a:prstGeom prst="rect">
-                          <a:avLst/>
-                        </a:prstGeom>
-                        <a:ln>
-                          <a:noFill/>
-                        </a:ln>
-                      </wps:spPr>
-                      <wps:txbx>
-                        <w:txbxContent>
-                          <w:p>
-                            <w:pPr>
-                              <w:spacing w:after="160" w:line="259" w:lineRule="auto"/>
-                              <w:ind w:left="0" w:firstLine="0"/>
-                              <w:jc w:val="left"/>
-                            </w:pPr>
-                            <w:r>
-                              <w:rPr>
-                                <w:rFonts w:ascii="Times New Roman" w:eastAsia="Times New Roman" w:hAnsi="Times New Roman" w:cs="Times New Roman"/>
-                                <w:sz w:val="22"/>
-                              </w:rPr>
-                              <w:t xml:space="preserve"> </w:t>
-                            </w:r>
-                          </w:p>
-                        </w:txbxContent>
-                      </wps:txbx>
-                      <wps:bodyPr horzOverflow="overflow" vert="horz" lIns="0" tIns="0" rIns="0" bIns="0" rtlCol="0">
-                        <a:noAutofit/>
-                      </wps:bodyPr>
-                    </wps:wsp>
-                    <pic:pic xmlns:pic="http://schemas.openxmlformats.org/drawingml/2006/picture">
-                      <pic:nvPicPr>
-                        <pic:cNvPr id="10703" name="Picture 10703"/>
-                        <pic:cNvPicPr/>
-                      </pic:nvPicPr>
-                      <pic:blipFill>
-                        <a:blip r:embed="rId1"/>
-                        <a:stretch>
-                          <a:fillRect/>
-                        </a:stretch>
-                      </pic:blipFill>
-                      <pic:spPr>
-                        <a:xfrm>
-                          <a:off x="0" y="0"/>
-                          <a:ext cx="1376680" cy="733425"/>
-                        </a:xfrm>
-                        <a:prstGeom prst="rect">
-                          <a:avLst/>
-                        </a:prstGeom>
-                      </pic:spPr>
-                    </pic:pic>
-                  </wpg:wgp>
-                </a:graphicData>
-              </a:graphic>
-            </wp:anchor>
-          </w:drawing>
-        </mc:Choice>
-        <mc:Fallback xmlns:a="http://schemas.openxmlformats.org/drawingml/2006/main">
-          <w:pict>
-            <v:group id="Group 10702" style="width:108.4pt;height:57.75pt;position:absolute;mso-position-horizontal-relative:page;mso-position-horizontal:absolute;margin-left:43.5pt;mso-position-vertical-relative:page;margin-top:49.65pt;" coordsize="13766,7334">
-              <v:rect id="Rectangle 10704" style="position:absolute;width:466;height:2064;left:1318;top:2887;" filled="f" stroked="f">
-                <v:textbox inset="0,0,0,0">
-                  <w:txbxContent>
-                    <w:p>
-                      <w:pPr>
-                        <w:spacing w:before="0" w:after="160" w:line="259" w:lineRule="auto"/>
-                        <w:ind w:left="0" w:firstLine="0"/>
-                        <w:jc w:val="left"/>
-                      </w:pPr>
-                      <w:r>
-                        <w:rPr>
-                          <w:rFonts w:cs="Times New Roman" w:hAnsi="Times New Roman" w:eastAsia="Times New Roman" w:ascii="Times New Roman"/>
-                          <w:sz w:val="22"/>
-                        </w:rPr>
-                        <w:t xml:space="preserve"> </w:t>
-                      </w:r>
-                    </w:p>
-                  </w:txbxContent>
-                </v:textbox>
-              </v:rect>
-              <v:rect id="Rectangle 10705" style="position:absolute;width:466;height:2064;left:1318;top:4502;" filled="f" stroked="f">
-                <v:textbox inset="0,0,0,0">
-                  <w:txbxContent>
-                    <w:p>
-                      <w:pPr>
-                        <w:spacing w:before="0" w:after="160" w:line="259" w:lineRule="auto"/>
-                        <w:ind w:left="0" w:firstLine="0"/>
-                        <w:jc w:val="left"/>
-                      </w:pPr>
-                      <w:r>
-                        <w:rPr>
-                          <w:rFonts w:cs="Times New Roman" w:hAnsi="Times New Roman" w:eastAsia="Times New Roman" w:ascii="Times New Roman"/>
-                          <w:sz w:val="22"/>
-                        </w:rPr>
-                        <w:t xml:space="preserve"> </w:t>
-                      </w:r>
-                    </w:p>
-                  </w:txbxContent>
-                </v:textbox>
-              </v:rect>
-              <v:shape id="Picture 10703" style="position:absolute;width:13766;height:7334;left:0;top:0;" filled="f">
-                <v:imagedata r:id="rId11"/>
-              </v:shape>
-              <w10:wrap type="square"/>
-            </v:group>
-          </w:pict>
-        </mc:Fallback>
-      </mc:AlternateContent>
-    </w:r>
-    <w:r>
-      <w:rPr>
-        <w:noProof/>
-      </w:rPr>
-      <w:drawing>
-        <wp:anchor distT="0" distB="0" distL="114300" distR="114300" simplePos="0" relativeHeight="251663360" behindDoc="0" locked="0" layoutInCell="1" allowOverlap="0" wp14:anchorId="5FC69DF5" wp14:editId="61A6AC59">
-          <wp:simplePos x="0" y="0"/>
-          <wp:positionH relativeFrom="page">
-            <wp:posOffset>6224270</wp:posOffset>
-          </wp:positionH>
-          <wp:positionV relativeFrom="page">
-            <wp:posOffset>631698</wp:posOffset>
-          </wp:positionV>
-          <wp:extent cx="927735" cy="885825"/>
-          <wp:effectExtent l="0" t="0" r="0" b="0"/>
-          <wp:wrapSquare wrapText="bothSides"/>
-          <wp:docPr id="1378368151" name="Picture 442"/>
-          <wp:cNvGraphicFramePr/>
-          <a:graphic xmlns:a="http://schemas.openxmlformats.org/drawingml/2006/main">
-            <a:graphicData uri="http://schemas.openxmlformats.org/drawingml/2006/picture">
-              <pic:pic xmlns:pic="http://schemas.openxmlformats.org/drawingml/2006/picture">
-                <pic:nvPicPr>
-                  <pic:cNvPr id="442" name="Picture 442"/>
-                  <pic:cNvPicPr/>
-                </pic:nvPicPr>
-                <pic:blipFill>
-                  <a:blip r:embed="rId12"/>
-                  <a:stretch>
-                    <a:fillRect/>
-                  </a:stretch>
-                </pic:blipFill>
-                <pic:spPr>
-                  <a:xfrm>
-                    <a:off x="0" y="0"/>
-                    <a:ext cx="927735" cy="885825"/>
-                  </a:xfrm>
-                  <a:prstGeom prst="rect">
-                    <a:avLst/>
-                  </a:prstGeom>
-                </pic:spPr>
-              </pic:pic>
-            </a:graphicData>
-          </a:graphic>
-        </wp:anchor>
-      </w:drawing>
-    </w:r>
-    <w:r>
-      <w:rPr>
-        <w:b/>
-        <w:i/>
-        <w:color w:val="404040"/>
-      </w:rPr>
-      <w:t>UN</w:t>
-    </w:r>
-    <w:r>
-      <w:rPr>
-        <w:b/>
-        <w:i/>
-      </w:rPr>
-      <w:t xml:space="preserve"> </w:t>
-    </w:r>
-  </w:p>
-</w:hdr>
-</file>
-
-<file path=word/header6.xml><?xml version="1.0" encoding="utf-8"?>
-<w:hdr xmlns:wpc="http://schemas.microsoft.com/office/word/2010/wordprocessingCanvas" xmlns:cx="http://schemas.microsoft.com/office/drawing/2014/chartex" xmlns:cx1="http://schemas.microsoft.com/office/drawing/2015/9/8/chartex" xmlns:cx2="http://schemas.microsoft.com/office/drawing/2015/10/21/chartex" xmlns:cx3="http://schemas.microsoft.com/office/drawing/2016/5/9/chartex" xmlns:cx4="http://schemas.microsoft.com/office/drawing/2016/5/10/chartex" xmlns:cx5="http://schemas.microsoft.com/office/drawing/2016/5/11/chartex" xmlns:cx6="http://schemas.microsoft.com/office/drawing/2016/5/12/chartex" xmlns:cx7="http://schemas.microsoft.com/office/drawing/2016/5/13/chartex" xmlns:cx8="http://schemas.microsoft.com/office/drawing/2016/5/14/chartex" xmlns:mc="http://schemas.openxmlformats.org/markup-compatibility/2006" xmlns:aink="http://schemas.microsoft.com/office/drawing/2016/ink" xmlns:am3d="http://schemas.microsoft.com/office/drawing/2017/model3d" xmlns:o="urn:schemas-microsoft-com:office:office" xmlns:oel="http://schemas.microsoft.com/office/2019/extlst" xmlns:r="http://schemas.openxmlformats.org/officeDocument/2006/relationships" xmlns:m="http://schemas.openxmlformats.org/officeDocument/2006/math" xmlns:v="urn:schemas-microsoft-com:vml" xmlns:wp14="http://schemas.microsoft.com/office/word/2010/wordprocessingDrawing" xmlns:wp="http://schemas.openxmlformats.org/drawingml/2006/wordprocessingDrawing" xmlns:w10="urn:schemas-microsoft-com:office:word" xmlns:w="http://schemas.openxmlformats.org/wordprocessingml/2006/main" xmlns:w14="http://schemas.microsoft.com/office/word/2010/wordml" xmlns:w15="http://schemas.microsoft.com/office/word/2012/wordml" xmlns:w16cex="http://schemas.microsoft.com/office/word/2018/wordml/cex" xmlns:w16cid="http://schemas.microsoft.com/office/word/2016/wordml/cid" xmlns:w16="http://schemas.microsoft.com/office/word/2018/wordml" xmlns:w16du="http://schemas.microsoft.com/office/word/2023/wordml/word16du" xmlns:w16sdtdh="http://schemas.microsoft.com/office/word/2020/wordml/sdtdatahash" xmlns:w16se="http://schemas.microsoft.com/office/word/2015/wordml/symex" xmlns:wpg="http://schemas.microsoft.com/office/word/2010/wordprocessingGroup" xmlns:wpi="http://schemas.microsoft.com/office/word/2010/wordprocessingInk" xmlns:wne="http://schemas.microsoft.com/office/word/2006/wordml" xmlns:wps="http://schemas.microsoft.com/office/word/2010/wordprocessingShape" mc:Ignorable="w14 w15 w16se w16cid w16 w16cex w16sdtdh w16du wp14">
-  <w:p>
-    <w:pPr>
-      <w:spacing w:after="0" w:line="259" w:lineRule="auto"/>
-      <w:ind w:left="0" w:right="1373" w:firstLine="0"/>
-      <w:jc w:val="right"/>
-    </w:pPr>
-    <w:r>
-      <w:rPr>
-        <w:rFonts w:ascii="Calibri" w:eastAsia="Calibri" w:hAnsi="Calibri" w:cs="Calibri"/>
-        <w:noProof/>
-        <w:sz w:val="22"/>
-      </w:rPr>
-      <mc:AlternateContent>
-        <mc:Choice Requires="wpg">
-          <w:drawing>
-            <wp:anchor distT="0" distB="0" distL="114300" distR="114300" simplePos="0" relativeHeight="251664384" behindDoc="0" locked="0" layoutInCell="1" allowOverlap="1" wp14:anchorId="522EC532" wp14:editId="674FFA76">
-              <wp:simplePos x="0" y="0"/>
-              <wp:positionH relativeFrom="page">
-                <wp:posOffset>552450</wp:posOffset>
-              </wp:positionH>
-              <wp:positionV relativeFrom="page">
-                <wp:posOffset>630555</wp:posOffset>
-              </wp:positionV>
-              <wp:extent cx="1376680" cy="733425"/>
-              <wp:effectExtent l="0" t="0" r="0" b="0"/>
-              <wp:wrapSquare wrapText="bothSides"/>
-              <wp:docPr id="10689" name="Group 10689"/>
-              <wp:cNvGraphicFramePr/>
-              <a:graphic xmlns:a="http://schemas.openxmlformats.org/drawingml/2006/main">
-                <a:graphicData uri="http://schemas.microsoft.com/office/word/2010/wordprocessingGroup">
-                  <wpg:wgp>
-                    <wpg:cNvGrpSpPr/>
-                    <wpg:grpSpPr>
-                      <a:xfrm>
-                        <a:off x="0" y="0"/>
-                        <a:ext cx="1376680" cy="733425"/>
-                        <a:chOff x="0" y="0"/>
-                        <a:chExt cx="1376680" cy="733425"/>
-                      </a:xfrm>
-                    </wpg:grpSpPr>
-                    <wps:wsp>
-                      <wps:cNvPr id="10691" name="Rectangle 10691"/>
-                      <wps:cNvSpPr/>
-                      <wps:spPr>
-                        <a:xfrm>
-                          <a:off x="131826" y="288713"/>
-                          <a:ext cx="46619" cy="206430"/>
-                        </a:xfrm>
-                        <a:prstGeom prst="rect">
-                          <a:avLst/>
-                        </a:prstGeom>
-                        <a:ln>
-                          <a:noFill/>
-                        </a:ln>
-                      </wps:spPr>
-                      <wps:txbx>
-                        <w:txbxContent>
-                          <w:p>
-                            <w:pPr>
-                              <w:spacing w:after="160" w:line="259" w:lineRule="auto"/>
-                              <w:ind w:left="0" w:firstLine="0"/>
-                              <w:jc w:val="left"/>
-                            </w:pPr>
-                            <w:r>
-                              <w:rPr>
-                                <w:rFonts w:ascii="Times New Roman" w:eastAsia="Times New Roman" w:hAnsi="Times New Roman" w:cs="Times New Roman"/>
-                                <w:sz w:val="22"/>
-                              </w:rPr>
-                              <w:t xml:space="preserve"> </w:t>
-                            </w:r>
-                          </w:p>
-                        </w:txbxContent>
-                      </wps:txbx>
-                      <wps:bodyPr horzOverflow="overflow" vert="horz" lIns="0" tIns="0" rIns="0" bIns="0" rtlCol="0">
-                        <a:noAutofit/>
-                      </wps:bodyPr>
-                    </wps:wsp>
-                    <wps:wsp>
-                      <wps:cNvPr id="10692" name="Rectangle 10692"/>
-                      <wps:cNvSpPr/>
-                      <wps:spPr>
-                        <a:xfrm>
-                          <a:off x="131826" y="450258"/>
-                          <a:ext cx="46619" cy="206429"/>
-                        </a:xfrm>
-                        <a:prstGeom prst="rect">
-                          <a:avLst/>
-                        </a:prstGeom>
-                        <a:ln>
-                          <a:noFill/>
-                        </a:ln>
-                      </wps:spPr>
-                      <wps:txbx>
-                        <w:txbxContent>
-                          <w:p>
-                            <w:pPr>
-                              <w:spacing w:after="160" w:line="259" w:lineRule="auto"/>
-                              <w:ind w:left="0" w:firstLine="0"/>
-                              <w:jc w:val="left"/>
-                            </w:pPr>
-                            <w:r>
-                              <w:rPr>
-                                <w:rFonts w:ascii="Times New Roman" w:eastAsia="Times New Roman" w:hAnsi="Times New Roman" w:cs="Times New Roman"/>
-                                <w:sz w:val="22"/>
-                              </w:rPr>
-                              <w:t xml:space="preserve"> </w:t>
-                            </w:r>
-                          </w:p>
-                        </w:txbxContent>
-                      </wps:txbx>
-                      <wps:bodyPr horzOverflow="overflow" vert="horz" lIns="0" tIns="0" rIns="0" bIns="0" rtlCol="0">
-                        <a:noAutofit/>
-                      </wps:bodyPr>
-                    </wps:wsp>
-                    <pic:pic xmlns:pic="http://schemas.openxmlformats.org/drawingml/2006/picture">
-                      <pic:nvPicPr>
-                        <pic:cNvPr id="10690" name="Picture 10690"/>
-                        <pic:cNvPicPr/>
-                      </pic:nvPicPr>
-                      <pic:blipFill>
-                        <a:blip r:embed="rId1"/>
-                        <a:stretch>
-                          <a:fillRect/>
-                        </a:stretch>
-                      </pic:blipFill>
-                      <pic:spPr>
-                        <a:xfrm>
-                          <a:off x="0" y="0"/>
-                          <a:ext cx="1376680" cy="733425"/>
-                        </a:xfrm>
-                        <a:prstGeom prst="rect">
-                          <a:avLst/>
-                        </a:prstGeom>
-                      </pic:spPr>
-                    </pic:pic>
-                  </wpg:wgp>
-                </a:graphicData>
-              </a:graphic>
-            </wp:anchor>
-          </w:drawing>
-        </mc:Choice>
-        <mc:Fallback xmlns:a="http://schemas.openxmlformats.org/drawingml/2006/main">
-          <w:pict>
-            <v:group id="Group 10689" style="width:108.4pt;height:57.75pt;position:absolute;mso-position-horizontal-relative:page;mso-position-horizontal:absolute;margin-left:43.5pt;mso-position-vertical-relative:page;margin-top:49.65pt;" coordsize="13766,7334">
-              <v:rect id="Rectangle 10691" style="position:absolute;width:466;height:2064;left:1318;top:2887;" filled="f" stroked="f">
-                <v:textbox inset="0,0,0,0">
-                  <w:txbxContent>
-                    <w:p>
-                      <w:pPr>
-                        <w:spacing w:before="0" w:after="160" w:line="259" w:lineRule="auto"/>
-                        <w:ind w:left="0" w:firstLine="0"/>
-                        <w:jc w:val="left"/>
-                      </w:pPr>
-                      <w:r>
-                        <w:rPr>
-                          <w:rFonts w:cs="Times New Roman" w:hAnsi="Times New Roman" w:eastAsia="Times New Roman" w:ascii="Times New Roman"/>
-                          <w:sz w:val="22"/>
-                        </w:rPr>
-                        <w:t xml:space="preserve"> </w:t>
-                      </w:r>
-                    </w:p>
-                  </w:txbxContent>
-                </v:textbox>
-              </v:rect>
-              <v:rect id="Rectangle 10692" style="position:absolute;width:466;height:2064;left:1318;top:4502;" filled="f" stroked="f">
-                <v:textbox inset="0,0,0,0">
-                  <w:txbxContent>
-                    <w:p>
-                      <w:pPr>
-                        <w:spacing w:before="0" w:after="160" w:line="259" w:lineRule="auto"/>
-                        <w:ind w:left="0" w:firstLine="0"/>
-                        <w:jc w:val="left"/>
-                      </w:pPr>
-                      <w:r>
-                        <w:rPr>
-                          <w:rFonts w:cs="Times New Roman" w:hAnsi="Times New Roman" w:eastAsia="Times New Roman" w:ascii="Times New Roman"/>
-                          <w:sz w:val="22"/>
-                        </w:rPr>
-                        <w:t xml:space="preserve"> </w:t>
-                      </w:r>
-                    </w:p>
-                  </w:txbxContent>
-                </v:textbox>
-              </v:rect>
-              <v:shape id="Picture 10690" style="position:absolute;width:13766;height:7334;left:0;top:0;" filled="f">
-                <v:imagedata r:id="rId11"/>
-              </v:shape>
-              <w10:wrap type="square"/>
-            </v:group>
-          </w:pict>
-        </mc:Fallback>
-      </mc:AlternateContent>
-    </w:r>
-    <w:r>
-      <w:rPr>
-        <w:noProof/>
-      </w:rPr>
-      <w:drawing>
-        <wp:anchor distT="0" distB="0" distL="114300" distR="114300" simplePos="0" relativeHeight="251665408" behindDoc="0" locked="0" layoutInCell="1" allowOverlap="0" wp14:anchorId="02485EE8" wp14:editId="2D6D9C2F">
-          <wp:simplePos x="0" y="0"/>
-          <wp:positionH relativeFrom="page">
-            <wp:posOffset>6224270</wp:posOffset>
-          </wp:positionH>
-          <wp:positionV relativeFrom="page">
-            <wp:posOffset>631698</wp:posOffset>
-          </wp:positionV>
-          <wp:extent cx="927735" cy="885825"/>
-          <wp:effectExtent l="0" t="0" r="0" b="0"/>
-          <wp:wrapSquare wrapText="bothSides"/>
-          <wp:docPr id="1479300333" name="Picture 442"/>
-          <wp:cNvGraphicFramePr/>
-          <a:graphic xmlns:a="http://schemas.openxmlformats.org/drawingml/2006/main">
-            <a:graphicData uri="http://schemas.openxmlformats.org/drawingml/2006/picture">
-              <pic:pic xmlns:pic="http://schemas.openxmlformats.org/drawingml/2006/picture">
-                <pic:nvPicPr>
-                  <pic:cNvPr id="442" name="Picture 442"/>
-                  <pic:cNvPicPr/>
-                </pic:nvPicPr>
-                <pic:blipFill>
-                  <a:blip r:embed="rId12"/>
-                  <a:stretch>
-                    <a:fillRect/>
-                  </a:stretch>
-                </pic:blipFill>
-                <pic:spPr>
-                  <a:xfrm>
-                    <a:off x="0" y="0"/>
-                    <a:ext cx="927735" cy="885825"/>
-                  </a:xfrm>
-                  <a:prstGeom prst="rect">
-                    <a:avLst/>
-                  </a:prstGeom>
-                </pic:spPr>
-              </pic:pic>
-            </a:graphicData>
-          </a:graphic>
-        </wp:anchor>
-      </w:drawing>
-    </w:r>
-    <w:r>
-      <w:rPr>
-        <w:b/>
-        <w:i/>
-        <w:color w:val="404040"/>
-      </w:rPr>
-      <w:t>UN</w:t>
-    </w:r>
-    <w:r>
-      <w:rPr>
-        <w:b/>
-        <w:i/>
-      </w:rPr>
-      <w:t xml:space="preserve"> </w:t>
-    </w:r>
-  </w:p>
-</w:hdr>
-</file>
-
-<file path=word/header7.xml><?xml version="1.0" encoding="utf-8"?>
 <w:hdr xmlns:wpc="http://schemas.microsoft.com/office/word/2010/wordprocessingCanvas" xmlns:cx="http://schemas.microsoft.com/office/drawing/2014/chartex" xmlns:cx1="http://schemas.microsoft.com/office/drawing/2015/9/8/chartex" xmlns:cx2="http://schemas.microsoft.com/office/drawing/2015/10/21/chartex" xmlns:cx3="http://schemas.microsoft.com/office/drawing/2016/5/9/chartex" xmlns:cx4="http://schemas.microsoft.com/office/drawing/2016/5/10/chartex" xmlns:cx5="http://schemas.microsoft.com/office/drawing/2016/5/11/chartex" xmlns:cx6="http://schemas.microsoft.com/office/drawing/2016/5/12/chartex" xmlns:cx7="http://schemas.microsoft.com/office/drawing/2016/5/13/chartex" xmlns:cx8="http://schemas.microsoft.com/office/drawing/2016/5/14/chartex" xmlns:mc="http://schemas.openxmlformats.org/markup-compatibility/2006" xmlns:aink="http://schemas.microsoft.com/office/drawing/2016/ink" xmlns:am3d="http://schemas.microsoft.com/office/drawing/2017/model3d" xmlns:o="urn:schemas-microsoft-com:office:office" xmlns:oel="http://schemas.microsoft.com/office/2019/extlst" xmlns:r="http://schemas.openxmlformats.org/officeDocument/2006/relationships" xmlns:m="http://schemas.openxmlformats.org/officeDocument/2006/math" xmlns:v="urn:schemas-microsoft-com:vml" xmlns:wp14="http://schemas.microsoft.com/office/word/2010/wordprocessingDrawing" xmlns:wp="http://schemas.openxmlformats.org/drawingml/2006/wordprocessingDrawing" xmlns:w10="urn:schemas-microsoft-com:office:word" xmlns:w="http://schemas.openxmlformats.org/wordprocessingml/2006/main" xmlns:w14="http://schemas.microsoft.com/office/word/2010/wordml" xmlns:w15="http://schemas.microsoft.com/office/word/2012/wordml" xmlns:w16cex="http://schemas.microsoft.com/office/word/2018/wordml/cex" xmlns:w16cid="http://schemas.microsoft.com/office/word/2016/wordml/cid" xmlns:w16="http://schemas.microsoft.com/office/word/2018/wordml" xmlns:w16du="http://schemas.microsoft.com/office/word/2023/wordml/word16du" xmlns:w16sdtdh="http://schemas.microsoft.com/office/word/2020/wordml/sdtdatahash" xmlns:w16se="http://schemas.microsoft.com/office/word/2015/wordml/symex" xmlns:wpg="http://schemas.microsoft.com/office/word/2010/wordprocessingGroup" xmlns:wpi="http://schemas.microsoft.com/office/word/2010/wordprocessingInk" xmlns:wne="http://schemas.microsoft.com/office/word/2006/wordml" xmlns:wps="http://schemas.microsoft.com/office/word/2010/wordprocessingShape" mc:Ignorable="w14 w15 w16se w16cid w16 w16cex w16sdtdh w16du wp14">
   <w:p>
     <w:pPr>
@@ -6250,7 +4416,7 @@
 </w:hdr>
 </file>
 
-<file path=word/header8.xml><?xml version="1.0" encoding="utf-8"?>
+<file path=word/header5.xml><?xml version="1.0" encoding="utf-8"?>
 <w:hdr xmlns:wpc="http://schemas.microsoft.com/office/word/2010/wordprocessingCanvas" xmlns:cx="http://schemas.microsoft.com/office/drawing/2014/chartex" xmlns:cx1="http://schemas.microsoft.com/office/drawing/2015/9/8/chartex" xmlns:cx2="http://schemas.microsoft.com/office/drawing/2015/10/21/chartex" xmlns:cx3="http://schemas.microsoft.com/office/drawing/2016/5/9/chartex" xmlns:cx4="http://schemas.microsoft.com/office/drawing/2016/5/10/chartex" xmlns:cx5="http://schemas.microsoft.com/office/drawing/2016/5/11/chartex" xmlns:cx6="http://schemas.microsoft.com/office/drawing/2016/5/12/chartex" xmlns:cx7="http://schemas.microsoft.com/office/drawing/2016/5/13/chartex" xmlns:cx8="http://schemas.microsoft.com/office/drawing/2016/5/14/chartex" xmlns:mc="http://schemas.openxmlformats.org/markup-compatibility/2006" xmlns:aink="http://schemas.microsoft.com/office/drawing/2016/ink" xmlns:am3d="http://schemas.microsoft.com/office/drawing/2017/model3d" xmlns:o="urn:schemas-microsoft-com:office:office" xmlns:oel="http://schemas.microsoft.com/office/2019/extlst" xmlns:r="http://schemas.openxmlformats.org/officeDocument/2006/relationships" xmlns:m="http://schemas.openxmlformats.org/officeDocument/2006/math" xmlns:v="urn:schemas-microsoft-com:vml" xmlns:wp14="http://schemas.microsoft.com/office/word/2010/wordprocessingDrawing" xmlns:wp="http://schemas.openxmlformats.org/drawingml/2006/wordprocessingDrawing" xmlns:w10="urn:schemas-microsoft-com:office:word" xmlns:w="http://schemas.openxmlformats.org/wordprocessingml/2006/main" xmlns:w14="http://schemas.microsoft.com/office/word/2010/wordml" xmlns:w15="http://schemas.microsoft.com/office/word/2012/wordml" xmlns:w16cex="http://schemas.microsoft.com/office/word/2018/wordml/cex" xmlns:w16cid="http://schemas.microsoft.com/office/word/2016/wordml/cid" xmlns:w16="http://schemas.microsoft.com/office/word/2018/wordml" xmlns:w16du="http://schemas.microsoft.com/office/word/2023/wordml/word16du" xmlns:w16sdtdh="http://schemas.microsoft.com/office/word/2020/wordml/sdtdatahash" xmlns:w16se="http://schemas.microsoft.com/office/word/2015/wordml/symex" xmlns:wpg="http://schemas.microsoft.com/office/word/2010/wordprocessingGroup" xmlns:wpi="http://schemas.microsoft.com/office/word/2010/wordprocessingInk" xmlns:wne="http://schemas.microsoft.com/office/word/2006/wordml" xmlns:wps="http://schemas.microsoft.com/office/word/2010/wordprocessingShape" mc:Ignorable="w14 w15 w16se w16cid w16 w16cex w16sdtdh w16du wp14">
   <w:p>
     <w:pPr>
@@ -6308,7 +4474,7 @@
 </w:hdr>
 </file>
 
-<file path=word/header9.xml><?xml version="1.0" encoding="utf-8"?>
+<file path=word/header6.xml><?xml version="1.0" encoding="utf-8"?>
 <w:hdr xmlns:wpc="http://schemas.microsoft.com/office/word/2010/wordprocessingCanvas" xmlns:cx="http://schemas.microsoft.com/office/drawing/2014/chartex" xmlns:cx1="http://schemas.microsoft.com/office/drawing/2015/9/8/chartex" xmlns:cx2="http://schemas.microsoft.com/office/drawing/2015/10/21/chartex" xmlns:cx3="http://schemas.microsoft.com/office/drawing/2016/5/9/chartex" xmlns:cx4="http://schemas.microsoft.com/office/drawing/2016/5/10/chartex" xmlns:cx5="http://schemas.microsoft.com/office/drawing/2016/5/11/chartex" xmlns:cx6="http://schemas.microsoft.com/office/drawing/2016/5/12/chartex" xmlns:cx7="http://schemas.microsoft.com/office/drawing/2016/5/13/chartex" xmlns:cx8="http://schemas.microsoft.com/office/drawing/2016/5/14/chartex" xmlns:mc="http://schemas.openxmlformats.org/markup-compatibility/2006" xmlns:aink="http://schemas.microsoft.com/office/drawing/2016/ink" xmlns:am3d="http://schemas.microsoft.com/office/drawing/2017/model3d" xmlns:o="urn:schemas-microsoft-com:office:office" xmlns:oel="http://schemas.microsoft.com/office/2019/extlst" xmlns:r="http://schemas.openxmlformats.org/officeDocument/2006/relationships" xmlns:m="http://schemas.openxmlformats.org/officeDocument/2006/math" xmlns:v="urn:schemas-microsoft-com:vml" xmlns:wp14="http://schemas.microsoft.com/office/word/2010/wordprocessingDrawing" xmlns:wp="http://schemas.openxmlformats.org/drawingml/2006/wordprocessingDrawing" xmlns:w10="urn:schemas-microsoft-com:office:word" xmlns:w="http://schemas.openxmlformats.org/wordprocessingml/2006/main" xmlns:w14="http://schemas.microsoft.com/office/word/2010/wordml" xmlns:w15="http://schemas.microsoft.com/office/word/2012/wordml" xmlns:w16cex="http://schemas.microsoft.com/office/word/2018/wordml/cex" xmlns:w16cid="http://schemas.microsoft.com/office/word/2016/wordml/cid" xmlns:w16="http://schemas.microsoft.com/office/word/2018/wordml" xmlns:w16du="http://schemas.microsoft.com/office/word/2023/wordml/word16du" xmlns:w16sdtdh="http://schemas.microsoft.com/office/word/2020/wordml/sdtdatahash" xmlns:w16se="http://schemas.microsoft.com/office/word/2015/wordml/symex" xmlns:wpg="http://schemas.microsoft.com/office/word/2010/wordprocessingGroup" xmlns:wpi="http://schemas.microsoft.com/office/word/2010/wordprocessingInk" xmlns:wne="http://schemas.microsoft.com/office/word/2006/wordml" xmlns:wps="http://schemas.microsoft.com/office/word/2010/wordprocessingShape" mc:Ignorable="w14 w15 w16se w16cid w16 w16cex w16sdtdh w16du wp14">
   <w:p>
     <w:pPr>
@@ -7032,6 +5198,119 @@
     </w:lvl>
   </w:abstractNum>
   <w:abstractNum w:abstractNumId="3" w15:restartNumberingAfterBreak="0">
+    <w:nsid w:val="323B4A1A"/>
+    <w:multiLevelType w:val="hybridMultilevel"/>
+    <w:tmpl w:val="18641D64"/>
+    <w:lvl w:ilvl="0" w:tplc="240A0001">
+      <w:start w:val="1"/>
+      <w:numFmt w:val="bullet"/>
+      <w:lvlText w:val=""/>
+      <w:lvlJc w:val="left"/>
+      <w:pPr>
+        <w:ind w:left="720" w:hanging="360"/>
+      </w:pPr>
+      <w:rPr>
+        <w:rFonts w:ascii="Symbol" w:hAnsi="Symbol" w:hint="default"/>
+      </w:rPr>
+    </w:lvl>
+    <w:lvl w:ilvl="1" w:tplc="240A0003" w:tentative="1">
+      <w:start w:val="1"/>
+      <w:numFmt w:val="bullet"/>
+      <w:lvlText w:val="o"/>
+      <w:lvlJc w:val="left"/>
+      <w:pPr>
+        <w:ind w:left="1440" w:hanging="360"/>
+      </w:pPr>
+      <w:rPr>
+        <w:rFonts w:ascii="Courier New" w:hAnsi="Courier New" w:cs="Courier New" w:hint="default"/>
+      </w:rPr>
+    </w:lvl>
+    <w:lvl w:ilvl="2" w:tplc="240A0005" w:tentative="1">
+      <w:start w:val="1"/>
+      <w:numFmt w:val="bullet"/>
+      <w:lvlText w:val=""/>
+      <w:lvlJc w:val="left"/>
+      <w:pPr>
+        <w:ind w:left="2160" w:hanging="360"/>
+      </w:pPr>
+      <w:rPr>
+        <w:rFonts w:ascii="Wingdings" w:hAnsi="Wingdings" w:hint="default"/>
+      </w:rPr>
+    </w:lvl>
+    <w:lvl w:ilvl="3" w:tplc="240A0001" w:tentative="1">
+      <w:start w:val="1"/>
+      <w:numFmt w:val="bullet"/>
+      <w:lvlText w:val=""/>
+      <w:lvlJc w:val="left"/>
+      <w:pPr>
+        <w:ind w:left="2880" w:hanging="360"/>
+      </w:pPr>
+      <w:rPr>
+        <w:rFonts w:ascii="Symbol" w:hAnsi="Symbol" w:hint="default"/>
+      </w:rPr>
+    </w:lvl>
+    <w:lvl w:ilvl="4" w:tplc="240A0003" w:tentative="1">
+      <w:start w:val="1"/>
+      <w:numFmt w:val="bullet"/>
+      <w:lvlText w:val="o"/>
+      <w:lvlJc w:val="left"/>
+      <w:pPr>
+        <w:ind w:left="3600" w:hanging="360"/>
+      </w:pPr>
+      <w:rPr>
+        <w:rFonts w:ascii="Courier New" w:hAnsi="Courier New" w:cs="Courier New" w:hint="default"/>
+      </w:rPr>
+    </w:lvl>
+    <w:lvl w:ilvl="5" w:tplc="240A0005" w:tentative="1">
+      <w:start w:val="1"/>
+      <w:numFmt w:val="bullet"/>
+      <w:lvlText w:val=""/>
+      <w:lvlJc w:val="left"/>
+      <w:pPr>
+        <w:ind w:left="4320" w:hanging="360"/>
+      </w:pPr>
+      <w:rPr>
+        <w:rFonts w:ascii="Wingdings" w:hAnsi="Wingdings" w:hint="default"/>
+      </w:rPr>
+    </w:lvl>
+    <w:lvl w:ilvl="6" w:tplc="240A0001" w:tentative="1">
+      <w:start w:val="1"/>
+      <w:numFmt w:val="bullet"/>
+      <w:lvlText w:val=""/>
+      <w:lvlJc w:val="left"/>
+      <w:pPr>
+        <w:ind w:left="5040" w:hanging="360"/>
+      </w:pPr>
+      <w:rPr>
+        <w:rFonts w:ascii="Symbol" w:hAnsi="Symbol" w:hint="default"/>
+      </w:rPr>
+    </w:lvl>
+    <w:lvl w:ilvl="7" w:tplc="240A0003" w:tentative="1">
+      <w:start w:val="1"/>
+      <w:numFmt w:val="bullet"/>
+      <w:lvlText w:val="o"/>
+      <w:lvlJc w:val="left"/>
+      <w:pPr>
+        <w:ind w:left="5760" w:hanging="360"/>
+      </w:pPr>
+      <w:rPr>
+        <w:rFonts w:ascii="Courier New" w:hAnsi="Courier New" w:cs="Courier New" w:hint="default"/>
+      </w:rPr>
+    </w:lvl>
+    <w:lvl w:ilvl="8" w:tplc="240A0005" w:tentative="1">
+      <w:start w:val="1"/>
+      <w:numFmt w:val="bullet"/>
+      <w:lvlText w:val=""/>
+      <w:lvlJc w:val="left"/>
+      <w:pPr>
+        <w:ind w:left="6480" w:hanging="360"/>
+      </w:pPr>
+      <w:rPr>
+        <w:rFonts w:ascii="Wingdings" w:hAnsi="Wingdings" w:hint="default"/>
+      </w:rPr>
+    </w:lvl>
+  </w:abstractNum>
+  <w:abstractNum w:abstractNumId="4" w15:restartNumberingAfterBreak="0">
     <w:nsid w:val="52E0261F"/>
     <w:multiLevelType w:val="hybridMultilevel"/>
     <w:tmpl w:val="55FC0E06"/>
@@ -7252,7 +5531,120 @@
       </w:rPr>
     </w:lvl>
   </w:abstractNum>
-  <w:abstractNum w:abstractNumId="4" w15:restartNumberingAfterBreak="0">
+  <w:abstractNum w:abstractNumId="5" w15:restartNumberingAfterBreak="0">
+    <w:nsid w:val="59525963"/>
+    <w:multiLevelType w:val="hybridMultilevel"/>
+    <w:tmpl w:val="5C743DCA"/>
+    <w:lvl w:ilvl="0" w:tplc="240A000F">
+      <w:start w:val="1"/>
+      <w:numFmt w:val="decimal"/>
+      <w:lvlText w:val="%1."/>
+      <w:lvlJc w:val="left"/>
+      <w:pPr>
+        <w:ind w:left="720" w:hanging="360"/>
+      </w:pPr>
+      <w:rPr>
+        <w:rFonts w:hint="default"/>
+      </w:rPr>
+    </w:lvl>
+    <w:lvl w:ilvl="1" w:tplc="240A0003" w:tentative="1">
+      <w:start w:val="1"/>
+      <w:numFmt w:val="bullet"/>
+      <w:lvlText w:val="o"/>
+      <w:lvlJc w:val="left"/>
+      <w:pPr>
+        <w:ind w:left="1440" w:hanging="360"/>
+      </w:pPr>
+      <w:rPr>
+        <w:rFonts w:ascii="Courier New" w:hAnsi="Courier New" w:cs="Courier New" w:hint="default"/>
+      </w:rPr>
+    </w:lvl>
+    <w:lvl w:ilvl="2" w:tplc="240A0005" w:tentative="1">
+      <w:start w:val="1"/>
+      <w:numFmt w:val="bullet"/>
+      <w:lvlText w:val=""/>
+      <w:lvlJc w:val="left"/>
+      <w:pPr>
+        <w:ind w:left="2160" w:hanging="360"/>
+      </w:pPr>
+      <w:rPr>
+        <w:rFonts w:ascii="Wingdings" w:hAnsi="Wingdings" w:hint="default"/>
+      </w:rPr>
+    </w:lvl>
+    <w:lvl w:ilvl="3" w:tplc="240A0001" w:tentative="1">
+      <w:start w:val="1"/>
+      <w:numFmt w:val="bullet"/>
+      <w:lvlText w:val=""/>
+      <w:lvlJc w:val="left"/>
+      <w:pPr>
+        <w:ind w:left="2880" w:hanging="360"/>
+      </w:pPr>
+      <w:rPr>
+        <w:rFonts w:ascii="Symbol" w:hAnsi="Symbol" w:hint="default"/>
+      </w:rPr>
+    </w:lvl>
+    <w:lvl w:ilvl="4" w:tplc="240A0003" w:tentative="1">
+      <w:start w:val="1"/>
+      <w:numFmt w:val="bullet"/>
+      <w:lvlText w:val="o"/>
+      <w:lvlJc w:val="left"/>
+      <w:pPr>
+        <w:ind w:left="3600" w:hanging="360"/>
+      </w:pPr>
+      <w:rPr>
+        <w:rFonts w:ascii="Courier New" w:hAnsi="Courier New" w:cs="Courier New" w:hint="default"/>
+      </w:rPr>
+    </w:lvl>
+    <w:lvl w:ilvl="5" w:tplc="240A0005" w:tentative="1">
+      <w:start w:val="1"/>
+      <w:numFmt w:val="bullet"/>
+      <w:lvlText w:val=""/>
+      <w:lvlJc w:val="left"/>
+      <w:pPr>
+        <w:ind w:left="4320" w:hanging="360"/>
+      </w:pPr>
+      <w:rPr>
+        <w:rFonts w:ascii="Wingdings" w:hAnsi="Wingdings" w:hint="default"/>
+      </w:rPr>
+    </w:lvl>
+    <w:lvl w:ilvl="6" w:tplc="240A0001" w:tentative="1">
+      <w:start w:val="1"/>
+      <w:numFmt w:val="bullet"/>
+      <w:lvlText w:val=""/>
+      <w:lvlJc w:val="left"/>
+      <w:pPr>
+        <w:ind w:left="5040" w:hanging="360"/>
+      </w:pPr>
+      <w:rPr>
+        <w:rFonts w:ascii="Symbol" w:hAnsi="Symbol" w:hint="default"/>
+      </w:rPr>
+    </w:lvl>
+    <w:lvl w:ilvl="7" w:tplc="240A0003" w:tentative="1">
+      <w:start w:val="1"/>
+      <w:numFmt w:val="bullet"/>
+      <w:lvlText w:val="o"/>
+      <w:lvlJc w:val="left"/>
+      <w:pPr>
+        <w:ind w:left="5760" w:hanging="360"/>
+      </w:pPr>
+      <w:rPr>
+        <w:rFonts w:ascii="Courier New" w:hAnsi="Courier New" w:cs="Courier New" w:hint="default"/>
+      </w:rPr>
+    </w:lvl>
+    <w:lvl w:ilvl="8" w:tplc="240A0005" w:tentative="1">
+      <w:start w:val="1"/>
+      <w:numFmt w:val="bullet"/>
+      <w:lvlText w:val=""/>
+      <w:lvlJc w:val="left"/>
+      <w:pPr>
+        <w:ind w:left="6480" w:hanging="360"/>
+      </w:pPr>
+      <w:rPr>
+        <w:rFonts w:ascii="Wingdings" w:hAnsi="Wingdings" w:hint="default"/>
+      </w:rPr>
+    </w:lvl>
+  </w:abstractNum>
+  <w:abstractNum w:abstractNumId="6" w15:restartNumberingAfterBreak="0">
     <w:nsid w:val="598641A6"/>
     <w:multiLevelType w:val="hybridMultilevel"/>
     <w:tmpl w:val="721AE50A"/>
@@ -7464,7 +5856,7 @@
       </w:rPr>
     </w:lvl>
   </w:abstractNum>
-  <w:abstractNum w:abstractNumId="5" w15:restartNumberingAfterBreak="0">
+  <w:abstractNum w:abstractNumId="7" w15:restartNumberingAfterBreak="0">
     <w:nsid w:val="7E072CA2"/>
     <w:multiLevelType w:val="hybridMultilevel"/>
     <w:tmpl w:val="11DC9988"/>
@@ -7683,16 +6075,22 @@
     <w:abstractNumId w:val="1"/>
   </w:num>
   <w:num w:numId="3" w16cid:durableId="172451429">
-    <w:abstractNumId w:val="5"/>
+    <w:abstractNumId w:val="7"/>
   </w:num>
   <w:num w:numId="4" w16cid:durableId="919368398">
-    <w:abstractNumId w:val="3"/>
+    <w:abstractNumId w:val="4"/>
   </w:num>
   <w:num w:numId="5" w16cid:durableId="1768193273">
-    <w:abstractNumId w:val="4"/>
+    <w:abstractNumId w:val="6"/>
   </w:num>
   <w:num w:numId="6" w16cid:durableId="844322591">
     <w:abstractNumId w:val="0"/>
+  </w:num>
+  <w:num w:numId="7" w16cid:durableId="612984810">
+    <w:abstractNumId w:val="5"/>
+  </w:num>
+  <w:num w:numId="8" w16cid:durableId="795831234">
+    <w:abstractNumId w:val="3"/>
   </w:num>
 </w:numbering>
 </file>
@@ -7896,7 +6294,7 @@
     <w:lsdException w:name="Medium Shading 2 Accent 1" w:uiPriority="64"/>
     <w:lsdException w:name="Medium List 1 Accent 1" w:uiPriority="65"/>
     <w:lsdException w:name="Revision" w:semiHidden="1"/>
-    <w:lsdException w:name="List Paragraph" w:uiPriority="34" w:qFormat="1"/>
+    <w:lsdException w:name="List Paragraph" w:uiPriority="1" w:qFormat="1"/>
     <w:lsdException w:name="Quote" w:uiPriority="29" w:qFormat="1"/>
     <w:lsdException w:name="Intense Quote" w:uiPriority="30" w:qFormat="1"/>
     <w:lsdException w:name="Medium List 2 Accent 1" w:uiPriority="66"/>
@@ -8148,6 +6546,214 @@
         <w:right w:w="0" w:type="dxa"/>
       </w:tblCellMar>
     </w:tblPr>
+  </w:style>
+  <w:style w:type="paragraph" w:styleId="Prrafodelista">
+    <w:name w:val="List Paragraph"/>
+    <w:basedOn w:val="Normal"/>
+    <w:uiPriority w:val="1"/>
+    <w:qFormat/>
+    <w:rsid w:val="006C42CF"/>
+    <w:pPr>
+      <w:ind w:left="720"/>
+      <w:contextualSpacing/>
+    </w:pPr>
+  </w:style>
+  <w:style w:type="paragraph" w:styleId="Piedepgina">
+    <w:name w:val="footer"/>
+    <w:basedOn w:val="Normal"/>
+    <w:link w:val="PiedepginaCar"/>
+    <w:uiPriority w:val="99"/>
+    <w:unhideWhenUsed/>
+    <w:rsid w:val="00453D2A"/>
+    <w:pPr>
+      <w:tabs>
+        <w:tab w:val="center" w:pos="4419"/>
+        <w:tab w:val="right" w:pos="8838"/>
+      </w:tabs>
+      <w:spacing w:before="160" w:after="0" w:line="360" w:lineRule="auto"/>
+      <w:ind w:left="0" w:firstLine="0"/>
+      <w:jc w:val="left"/>
+    </w:pPr>
+    <w:rPr>
+      <w:kern w:val="0"/>
+      <w:sz w:val="16"/>
+      <w:szCs w:val="22"/>
+      <w14:ligatures w14:val="none"/>
+    </w:rPr>
+  </w:style>
+  <w:style w:type="character" w:customStyle="1" w:styleId="PiedepginaCar">
+    <w:name w:val="Pie de página Car"/>
+    <w:basedOn w:val="Fuentedeprrafopredeter"/>
+    <w:link w:val="Piedepgina"/>
+    <w:uiPriority w:val="99"/>
+    <w:rsid w:val="00453D2A"/>
+    <w:rPr>
+      <w:rFonts w:ascii="Arial" w:eastAsia="Arial" w:hAnsi="Arial" w:cs="Arial"/>
+      <w:color w:val="000000"/>
+      <w:kern w:val="0"/>
+      <w:sz w:val="16"/>
+      <w:szCs w:val="22"/>
+      <w14:ligatures w14:val="none"/>
+    </w:rPr>
+  </w:style>
+  <w:style w:type="table" w:styleId="Tablaconcuadrcula7concolores-nfasis6">
+    <w:name w:val="Grid Table 7 Colorful Accent 6"/>
+    <w:basedOn w:val="Tablanormal"/>
+    <w:uiPriority w:val="52"/>
+    <w:rsid w:val="00453D2A"/>
+    <w:pPr>
+      <w:spacing w:after="0" w:line="240" w:lineRule="auto"/>
+    </w:pPr>
+    <w:rPr>
+      <w:color w:val="3A7C22" w:themeColor="accent6" w:themeShade="BF"/>
+      <w:kern w:val="0"/>
+      <w:sz w:val="22"/>
+      <w:szCs w:val="22"/>
+      <w14:ligatures w14:val="none"/>
+    </w:rPr>
+    <w:tblPr>
+      <w:tblStyleRowBandSize w:val="1"/>
+      <w:tblStyleColBandSize w:val="1"/>
+      <w:tblBorders>
+        <w:top w:val="single" w:sz="4" w:space="0" w:color="8DD873" w:themeColor="accent6" w:themeTint="99"/>
+        <w:left w:val="single" w:sz="4" w:space="0" w:color="8DD873" w:themeColor="accent6" w:themeTint="99"/>
+        <w:bottom w:val="single" w:sz="4" w:space="0" w:color="8DD873" w:themeColor="accent6" w:themeTint="99"/>
+        <w:right w:val="single" w:sz="4" w:space="0" w:color="8DD873" w:themeColor="accent6" w:themeTint="99"/>
+        <w:insideH w:val="single" w:sz="4" w:space="0" w:color="8DD873" w:themeColor="accent6" w:themeTint="99"/>
+        <w:insideV w:val="single" w:sz="4" w:space="0" w:color="8DD873" w:themeColor="accent6" w:themeTint="99"/>
+      </w:tblBorders>
+    </w:tblPr>
+    <w:tblStylePr w:type="firstRow">
+      <w:rPr>
+        <w:b/>
+        <w:bCs/>
+      </w:rPr>
+      <w:tblPr/>
+      <w:tcPr>
+        <w:tcBorders>
+          <w:top w:val="nil"/>
+          <w:left w:val="nil"/>
+          <w:right w:val="nil"/>
+          <w:insideH w:val="nil"/>
+          <w:insideV w:val="nil"/>
+        </w:tcBorders>
+        <w:shd w:val="clear" w:color="auto" w:fill="FFFFFF" w:themeFill="background1"/>
+      </w:tcPr>
+    </w:tblStylePr>
+    <w:tblStylePr w:type="lastRow">
+      <w:rPr>
+        <w:b/>
+        <w:bCs/>
+      </w:rPr>
+      <w:tblPr/>
+      <w:tcPr>
+        <w:tcBorders>
+          <w:left w:val="nil"/>
+          <w:bottom w:val="nil"/>
+          <w:right w:val="nil"/>
+          <w:insideH w:val="nil"/>
+          <w:insideV w:val="nil"/>
+        </w:tcBorders>
+        <w:shd w:val="clear" w:color="auto" w:fill="FFFFFF" w:themeFill="background1"/>
+      </w:tcPr>
+    </w:tblStylePr>
+    <w:tblStylePr w:type="firstCol">
+      <w:pPr>
+        <w:jc w:val="right"/>
+      </w:pPr>
+      <w:rPr>
+        <w:i/>
+        <w:iCs/>
+      </w:rPr>
+      <w:tblPr/>
+      <w:tcPr>
+        <w:tcBorders>
+          <w:top w:val="nil"/>
+          <w:left w:val="nil"/>
+          <w:bottom w:val="nil"/>
+          <w:insideH w:val="nil"/>
+          <w:insideV w:val="nil"/>
+        </w:tcBorders>
+        <w:shd w:val="clear" w:color="auto" w:fill="FFFFFF" w:themeFill="background1"/>
+      </w:tcPr>
+    </w:tblStylePr>
+    <w:tblStylePr w:type="lastCol">
+      <w:rPr>
+        <w:i/>
+        <w:iCs/>
+      </w:rPr>
+      <w:tblPr/>
+      <w:tcPr>
+        <w:tcBorders>
+          <w:top w:val="nil"/>
+          <w:bottom w:val="nil"/>
+          <w:right w:val="nil"/>
+          <w:insideH w:val="nil"/>
+          <w:insideV w:val="nil"/>
+        </w:tcBorders>
+        <w:shd w:val="clear" w:color="auto" w:fill="FFFFFF" w:themeFill="background1"/>
+      </w:tcPr>
+    </w:tblStylePr>
+    <w:tblStylePr w:type="band1Vert">
+      <w:tblPr/>
+      <w:tcPr>
+        <w:shd w:val="clear" w:color="auto" w:fill="D9F2D0" w:themeFill="accent6" w:themeFillTint="33"/>
+      </w:tcPr>
+    </w:tblStylePr>
+    <w:tblStylePr w:type="band1Horz">
+      <w:tblPr/>
+      <w:tcPr>
+        <w:shd w:val="clear" w:color="auto" w:fill="D9F2D0" w:themeFill="accent6" w:themeFillTint="33"/>
+      </w:tcPr>
+    </w:tblStylePr>
+    <w:tblStylePr w:type="neCell">
+      <w:tblPr/>
+      <w:tcPr>
+        <w:tcBorders>
+          <w:bottom w:val="single" w:sz="4" w:space="0" w:color="8DD873" w:themeColor="accent6" w:themeTint="99"/>
+        </w:tcBorders>
+      </w:tcPr>
+    </w:tblStylePr>
+    <w:tblStylePr w:type="nwCell">
+      <w:tblPr/>
+      <w:tcPr>
+        <w:tcBorders>
+          <w:bottom w:val="single" w:sz="4" w:space="0" w:color="8DD873" w:themeColor="accent6" w:themeTint="99"/>
+        </w:tcBorders>
+      </w:tcPr>
+    </w:tblStylePr>
+    <w:tblStylePr w:type="seCell">
+      <w:tblPr/>
+      <w:tcPr>
+        <w:tcBorders>
+          <w:top w:val="single" w:sz="4" w:space="0" w:color="8DD873" w:themeColor="accent6" w:themeTint="99"/>
+        </w:tcBorders>
+      </w:tcPr>
+    </w:tblStylePr>
+    <w:tblStylePr w:type="swCell">
+      <w:tblPr/>
+      <w:tcPr>
+        <w:tcBorders>
+          <w:top w:val="single" w:sz="4" w:space="0" w:color="8DD873" w:themeColor="accent6" w:themeTint="99"/>
+        </w:tcBorders>
+      </w:tcPr>
+    </w:tblStylePr>
+  </w:style>
+  <w:style w:type="character" w:styleId="Refdenotaalpie">
+    <w:name w:val="footnote reference"/>
+    <w:basedOn w:val="Fuentedeprrafopredeter"/>
+    <w:uiPriority w:val="99"/>
+    <w:semiHidden/>
+    <w:unhideWhenUsed/>
+    <w:rsid w:val="00453D2A"/>
+    <w:rPr>
+      <w:vertAlign w:val="superscript"/>
+    </w:rPr>
+  </w:style>
+  <w:style w:type="character" w:customStyle="1" w:styleId="y2iqfc">
+    <w:name w:val="y2iqfc"/>
+    <w:basedOn w:val="Fuentedeprrafopredeter"/>
+    <w:rsid w:val="00453D2A"/>
   </w:style>
 </w:styles>
 </file>

</xml_diff>

<commit_message>
Inserción de Diagrama de Gantt y mejoras a formatos
Se inserta el diagrama de Gantt creado en Primavera 6 Oracle, en formato PDF y se hacen mejoras a la estructura del documento del plan de mejoramiento
</commit_message>
<xml_diff>
--- a/Planeación/Formatos Plan de Mejoramiento 1- 2 - 3.docx
+++ b/Planeación/Formatos Plan de Mejoramiento 1- 2 - 3.docx
@@ -71,32 +71,10 @@
     </w:p>
     <w:p>
       <w:pPr>
-        <w:ind w:left="-5"/>
-      </w:pPr>
-      <w:r>
-        <w:t xml:space="preserve">El Plan de Mejoramiento es uno de los requisitos que el estudiante debe cumplir para culminar exitosamente su proceso de validación de la Práctica Laboral correspondiente al ciclo de formación que esté cursando. Consiste en la identificación de un proceso o actividad susceptible de mejora que promueva el mejoramiento continuo en el área de desempeño del estudiante-practicante. </w:t>
-      </w:r>
-    </w:p>
-    <w:p>
-      <w:pPr>
-        <w:ind w:left="-5"/>
-      </w:pPr>
-      <w:r>
-        <w:t xml:space="preserve">Esta propuesta requiere la aprobación de su Docente de Practicas, por tanto, se le solicita la siguiente información: </w:t>
-      </w:r>
-    </w:p>
-    <w:p>
-      <w:pPr>
         <w:spacing w:after="74" w:line="259" w:lineRule="auto"/>
         <w:ind w:left="0" w:firstLine="0"/>
         <w:jc w:val="left"/>
       </w:pPr>
-      <w:r>
-        <w:rPr>
-          <w:b/>
-        </w:rPr>
-        <w:t xml:space="preserve"> </w:t>
-      </w:r>
     </w:p>
     <w:p>
       <w:pPr>
@@ -818,7 +796,6 @@
               <w:rPr>
                 <w:b/>
               </w:rPr>
-              <w:lastRenderedPageBreak/>
               <w:t xml:space="preserve">Desarrollar un sistema de integración que permita la sincronización automática de datos entre la hoja de cálculo de Excel y el </w:t>
             </w:r>
             <w:r>
@@ -873,6 +850,7 @@
                 <w:b/>
                 <w:bCs/>
               </w:rPr>
+              <w:lastRenderedPageBreak/>
               <w:t>Generar</w:t>
             </w:r>
             <w:r>
@@ -1535,7 +1513,7 @@
                 <w:i w:val="0"/>
                 <w:iCs w:val="0"/>
               </w:rPr>
-              <w:t xml:space="preserve">, poco soporte técnico del fabricante </w:t>
+              <w:t xml:space="preserve">, poco soporte técnico del fabricante e interfaz poco </w:t>
             </w:r>
             <w:r>
               <w:rPr>
@@ -1545,7 +1523,7 @@
                 <w:iCs w:val="0"/>
               </w:rPr>
               <w:lastRenderedPageBreak/>
-              <w:t>e interfaz poco amigable para los usuarios.</w:t>
+              <w:t>amigable para los usuarios.</w:t>
             </w:r>
           </w:p>
         </w:tc>
@@ -1585,11 +1563,11 @@
               <w:cnfStyle w:val="000000100000" w:firstRow="0" w:lastRow="0" w:firstColumn="0" w:lastColumn="0" w:oddVBand="0" w:evenVBand="0" w:oddHBand="1" w:evenHBand="0" w:firstRowFirstColumn="0" w:firstRowLastColumn="0" w:lastRowFirstColumn="0" w:lastRowLastColumn="0"/>
             </w:pPr>
             <w:r>
-              <w:t xml:space="preserve">Optimización mediante depuración de paquetes gráficos obsoletos que generan errores en la </w:t>
+              <w:t xml:space="preserve">Optimización mediante depuración de paquetes gráficos obsoletos que generan errores en la carga y que están mal </w:t>
             </w:r>
             <w:r>
               <w:lastRenderedPageBreak/>
-              <w:t xml:space="preserve">carga y que están mal acoplados en su programación para el máximo aprovechamiento de </w:t>
+              <w:t xml:space="preserve">acoplados en su programación para el máximo aprovechamiento de </w:t>
             </w:r>
             <w:proofErr w:type="spellStart"/>
             <w:r>
@@ -1665,28 +1643,31 @@
             </w:r>
             <w:proofErr w:type="spellStart"/>
             <w:r>
+              <w:t>Viz</w:t>
+            </w:r>
+            <w:proofErr w:type="spellEnd"/>
+            <w:r>
+              <w:t xml:space="preserve"> </w:t>
+            </w:r>
+            <w:proofErr w:type="spellStart"/>
+            <w:r>
+              <w:t>Template</w:t>
+            </w:r>
+            <w:proofErr w:type="spellEnd"/>
+            <w:r>
+              <w:t xml:space="preserve"> </w:t>
+            </w:r>
+            <w:proofErr w:type="spellStart"/>
+            <w:r>
+              <w:t>Wizard</w:t>
+            </w:r>
+            <w:proofErr w:type="spellEnd"/>
+            <w:r>
+              <w:t xml:space="preserve"> y </w:t>
+            </w:r>
+            <w:r>
               <w:lastRenderedPageBreak/>
-              <w:t>Viz</w:t>
-            </w:r>
-            <w:proofErr w:type="spellEnd"/>
-            <w:r>
-              <w:t xml:space="preserve"> </w:t>
-            </w:r>
-            <w:proofErr w:type="spellStart"/>
-            <w:r>
-              <w:t>Template</w:t>
-            </w:r>
-            <w:proofErr w:type="spellEnd"/>
-            <w:r>
-              <w:t xml:space="preserve"> </w:t>
-            </w:r>
-            <w:proofErr w:type="spellStart"/>
-            <w:r>
-              <w:t>Wizard</w:t>
-            </w:r>
-            <w:proofErr w:type="spellEnd"/>
-            <w:r>
-              <w:t xml:space="preserve"> y mejorar el renderizado en la terminal del </w:t>
+              <w:t xml:space="preserve">mejorar el renderizado en la terminal del </w:t>
             </w:r>
             <w:proofErr w:type="spellStart"/>
             <w:r>
@@ -1910,7 +1891,6 @@
         <w:rPr>
           <w:i/>
         </w:rPr>
-        <w:lastRenderedPageBreak/>
         <w:t xml:space="preserve"> </w:t>
       </w:r>
     </w:p>
@@ -1941,6 +1921,7 @@
         <w:rPr>
           <w:b/>
         </w:rPr>
+        <w:lastRenderedPageBreak/>
         <w:t>Propuesta Plan de Mejora a la problemática identificada</w:t>
       </w:r>
       <w:r>
@@ -2604,7 +2585,6 @@
           <w:b/>
           <w:i/>
         </w:rPr>
-        <w:lastRenderedPageBreak/>
         <w:t>CORPORACIÓN UNIFICADA NACIONAL DE EDUCACIÓN SUPERIOR C</w:t>
       </w:r>
     </w:p>
@@ -2631,6 +2611,7 @@
         <w:rPr>
           <w:b/>
         </w:rPr>
+        <w:lastRenderedPageBreak/>
         <w:t xml:space="preserve">SISTEMAS </w:t>
       </w:r>
     </w:p>
@@ -2679,14 +2660,36 @@
         <w:spacing w:after="0" w:line="259" w:lineRule="auto"/>
         <w:ind w:left="1575" w:firstLine="0"/>
         <w:jc w:val="left"/>
-      </w:pPr>
-      <w:r>
         <w:rPr>
           <w:b/>
           <w:color w:val="FF0000"/>
         </w:rPr>
+      </w:pPr>
+      <w:r>
+        <w:rPr>
+          <w:b/>
+          <w:color w:val="FF0000"/>
+        </w:rPr>
         <w:t xml:space="preserve">(Este documento debe ser elaborado en computador y con normas APA) </w:t>
       </w:r>
+    </w:p>
+    <w:p>
+      <w:pPr>
+        <w:spacing w:after="0" w:line="259" w:lineRule="auto"/>
+        <w:ind w:left="1575" w:firstLine="0"/>
+        <w:jc w:val="left"/>
+        <w:rPr>
+          <w:b/>
+          <w:color w:val="FF0000"/>
+        </w:rPr>
+      </w:pPr>
+    </w:p>
+    <w:p>
+      <w:pPr>
+        <w:spacing w:after="0" w:line="259" w:lineRule="auto"/>
+        <w:ind w:left="1575" w:firstLine="0"/>
+        <w:jc w:val="left"/>
+      </w:pPr>
     </w:p>
     <w:p>
       <w:pPr>

</xml_diff>